<commit_message>
modest updates to next revision
</commit_message>
<xml_diff>
--- a/docs/thesis/thesis_draft3.docx
+++ b/docs/thesis/thesis_draft3.docx
@@ -307,25 +307,7 @@
           <w:sz w:val="28"/>
           <w:szCs w:val="28"/>
         </w:rPr>
-        <w:t>Shih-</w:t>
-      </w:r>
-      <w:proofErr w:type="spellStart"/>
-      <w:r>
-        <w:rPr>
-          <w:rFonts w:ascii="Times New Roman" w:hAnsi="Times New Roman"/>
-          <w:sz w:val="28"/>
-          <w:szCs w:val="28"/>
-        </w:rPr>
-        <w:t>Chieh</w:t>
-      </w:r>
-      <w:proofErr w:type="spellEnd"/>
-      <w:r>
-        <w:rPr>
-          <w:rFonts w:ascii="Times New Roman" w:hAnsi="Times New Roman"/>
-          <w:sz w:val="28"/>
-          <w:szCs w:val="28"/>
-        </w:rPr>
-        <w:t xml:space="preserve"> Hsu</w:t>
+        <w:t>Shih-Chieh Hsu</w:t>
       </w:r>
     </w:p>
     <w:p>
@@ -7413,39 +7395,7 @@
           <w:sz w:val="24"/>
           <w:szCs w:val="24"/>
         </w:rPr>
-        <w:t xml:space="preserve">s: </w:t>
-      </w:r>
-      <w:r>
-        <w:rPr>
-          <w:rFonts w:ascii="Times New Roman" w:eastAsia="Times New Roman" w:hAnsi="Times New Roman"/>
-          <w:sz w:val="24"/>
-          <w:szCs w:val="24"/>
-        </w:rPr>
-        <w:t xml:space="preserve">the scrambler, the gearbox, and </w:t>
-      </w:r>
-      <w:r>
-        <w:rPr>
-          <w:rFonts w:ascii="Times New Roman" w:eastAsia="Times New Roman" w:hAnsi="Times New Roman"/>
-          <w:sz w:val="24"/>
-          <w:szCs w:val="24"/>
-        </w:rPr>
-        <w:t>serializer</w:t>
-      </w:r>
-      <w:r>
-        <w:rPr>
-          <w:rFonts w:ascii="Times New Roman" w:eastAsia="Times New Roman" w:hAnsi="Times New Roman"/>
-          <w:sz w:val="24"/>
-          <w:szCs w:val="24"/>
-        </w:rPr>
-        <w:t>.</w:t>
-      </w:r>
-      <w:r>
-        <w:rPr>
-          <w:rFonts w:ascii="Times New Roman" w:eastAsia="Times New Roman" w:hAnsi="Times New Roman"/>
-          <w:sz w:val="24"/>
-          <w:szCs w:val="24"/>
-        </w:rPr>
-        <w:t xml:space="preserve">  These</w:t>
+        <w:t>s: the scrambler, the gearbox, and serializer.  These</w:t>
       </w:r>
       <w:r>
         <w:rPr>
@@ -11758,15 +11708,35 @@
           <w:sz w:val="24"/>
           <w:szCs w:val="24"/>
         </w:rPr>
-        <w:t xml:space="preserve">Built into the Rx </w:t>
+        <w:t>Built</w:t>
       </w:r>
       <w:r>
         <w:rPr>
           <w:rFonts w:ascii="Times New Roman" w:hAnsi="Times New Roman"/>
-          <w:sz w:val="24"/>
-          <w:szCs w:val="24"/>
-        </w:rPr>
-        <w:t xml:space="preserve">logic of the DAQ is a set of control logic to verify and maintain stream alignment. Stream alignment is represented by ensuring that the two most significant bits of the 66-bit block read out of the gearbox have a transition within them, </w:t>
+        </w:rPr>
+        <w:t xml:space="preserve"> </w:t>
+      </w:r>
+      <w:r>
+        <w:rPr>
+          <w:rFonts w:ascii="Times New Roman" w:hAnsi="Times New Roman"/>
+          <w:sz w:val="24"/>
+          <w:szCs w:val="24"/>
+        </w:rPr>
+        <w:t>into</w:t>
+      </w:r>
+      <w:r>
+        <w:rPr>
+          <w:rFonts w:ascii="Times New Roman" w:hAnsi="Times New Roman"/>
+        </w:rPr>
+        <w:t xml:space="preserve"> </w:t>
+      </w:r>
+      <w:r>
+        <w:rPr>
+          <w:rFonts w:ascii="Times New Roman" w:hAnsi="Times New Roman"/>
+          <w:sz w:val="24"/>
+          <w:szCs w:val="24"/>
+        </w:rPr>
+        <w:t xml:space="preserve">the Rx logic of the YARR is a set of logic to verify and maintain stream alignment. Both the RD53 Pixel Readout and YARR send and receive data using the same shared clock. Communication between the two takes a fixed but unknown delay, but since the clock is shared the sending and sampling is expected to happen at the same rate. All that the YARR receiver must do then is search and find the packet boundary in the incoming stream. This boundary is set by the header bits and are differentiated from the remaining data by always containing a 0 to 1 or 1 to 0 transition. Since blocks are 66 bits wide, the receiver checks a pair of bits periodically for every 66 streamed through to ensure that the same bit indices of each block are checked. If the bits checked consistently contain a transition, then the boundary is found, the sender and receiver are synchronized, and the receiver will correctly distinguish blocks within the stream. However, if the bits checked in some blocks do not contain a transition, </w:t>
       </w:r>
       <w:proofErr w:type="gramStart"/>
       <w:r>
@@ -11784,15 +11754,25 @@
           <w:sz w:val="24"/>
           <w:szCs w:val="24"/>
         </w:rPr>
-        <w:t xml:space="preserve"> they are a valid 01 or 10 header. </w:t>
-      </w:r>
+        <w:t xml:space="preserve"> they are from the data field rather than the header, then the YARR needs to change the block bit indices it is periodically checking to search elsewhere. This is accomplished by shifting the stream data, effectively </w:t>
+      </w:r>
+      <w:proofErr w:type="gramStart"/>
       <w:r>
         <w:rPr>
           <w:rFonts w:ascii="Times New Roman" w:hAnsi="Times New Roman"/>
           <w:sz w:val="24"/>
           <w:szCs w:val="24"/>
         </w:rPr>
-        <w:t>By shifting the stream relative to this reference point the Rx logic can scan through the data being streamed to find where this transition occurs consistently cycle by cycle. To verify the correct position has been found, 16 consecutive valid headers need to be seen. If an invalid header is seen at any moment after that the control logic must enter resynchronization and realign the header bits again.</w:t>
+        <w:t>dropping</w:t>
+      </w:r>
+      <w:proofErr w:type="gramEnd"/>
+      <w:r>
+        <w:rPr>
+          <w:rFonts w:ascii="Times New Roman" w:hAnsi="Times New Roman"/>
+          <w:sz w:val="24"/>
+          <w:szCs w:val="24"/>
+        </w:rPr>
+        <w:t xml:space="preserve"> or duplicating a bit in the stream, so as to change the indices being periodically checked. With enough shifts the YARR will be able to scan through all 66 possible bit indices.</w:t>
       </w:r>
     </w:p>
     <w:p>
@@ -11829,7 +11809,23 @@
           <w:sz w:val="24"/>
           <w:szCs w:val="24"/>
         </w:rPr>
-        <w:t xml:space="preserve"> shift the stream data, the Rx logic utilizes a control logic FSM to allocate the “slipping” of the stream by leveraging features </w:t>
+        <w:t xml:space="preserve"> shift the stream data, the Rx logic utilizes a control logic FSM to allocate the </w:t>
+      </w:r>
+      <w:r>
+        <w:rPr>
+          <w:rFonts w:ascii="Times New Roman" w:eastAsia="Times New Roman" w:hAnsi="Times New Roman"/>
+          <w:sz w:val="24"/>
+          <w:szCs w:val="24"/>
+        </w:rPr>
+        <w:t>shifts</w:t>
+      </w:r>
+      <w:r>
+        <w:rPr>
+          <w:rFonts w:ascii="Times New Roman" w:eastAsia="Times New Roman" w:hAnsi="Times New Roman"/>
+          <w:sz w:val="24"/>
+          <w:szCs w:val="24"/>
+        </w:rPr>
+        <w:t xml:space="preserve"> of the stream by leveraging features </w:t>
       </w:r>
       <w:r>
         <w:rPr>
@@ -11863,15 +11859,55 @@
           <w:sz w:val="24"/>
           <w:szCs w:val="24"/>
         </w:rPr>
-        <w:t xml:space="preserve"> and in the gearbox</w:t>
-      </w:r>
-      <w:r>
-        <w:rPr>
-          <w:rFonts w:ascii="Times New Roman" w:eastAsia="Times New Roman" w:hAnsi="Times New Roman"/>
-          <w:sz w:val="24"/>
-          <w:szCs w:val="24"/>
-        </w:rPr>
-        <w:t xml:space="preserve"> and to determine when synchronization is obtained or broken.</w:t>
+        <w:t xml:space="preserve"> and the gearbox</w:t>
+      </w:r>
+      <w:r>
+        <w:rPr>
+          <w:rFonts w:ascii="Times New Roman" w:eastAsia="Times New Roman" w:hAnsi="Times New Roman"/>
+          <w:sz w:val="24"/>
+          <w:szCs w:val="24"/>
+        </w:rPr>
+        <w:t>.</w:t>
+      </w:r>
+      <w:r>
+        <w:rPr>
+          <w:rFonts w:ascii="Times New Roman" w:eastAsia="Times New Roman" w:hAnsi="Times New Roman"/>
+          <w:sz w:val="24"/>
+          <w:szCs w:val="24"/>
+        </w:rPr>
+        <w:t xml:space="preserve"> </w:t>
+      </w:r>
+      <w:r>
+        <w:rPr>
+          <w:rFonts w:ascii="Times New Roman" w:eastAsia="Times New Roman" w:hAnsi="Times New Roman"/>
+          <w:sz w:val="24"/>
+          <w:szCs w:val="24"/>
+        </w:rPr>
+        <w:t>The FSM also determines</w:t>
+      </w:r>
+      <w:r>
+        <w:rPr>
+          <w:rFonts w:ascii="Times New Roman" w:eastAsia="Times New Roman" w:hAnsi="Times New Roman"/>
+          <w:sz w:val="24"/>
+          <w:szCs w:val="24"/>
+        </w:rPr>
+        <w:t xml:space="preserve"> when synchronization is obtained or </w:t>
+      </w:r>
+      <w:r>
+        <w:rPr>
+          <w:rFonts w:ascii="Times New Roman" w:eastAsia="Times New Roman" w:hAnsi="Times New Roman"/>
+          <w:sz w:val="24"/>
+          <w:szCs w:val="24"/>
+        </w:rPr>
+        <w:t>lost</w:t>
+      </w:r>
+      <w:r>
+        <w:rPr>
+          <w:rFonts w:ascii="Times New Roman" w:eastAsia="Times New Roman" w:hAnsi="Times New Roman"/>
+          <w:sz w:val="24"/>
+          <w:szCs w:val="24"/>
+        </w:rPr>
+        <w:t>.</w:t>
       </w:r>
     </w:p>
     <w:p>
@@ -11964,7 +12000,16 @@
           <w:sz w:val="24"/>
           <w:szCs w:val="24"/>
         </w:rPr>
-        <w:t xml:space="preserve"> module” whose original purpose was to lock onto a repeating pattern, called a training pattern, to ensure that the </w:t>
+        <w:t xml:space="preserve"> module” whose original purpose was to lock </w:t>
+      </w:r>
+      <w:r>
+        <w:rPr>
+          <w:rFonts w:ascii="Times New Roman" w:hAnsi="Times New Roman"/>
+          <w:sz w:val="24"/>
+          <w:szCs w:val="24"/>
+        </w:rPr>
+        <w:lastRenderedPageBreak/>
+        <w:t xml:space="preserve">onto a repeating pattern, called a training pattern, to ensure that the </w:t>
       </w:r>
       <w:proofErr w:type="spellStart"/>
       <w:r>
@@ -12096,7 +12141,6 @@
           <w:sz w:val="24"/>
           <w:szCs w:val="24"/>
         </w:rPr>
-        <w:lastRenderedPageBreak/>
         <w:t>[Image d</w:t>
       </w:r>
       <w:r>
@@ -12206,7 +12250,39 @@
           <w:sz w:val="24"/>
           <w:szCs w:val="24"/>
         </w:rPr>
-        <w:t xml:space="preserve"> Despite the back and forth slipping behavior of the DDR bit slip, the bit slipping generally shifts the data stream in a single direction, which results in alignment being recovered more quickly for stream bit drops due to SEEs over stream bit adds.</w:t>
+        <w:t xml:space="preserve"> Despite the back and forth slipping behavior of the DDR bit slip, the bit slipping generally shifts the data stream in a single direction, which</w:t>
+      </w:r>
+      <w:r>
+        <w:rPr>
+          <w:rFonts w:ascii="Times New Roman" w:eastAsia="Times New Roman" w:hAnsi="Times New Roman"/>
+          <w:sz w:val="24"/>
+          <w:szCs w:val="24"/>
+        </w:rPr>
+        <w:t>, as we will show later,</w:t>
+      </w:r>
+      <w:r>
+        <w:rPr>
+          <w:rFonts w:ascii="Times New Roman" w:eastAsia="Times New Roman" w:hAnsi="Times New Roman"/>
+          <w:sz w:val="24"/>
+          <w:szCs w:val="24"/>
+        </w:rPr>
+        <w:t xml:space="preserve"> results in alignment being recovered more quickly for</w:t>
+      </w:r>
+      <w:r>
+        <w:rPr>
+          <w:rFonts w:ascii="Times New Roman" w:eastAsia="Times New Roman" w:hAnsi="Times New Roman"/>
+          <w:sz w:val="24"/>
+          <w:szCs w:val="24"/>
+        </w:rPr>
+        <w:t xml:space="preserve"> SEE induced</w:t>
+      </w:r>
+      <w:r>
+        <w:rPr>
+          <w:rFonts w:ascii="Times New Roman" w:eastAsia="Times New Roman" w:hAnsi="Times New Roman"/>
+          <w:sz w:val="24"/>
+          <w:szCs w:val="24"/>
+        </w:rPr>
+        <w:t xml:space="preserve"> stream bit drops over stream bit adds.</w:t>
       </w:r>
     </w:p>
     <w:p>
@@ -12305,15 +12381,15 @@
           <w:sz w:val="24"/>
           <w:szCs w:val="24"/>
         </w:rPr>
-        <w:t xml:space="preserve"> block sizes of 66 bits, and so a second mechanism for </w:t>
-      </w:r>
-      <w:r>
-        <w:rPr>
-          <w:rFonts w:ascii="Times New Roman" w:eastAsia="Times New Roman" w:hAnsi="Times New Roman"/>
-          <w:sz w:val="24"/>
-          <w:szCs w:val="24"/>
-        </w:rPr>
-        <w:t>slipping or shifting the data stream</w:t>
+        <w:t xml:space="preserve"> block sizes of 66 bits, and so a second mechanism for</w:t>
+      </w:r>
+      <w:r>
+        <w:rPr>
+          <w:rFonts w:ascii="Times New Roman" w:eastAsia="Times New Roman" w:hAnsi="Times New Roman"/>
+          <w:sz w:val="24"/>
+          <w:szCs w:val="24"/>
+        </w:rPr>
+        <w:t xml:space="preserve"> shifting the data stream</w:t>
       </w:r>
       <w:r>
         <w:rPr>
@@ -12388,6 +12464,22 @@
           <w:szCs w:val="24"/>
         </w:rPr>
         <w:t xml:space="preserve"> in place and prevent it from sliding. This has the equivalent effect of shifting the entire stream by two bits. For example, if the gearbox is incorrectly selecting bits 127 down to 62 in the first cycle, then it expects to incorrectly select bits 125 down to 60 in the second. However, if the gearbox instead selects bits 127 down to 62 in the second cycle, the gearbox will have moved the expected position of the header bits over by two bits.</w:t>
+      </w:r>
+      <w:r>
+        <w:rPr>
+          <w:rFonts w:ascii="Times New Roman" w:eastAsia="Times New Roman" w:hAnsi="Times New Roman"/>
+          <w:sz w:val="24"/>
+          <w:szCs w:val="24"/>
+        </w:rPr>
+        <w:t xml:space="preserve"> The gearbox “slip” is then </w:t>
+      </w:r>
+      <w:r>
+        <w:rPr>
+          <w:rFonts w:ascii="Times New Roman" w:eastAsia="Times New Roman" w:hAnsi="Times New Roman"/>
+          <w:sz w:val="24"/>
+          <w:szCs w:val="24"/>
+        </w:rPr>
+        <w:t>accomplished by freezing the windows position.</w:t>
       </w:r>
     </w:p>
     <w:p>
@@ -12448,23 +12540,160 @@
           <w:szCs w:val="24"/>
         </w:rPr>
         <w:tab/>
-        <w:t>The gearbox slip has the benefit of having an unlimited bit range it can slip, given the time. However, it suffers from only being able to slip in a single direction, favoring stream bit drops, and slips two bits at a time, meaning that alone it would be unable to recover from a stream slip of 1 bit</w:t>
-      </w:r>
-      <w:r>
-        <w:rPr>
-          <w:rFonts w:ascii="Times New Roman" w:eastAsia="Times New Roman" w:hAnsi="Times New Roman"/>
-          <w:sz w:val="24"/>
-          <w:szCs w:val="24"/>
-        </w:rPr>
-        <w:t xml:space="preserve"> whether </w:t>
-      </w:r>
-      <w:r>
-        <w:rPr>
-          <w:rFonts w:ascii="Times New Roman" w:eastAsia="Times New Roman" w:hAnsi="Times New Roman"/>
-          <w:sz w:val="24"/>
-          <w:szCs w:val="24"/>
-        </w:rPr>
-        <w:t>an add or a drop.</w:t>
+        <w:t xml:space="preserve">The gearbox slip has the benefit of having an </w:t>
+      </w:r>
+      <w:r>
+        <w:rPr>
+          <w:rFonts w:ascii="Times New Roman" w:eastAsia="Times New Roman" w:hAnsi="Times New Roman"/>
+          <w:sz w:val="24"/>
+          <w:szCs w:val="24"/>
+        </w:rPr>
+        <w:t xml:space="preserve">essentially </w:t>
+      </w:r>
+      <w:r>
+        <w:rPr>
+          <w:rFonts w:ascii="Times New Roman" w:eastAsia="Times New Roman" w:hAnsi="Times New Roman"/>
+          <w:sz w:val="24"/>
+          <w:szCs w:val="24"/>
+        </w:rPr>
+        <w:t xml:space="preserve">unlimited bit range it can </w:t>
+      </w:r>
+      <w:r>
+        <w:rPr>
+          <w:rFonts w:ascii="Times New Roman" w:eastAsia="Times New Roman" w:hAnsi="Times New Roman"/>
+          <w:sz w:val="24"/>
+          <w:szCs w:val="24"/>
+        </w:rPr>
+        <w:t>search</w:t>
+      </w:r>
+      <w:r>
+        <w:rPr>
+          <w:rFonts w:ascii="Times New Roman" w:eastAsia="Times New Roman" w:hAnsi="Times New Roman"/>
+          <w:sz w:val="24"/>
+          <w:szCs w:val="24"/>
+        </w:rPr>
+        <w:t xml:space="preserve">, given the time. However, it suffers from only being able to </w:t>
+      </w:r>
+      <w:r>
+        <w:rPr>
+          <w:rFonts w:ascii="Times New Roman" w:eastAsia="Times New Roman" w:hAnsi="Times New Roman"/>
+          <w:sz w:val="24"/>
+          <w:szCs w:val="24"/>
+        </w:rPr>
+        <w:t>shift the data stream</w:t>
+      </w:r>
+      <w:r>
+        <w:rPr>
+          <w:rFonts w:ascii="Times New Roman" w:eastAsia="Times New Roman" w:hAnsi="Times New Roman"/>
+          <w:sz w:val="24"/>
+          <w:szCs w:val="24"/>
+        </w:rPr>
+        <w:t xml:space="preserve"> in a single direction, favoring</w:t>
+      </w:r>
+      <w:r>
+        <w:rPr>
+          <w:rFonts w:ascii="Times New Roman" w:eastAsia="Times New Roman" w:hAnsi="Times New Roman"/>
+          <w:sz w:val="24"/>
+          <w:szCs w:val="24"/>
+        </w:rPr>
+        <w:t xml:space="preserve"> the recovery from</w:t>
+      </w:r>
+      <w:r>
+        <w:rPr>
+          <w:rFonts w:ascii="Times New Roman" w:eastAsia="Times New Roman" w:hAnsi="Times New Roman"/>
+          <w:sz w:val="24"/>
+          <w:szCs w:val="24"/>
+        </w:rPr>
+        <w:t xml:space="preserve"> </w:t>
+      </w:r>
+      <w:r>
+        <w:rPr>
+          <w:rFonts w:ascii="Times New Roman" w:eastAsia="Times New Roman" w:hAnsi="Times New Roman"/>
+          <w:sz w:val="24"/>
+          <w:szCs w:val="24"/>
+        </w:rPr>
+        <w:t xml:space="preserve">SEE induced </w:t>
+      </w:r>
+      <w:r>
+        <w:rPr>
+          <w:rFonts w:ascii="Times New Roman" w:eastAsia="Times New Roman" w:hAnsi="Times New Roman"/>
+          <w:sz w:val="24"/>
+          <w:szCs w:val="24"/>
+        </w:rPr>
+        <w:t>stream bit drops</w:t>
+      </w:r>
+      <w:r>
+        <w:rPr>
+          <w:rFonts w:ascii="Times New Roman" w:eastAsia="Times New Roman" w:hAnsi="Times New Roman"/>
+          <w:sz w:val="24"/>
+          <w:szCs w:val="24"/>
+        </w:rPr>
+        <w:t>.</w:t>
+      </w:r>
+      <w:r>
+        <w:rPr>
+          <w:rFonts w:ascii="Times New Roman" w:eastAsia="Times New Roman" w:hAnsi="Times New Roman"/>
+          <w:sz w:val="24"/>
+          <w:szCs w:val="24"/>
+        </w:rPr>
+        <w:t xml:space="preserve"> </w:t>
+      </w:r>
+      <w:r>
+        <w:rPr>
+          <w:rFonts w:ascii="Times New Roman" w:eastAsia="Times New Roman" w:hAnsi="Times New Roman"/>
+          <w:sz w:val="24"/>
+          <w:szCs w:val="24"/>
+        </w:rPr>
+        <w:t>It also shifts the stream by</w:t>
+      </w:r>
+      <w:r>
+        <w:rPr>
+          <w:rFonts w:ascii="Times New Roman" w:eastAsia="Times New Roman" w:hAnsi="Times New Roman"/>
+          <w:sz w:val="24"/>
+          <w:szCs w:val="24"/>
+        </w:rPr>
+        <w:t xml:space="preserve"> </w:t>
+      </w:r>
+      <w:r>
+        <w:rPr>
+          <w:rFonts w:ascii="Times New Roman" w:eastAsia="Times New Roman" w:hAnsi="Times New Roman"/>
+          <w:sz w:val="24"/>
+          <w:szCs w:val="24"/>
+        </w:rPr>
+        <w:lastRenderedPageBreak/>
+        <w:t>two bits at a time, meaning that alone it would be unable to recover from a</w:t>
+      </w:r>
+      <w:r>
+        <w:rPr>
+          <w:rFonts w:ascii="Times New Roman" w:eastAsia="Times New Roman" w:hAnsi="Times New Roman"/>
+          <w:sz w:val="24"/>
+          <w:szCs w:val="24"/>
+        </w:rPr>
+        <w:t>n SEE induced</w:t>
+      </w:r>
+      <w:r>
+        <w:rPr>
+          <w:rFonts w:ascii="Times New Roman" w:eastAsia="Times New Roman" w:hAnsi="Times New Roman"/>
+          <w:sz w:val="24"/>
+          <w:szCs w:val="24"/>
+        </w:rPr>
+        <w:t xml:space="preserve"> </w:t>
+      </w:r>
+      <w:r>
+        <w:rPr>
+          <w:rFonts w:ascii="Times New Roman" w:eastAsia="Times New Roman" w:hAnsi="Times New Roman"/>
+          <w:sz w:val="24"/>
+          <w:szCs w:val="24"/>
+        </w:rPr>
+        <w:t>single bit added or dropped</w:t>
+      </w:r>
+      <w:r>
+        <w:rPr>
+          <w:rFonts w:ascii="Times New Roman" w:eastAsia="Times New Roman" w:hAnsi="Times New Roman"/>
+          <w:sz w:val="24"/>
+          <w:szCs w:val="24"/>
+        </w:rPr>
+        <w:t>.</w:t>
       </w:r>
     </w:p>
     <w:p>
@@ -12577,16 +12806,7 @@
           <w:sz w:val="24"/>
           <w:szCs w:val="24"/>
         </w:rPr>
-        <w:t xml:space="preserve"> slipping to the two blocks capable of it. </w:t>
-      </w:r>
-      <w:r>
-        <w:rPr>
-          <w:rFonts w:ascii="Times New Roman" w:eastAsia="Times New Roman" w:hAnsi="Times New Roman"/>
-          <w:sz w:val="24"/>
-          <w:szCs w:val="24"/>
-        </w:rPr>
-        <w:lastRenderedPageBreak/>
-        <w:t xml:space="preserve">Both purposes are effectively achieved by tracking three counters: the gearbox data valid counter, the sync counter and the </w:t>
+        <w:t xml:space="preserve"> slipping to the two blocks capable of it. Both purposes are effectively achieved by tracking three counters: the gearbox data valid counter, the sync counter and the </w:t>
       </w:r>
       <w:proofErr w:type="spellStart"/>
       <w:r>
@@ -13009,15 +13229,95 @@
           <w:sz w:val="24"/>
           <w:szCs w:val="24"/>
         </w:rPr>
-        <w:t xml:space="preserve">the scheme comes down to determining the data lost as a result from interrupts and the speed of recovery from this error. </w:t>
-      </w:r>
-      <w:r>
-        <w:rPr>
-          <w:rFonts w:ascii="Times New Roman" w:eastAsia="Times New Roman" w:hAnsi="Times New Roman"/>
-          <w:sz w:val="24"/>
-          <w:szCs w:val="24"/>
-        </w:rPr>
-        <w:t>As discussed previously, SEEs are described by the rate at which they occur (FIT), the average time between them (MTBF) and the average time for which a system is in recovery (MDT). Of the three, the first two are set by the pixel re</w:t>
+        <w:t>the scheme comes down to determining the data lost as a result from interrupts</w:t>
+      </w:r>
+      <w:r>
+        <w:rPr>
+          <w:rFonts w:ascii="Times New Roman" w:eastAsia="Times New Roman" w:hAnsi="Times New Roman"/>
+          <w:sz w:val="24"/>
+          <w:szCs w:val="24"/>
+        </w:rPr>
+        <w:t>,</w:t>
+      </w:r>
+      <w:r>
+        <w:rPr>
+          <w:rFonts w:ascii="Times New Roman" w:eastAsia="Times New Roman" w:hAnsi="Times New Roman"/>
+          <w:sz w:val="24"/>
+          <w:szCs w:val="24"/>
+        </w:rPr>
+        <w:t xml:space="preserve"> and the speed of recovery from error</w:t>
+      </w:r>
+      <w:r>
+        <w:rPr>
+          <w:rFonts w:ascii="Times New Roman" w:eastAsia="Times New Roman" w:hAnsi="Times New Roman"/>
+          <w:sz w:val="24"/>
+          <w:szCs w:val="24"/>
+        </w:rPr>
+        <w:t>s</w:t>
+      </w:r>
+      <w:r>
+        <w:rPr>
+          <w:rFonts w:ascii="Times New Roman" w:eastAsia="Times New Roman" w:hAnsi="Times New Roman"/>
+          <w:sz w:val="24"/>
+          <w:szCs w:val="24"/>
+        </w:rPr>
+        <w:t xml:space="preserve">. </w:t>
+      </w:r>
+      <w:r>
+        <w:rPr>
+          <w:rFonts w:ascii="Times New Roman" w:eastAsia="Times New Roman" w:hAnsi="Times New Roman"/>
+          <w:sz w:val="24"/>
+          <w:szCs w:val="24"/>
+        </w:rPr>
+        <w:t>As discussed previously, SEE</w:t>
+      </w:r>
+      <w:r>
+        <w:rPr>
+          <w:rFonts w:ascii="Times New Roman" w:eastAsia="Times New Roman" w:hAnsi="Times New Roman"/>
+          <w:sz w:val="24"/>
+          <w:szCs w:val="24"/>
+        </w:rPr>
+        <w:t xml:space="preserve"> handling is </w:t>
+      </w:r>
+      <w:r>
+        <w:rPr>
+          <w:rFonts w:ascii="Times New Roman" w:eastAsia="Times New Roman" w:hAnsi="Times New Roman"/>
+          <w:sz w:val="24"/>
+          <w:szCs w:val="24"/>
+        </w:rPr>
+        <w:t xml:space="preserve">described by the rate at which </w:t>
+      </w:r>
+      <w:r>
+        <w:rPr>
+          <w:rFonts w:ascii="Times New Roman" w:eastAsia="Times New Roman" w:hAnsi="Times New Roman"/>
+          <w:sz w:val="24"/>
+          <w:szCs w:val="24"/>
+        </w:rPr>
+        <w:t>SEEs</w:t>
+      </w:r>
+      <w:r>
+        <w:rPr>
+          <w:rFonts w:ascii="Times New Roman" w:eastAsia="Times New Roman" w:hAnsi="Times New Roman"/>
+          <w:sz w:val="24"/>
+          <w:szCs w:val="24"/>
+        </w:rPr>
+        <w:t xml:space="preserve"> occur (FIT), the average time between them (MTBF)</w:t>
+      </w:r>
+      <w:r>
+        <w:rPr>
+          <w:rFonts w:ascii="Times New Roman" w:eastAsia="Times New Roman" w:hAnsi="Times New Roman"/>
+          <w:sz w:val="24"/>
+          <w:szCs w:val="24"/>
+        </w:rPr>
+        <w:t>,</w:t>
+      </w:r>
+      <w:r>
+        <w:rPr>
+          <w:rFonts w:ascii="Times New Roman" w:eastAsia="Times New Roman" w:hAnsi="Times New Roman"/>
+          <w:sz w:val="24"/>
+          <w:szCs w:val="24"/>
+        </w:rPr>
+        <w:t xml:space="preserve"> and the average time for which a system is in recovery (MDT). Of the three, the first two are set by the pixel re</w:t>
       </w:r>
       <w:r>
         <w:rPr>
@@ -13033,7 +13333,7 @@
           <w:sz w:val="24"/>
           <w:szCs w:val="24"/>
         </w:rPr>
-        <w:t xml:space="preserve">dout chip which is the source of errors. The MDT, mean downtime, is however set entirely by the response of the DAQ to an erroneous block, </w:t>
+        <w:t xml:space="preserve">dout chip which is the source of errors. The MDT, mean downtime, is however set by the response of the DAQ to an erroneous block, </w:t>
       </w:r>
       <w:r>
         <w:rPr>
@@ -13049,16 +13349,7 @@
           <w:sz w:val="24"/>
           <w:szCs w:val="24"/>
         </w:rPr>
-        <w:t xml:space="preserve"> the resynchronization scheme. However, rather than evaluating </w:t>
-      </w:r>
-      <w:r>
-        <w:rPr>
-          <w:rFonts w:ascii="Times New Roman" w:eastAsia="Times New Roman" w:hAnsi="Times New Roman"/>
-          <w:sz w:val="24"/>
-          <w:szCs w:val="24"/>
-        </w:rPr>
-        <w:lastRenderedPageBreak/>
-        <w:t>the amount of time spent in resynchronization, which changes with the clock frequency, we measure by the number of blocks lost during resynchronization, which otherwise would have reached the DAQ and been processed. Th</w:t>
+        <w:t xml:space="preserve"> the resynchronization scheme. However, rather than evaluating the amount of time spent in resynchronization, which changes with the clock frequency, we measure by the number of blocks lost during resynchronization, which otherwise would have reached the DAQ and been processed. Th</w:t>
       </w:r>
       <w:r>
         <w:rPr>
@@ -13167,7 +13458,23 @@
           <w:sz w:val="24"/>
           <w:szCs w:val="24"/>
         </w:rPr>
-        <w:t xml:space="preserve">SEUs and SETs can be generally represented as either a bit flipped, a bit dropped, or a bit added to a block being transmitted to the DAQ. Bit flips will usually corrupt a data block without causing desynchronization, however when they do, they are equivalent to 66 bits dropped and a forced desynchronization because the header position doesn’t move. A bit added to a </w:t>
+        <w:t>SEUs and SETs can be generally represented as either a bit flipped, a bit dropped, or a bit added to a block being transmitted to the DAQ. Bit flips will usually corrupt a data block without causing desynchronization</w:t>
+      </w:r>
+      <w:r>
+        <w:rPr>
+          <w:rFonts w:ascii="Times New Roman" w:eastAsia="Times New Roman" w:hAnsi="Times New Roman"/>
+          <w:sz w:val="24"/>
+          <w:szCs w:val="24"/>
+        </w:rPr>
+        <w:t>.</w:t>
+      </w:r>
+      <w:r>
+        <w:rPr>
+          <w:rFonts w:ascii="Times New Roman" w:eastAsia="Times New Roman" w:hAnsi="Times New Roman"/>
+          <w:sz w:val="24"/>
+          <w:szCs w:val="24"/>
+        </w:rPr>
+        <w:t xml:space="preserve"> </w:t>
       </w:r>
       <w:proofErr w:type="gramStart"/>
       <w:r>
@@ -13176,6 +13483,48 @@
           <w:sz w:val="24"/>
           <w:szCs w:val="24"/>
         </w:rPr>
+        <w:t>H</w:t>
+      </w:r>
+      <w:r>
+        <w:rPr>
+          <w:rFonts w:ascii="Times New Roman" w:eastAsia="Times New Roman" w:hAnsi="Times New Roman"/>
+          <w:sz w:val="24"/>
+          <w:szCs w:val="24"/>
+        </w:rPr>
+        <w:t>owever</w:t>
+      </w:r>
+      <w:proofErr w:type="gramEnd"/>
+      <w:r>
+        <w:rPr>
+          <w:rFonts w:ascii="Times New Roman" w:eastAsia="Times New Roman" w:hAnsi="Times New Roman"/>
+          <w:sz w:val="24"/>
+          <w:szCs w:val="24"/>
+        </w:rPr>
+        <w:t xml:space="preserve"> when they </w:t>
+      </w:r>
+      <w:r>
+        <w:rPr>
+          <w:rFonts w:ascii="Times New Roman" w:eastAsia="Times New Roman" w:hAnsi="Times New Roman"/>
+          <w:sz w:val="24"/>
+          <w:szCs w:val="24"/>
+        </w:rPr>
+        <w:t>hit the two bit header</w:t>
+      </w:r>
+      <w:r>
+        <w:rPr>
+          <w:rFonts w:ascii="Times New Roman" w:eastAsia="Times New Roman" w:hAnsi="Times New Roman"/>
+          <w:sz w:val="24"/>
+          <w:szCs w:val="24"/>
+        </w:rPr>
+        <w:t xml:space="preserve">, they are equivalent to 66 bits dropped and a forced desynchronization. A bit added to a </w:t>
+      </w:r>
+      <w:proofErr w:type="gramStart"/>
+      <w:r>
+        <w:rPr>
+          <w:rFonts w:ascii="Times New Roman" w:eastAsia="Times New Roman" w:hAnsi="Times New Roman"/>
+          <w:sz w:val="24"/>
+          <w:szCs w:val="24"/>
+        </w:rPr>
         <w:t>data block result</w:t>
       </w:r>
       <w:r>
@@ -13193,7 +13542,39 @@
           <w:sz w:val="24"/>
           <w:szCs w:val="24"/>
         </w:rPr>
-        <w:t xml:space="preserve"> in the header bits of the follow</w:t>
+        <w:t xml:space="preserve"> in the header bits of the </w:t>
+      </w:r>
+      <w:r>
+        <w:rPr>
+          <w:rFonts w:ascii="Times New Roman" w:eastAsia="Times New Roman" w:hAnsi="Times New Roman"/>
+          <w:sz w:val="24"/>
+          <w:szCs w:val="24"/>
+        </w:rPr>
+        <w:t>subsequent</w:t>
+      </w:r>
+      <w:r>
+        <w:rPr>
+          <w:rFonts w:ascii="Times New Roman" w:eastAsia="Times New Roman" w:hAnsi="Times New Roman"/>
+          <w:sz w:val="24"/>
+          <w:szCs w:val="24"/>
+        </w:rPr>
+        <w:t xml:space="preserve"> block</w:t>
+      </w:r>
+      <w:r>
+        <w:rPr>
+          <w:rFonts w:ascii="Times New Roman" w:eastAsia="Times New Roman" w:hAnsi="Times New Roman"/>
+          <w:sz w:val="24"/>
+          <w:szCs w:val="24"/>
+        </w:rPr>
+        <w:t>s</w:t>
+      </w:r>
+      <w:r>
+        <w:rPr>
+          <w:rFonts w:ascii="Times New Roman" w:eastAsia="Times New Roman" w:hAnsi="Times New Roman"/>
+          <w:sz w:val="24"/>
+          <w:szCs w:val="24"/>
+        </w:rPr>
+        <w:t xml:space="preserve"> appear</w:t>
       </w:r>
       <w:r>
         <w:rPr>
@@ -13209,15 +13590,31 @@
           <w:sz w:val="24"/>
           <w:szCs w:val="24"/>
         </w:rPr>
-        <w:t xml:space="preserve"> block to appear a </w:t>
-      </w:r>
-      <w:r>
-        <w:rPr>
-          <w:rFonts w:ascii="Times New Roman" w:eastAsia="Times New Roman" w:hAnsi="Times New Roman"/>
-          <w:sz w:val="24"/>
-          <w:szCs w:val="24"/>
-        </w:rPr>
-        <w:t xml:space="preserve">single bit later than the expected position and is identical to if 55 bits were dropped. Similarly, a bit dropped from a </w:t>
+        <w:t xml:space="preserve"> a </w:t>
+      </w:r>
+      <w:r>
+        <w:rPr>
+          <w:rFonts w:ascii="Times New Roman" w:eastAsia="Times New Roman" w:hAnsi="Times New Roman"/>
+          <w:sz w:val="24"/>
+          <w:szCs w:val="24"/>
+        </w:rPr>
+        <w:t xml:space="preserve">single bit later than the expected position and is identical to if </w:t>
+      </w:r>
+      <w:r>
+        <w:rPr>
+          <w:rFonts w:ascii="Times New Roman" w:eastAsia="Times New Roman" w:hAnsi="Times New Roman"/>
+          <w:sz w:val="24"/>
+          <w:szCs w:val="24"/>
+        </w:rPr>
+        <w:t>6</w:t>
+      </w:r>
+      <w:r>
+        <w:rPr>
+          <w:rFonts w:ascii="Times New Roman" w:eastAsia="Times New Roman" w:hAnsi="Times New Roman"/>
+          <w:sz w:val="24"/>
+          <w:szCs w:val="24"/>
+        </w:rPr>
+        <w:t xml:space="preserve">5 bits were dropped. Similarly, a bit dropped from a </w:t>
       </w:r>
       <w:proofErr w:type="gramStart"/>
       <w:r>
@@ -13235,7 +13632,23 @@
           <w:sz w:val="24"/>
           <w:szCs w:val="24"/>
         </w:rPr>
-        <w:t xml:space="preserve"> in the header bits appearing a bit earlier in the stream and are therefore equivalent to 55 bits added. Since an equivalency can be made to bit drops for each effect, the response to any of the effect</w:t>
+        <w:t xml:space="preserve"> in the header bits appearing a bit earlier in the stream and are therefore equivalent to </w:t>
+      </w:r>
+      <w:r>
+        <w:rPr>
+          <w:rFonts w:ascii="Times New Roman" w:eastAsia="Times New Roman" w:hAnsi="Times New Roman"/>
+          <w:sz w:val="24"/>
+          <w:szCs w:val="24"/>
+        </w:rPr>
+        <w:t>6</w:t>
+      </w:r>
+      <w:r>
+        <w:rPr>
+          <w:rFonts w:ascii="Times New Roman" w:eastAsia="Times New Roman" w:hAnsi="Times New Roman"/>
+          <w:sz w:val="24"/>
+          <w:szCs w:val="24"/>
+        </w:rPr>
+        <w:t>5 bits added. Since an equivalency can be made to bit drops for each effect, the response to any of the effect</w:t>
       </w:r>
       <w:r>
         <w:rPr>
@@ -13316,7 +13729,7 @@
           <w:sz w:val="24"/>
           <w:szCs w:val="24"/>
         </w:rPr>
-        <w:t xml:space="preserve">A bit drop sweep evaluates the response time of the resync scheme following a block where the </w:t>
+        <w:t xml:space="preserve">A bit drop sweep evaluates the response time of the resync scheme following a block where </w:t>
       </w:r>
       <w:r>
         <w:rPr>
@@ -13334,15 +13747,7 @@
           <w:sz w:val="24"/>
           <w:szCs w:val="24"/>
         </w:rPr>
-        <w:t>least significant</w:t>
-      </w:r>
-      <w:r>
-        <w:rPr>
-          <w:rFonts w:ascii="Times New Roman" w:eastAsia="Times New Roman" w:hAnsi="Times New Roman"/>
-          <w:sz w:val="24"/>
-          <w:szCs w:val="24"/>
-        </w:rPr>
-        <w:t xml:space="preserve"> bits of a block are removed. This value </w:t>
+        <w:t xml:space="preserve">bits of a block are removed. This value </w:t>
       </w:r>
       <w:r>
         <w:rPr>
@@ -13360,7 +13765,23 @@
           <w:sz w:val="24"/>
           <w:szCs w:val="24"/>
         </w:rPr>
-        <w:t xml:space="preserve">is then swept from 1 to 65 to determine the resynchronization duration for any number of bits dropped, </w:t>
+        <w:t>is then swept from 1 to 6</w:t>
+      </w:r>
+      <w:r>
+        <w:rPr>
+          <w:rFonts w:ascii="Times New Roman" w:eastAsia="Times New Roman" w:hAnsi="Times New Roman"/>
+          <w:sz w:val="24"/>
+          <w:szCs w:val="24"/>
+        </w:rPr>
+        <w:t>6</w:t>
+      </w:r>
+      <w:r>
+        <w:rPr>
+          <w:rFonts w:ascii="Times New Roman" w:eastAsia="Times New Roman" w:hAnsi="Times New Roman"/>
+          <w:sz w:val="24"/>
+          <w:szCs w:val="24"/>
+        </w:rPr>
+        <w:t xml:space="preserve"> to determine the resynchronization duration for any number of bits dropped, </w:t>
       </w:r>
       <w:r>
         <w:rPr>
@@ -13416,7 +13837,23 @@
           <w:sz w:val="24"/>
           <w:szCs w:val="24"/>
         </w:rPr>
-        <w:t xml:space="preserve"> or flipped in the corrupt block. The only difference is whether the corrupt block is evaluated as valid or not by the system. In this sweep, the corrupt block is always considered lost, </w:t>
+        <w:t xml:space="preserve"> or flipped in the corrupt block. The only difference is whether the corrupt block is evaluated as valid or not by the system. In this sweep, the corrupt</w:t>
+      </w:r>
+      <w:r>
+        <w:rPr>
+          <w:rFonts w:ascii="Times New Roman" w:eastAsia="Times New Roman" w:hAnsi="Times New Roman"/>
+          <w:sz w:val="24"/>
+          <w:szCs w:val="24"/>
+        </w:rPr>
+        <w:t>ed</w:t>
+      </w:r>
+      <w:r>
+        <w:rPr>
+          <w:rFonts w:ascii="Times New Roman" w:eastAsia="Times New Roman" w:hAnsi="Times New Roman"/>
+          <w:sz w:val="24"/>
+          <w:szCs w:val="24"/>
+        </w:rPr>
+        <w:t xml:space="preserve"> block is always considered lost, </w:t>
       </w:r>
       <w:proofErr w:type="gramStart"/>
       <w:r>
@@ -13434,7 +13871,23 @@
           <w:sz w:val="24"/>
           <w:szCs w:val="24"/>
         </w:rPr>
-        <w:t xml:space="preserve"> the DAQ system would have cleared it as a valid block, as well as any following invalid blocks which the system can still mistake for valid. This sweep is done purely in simulation utilizing Siemens </w:t>
+        <w:t xml:space="preserve"> the DAQ system would have </w:t>
+      </w:r>
+      <w:r>
+        <w:rPr>
+          <w:rFonts w:ascii="Times New Roman" w:eastAsia="Times New Roman" w:hAnsi="Times New Roman"/>
+          <w:sz w:val="24"/>
+          <w:szCs w:val="24"/>
+        </w:rPr>
+        <w:t>treated</w:t>
+      </w:r>
+      <w:r>
+        <w:rPr>
+          <w:rFonts w:ascii="Times New Roman" w:eastAsia="Times New Roman" w:hAnsi="Times New Roman"/>
+          <w:sz w:val="24"/>
+          <w:szCs w:val="24"/>
+        </w:rPr>
+        <w:t xml:space="preserve"> it as a valid block. This sweep is done purely in simulation utilizing Siemens </w:t>
       </w:r>
       <w:proofErr w:type="spellStart"/>
       <w:r>
@@ -13452,7 +13905,140 @@
           <w:sz w:val="24"/>
           <w:szCs w:val="24"/>
         </w:rPr>
-        <w:t>, an HDL verification software.</w:t>
+        <w:t xml:space="preserve">, an HDL </w:t>
+      </w:r>
+      <w:r>
+        <w:rPr>
+          <w:rFonts w:ascii="Times New Roman" w:eastAsia="Times New Roman" w:hAnsi="Times New Roman"/>
+          <w:sz w:val="24"/>
+          <w:szCs w:val="24"/>
+        </w:rPr>
+        <w:t>simulation tool</w:t>
+      </w:r>
+      <w:r>
+        <w:rPr>
+          <w:rFonts w:ascii="Times New Roman" w:eastAsia="Times New Roman" w:hAnsi="Times New Roman"/>
+          <w:sz w:val="24"/>
+          <w:szCs w:val="24"/>
+        </w:rPr>
+        <w:t>.</w:t>
+      </w:r>
+      <w:r>
+        <w:rPr>
+          <w:rFonts w:ascii="Times New Roman" w:eastAsia="Times New Roman" w:hAnsi="Times New Roman"/>
+          <w:sz w:val="24"/>
+          <w:szCs w:val="24"/>
+        </w:rPr>
+        <w:t xml:space="preserve"> Each value of </w:t>
+      </w:r>
+      <w:r>
+        <w:rPr>
+          <w:rFonts w:ascii="Times New Roman" w:eastAsia="Times New Roman" w:hAnsi="Times New Roman"/>
+          <w:i/>
+          <w:iCs/>
+          <w:sz w:val="24"/>
+          <w:szCs w:val="24"/>
+        </w:rPr>
+        <w:t>n</w:t>
+      </w:r>
+      <w:r>
+        <w:rPr>
+          <w:rFonts w:ascii="Times New Roman" w:eastAsia="Times New Roman" w:hAnsi="Times New Roman"/>
+          <w:sz w:val="24"/>
+          <w:szCs w:val="24"/>
+        </w:rPr>
+        <w:t xml:space="preserve"> is evaluated 5 times and the average is used as the final value.</w:t>
+      </w:r>
+      <w:r>
+        <w:rPr>
+          <w:rFonts w:ascii="Times New Roman" w:eastAsia="Times New Roman" w:hAnsi="Times New Roman"/>
+          <w:sz w:val="24"/>
+          <w:szCs w:val="24"/>
+        </w:rPr>
+        <w:t xml:space="preserve"> The </w:t>
+      </w:r>
+      <w:r>
+        <w:rPr>
+          <w:rFonts w:ascii="Times New Roman" w:eastAsia="Times New Roman" w:hAnsi="Times New Roman"/>
+          <w:sz w:val="24"/>
+          <w:szCs w:val="24"/>
+        </w:rPr>
+        <w:t xml:space="preserve">number of </w:t>
+      </w:r>
+      <w:r>
+        <w:rPr>
+          <w:rFonts w:ascii="Times New Roman" w:eastAsia="Times New Roman" w:hAnsi="Times New Roman"/>
+          <w:sz w:val="24"/>
+          <w:szCs w:val="24"/>
+        </w:rPr>
+        <w:t xml:space="preserve">blocks sent were </w:t>
+      </w:r>
+      <w:r>
+        <w:rPr>
+          <w:rFonts w:ascii="Times New Roman" w:eastAsia="Times New Roman" w:hAnsi="Times New Roman"/>
+          <w:sz w:val="24"/>
+          <w:szCs w:val="24"/>
+        </w:rPr>
+        <w:t>tracked</w:t>
+      </w:r>
+      <w:r>
+        <w:rPr>
+          <w:rFonts w:ascii="Times New Roman" w:eastAsia="Times New Roman" w:hAnsi="Times New Roman"/>
+          <w:sz w:val="24"/>
+          <w:szCs w:val="24"/>
+        </w:rPr>
+        <w:t xml:space="preserve"> with a </w:t>
+      </w:r>
+      <w:proofErr w:type="gramStart"/>
+      <w:r>
+        <w:rPr>
+          <w:rFonts w:ascii="Times New Roman" w:eastAsia="Times New Roman" w:hAnsi="Times New Roman"/>
+          <w:sz w:val="24"/>
+          <w:szCs w:val="24"/>
+        </w:rPr>
+        <w:t>32 bit</w:t>
+      </w:r>
+      <w:proofErr w:type="gramEnd"/>
+      <w:r>
+        <w:rPr>
+          <w:rFonts w:ascii="Times New Roman" w:eastAsia="Times New Roman" w:hAnsi="Times New Roman"/>
+          <w:sz w:val="24"/>
+          <w:szCs w:val="24"/>
+        </w:rPr>
+        <w:t xml:space="preserve"> counter</w:t>
+      </w:r>
+      <w:r>
+        <w:rPr>
+          <w:rFonts w:ascii="Times New Roman" w:eastAsia="Times New Roman" w:hAnsi="Times New Roman"/>
+          <w:sz w:val="24"/>
+          <w:szCs w:val="24"/>
+        </w:rPr>
+        <w:t xml:space="preserve"> and each blocks payload was set to the concatenation of two copies of the counter. This made determining how many and which blocks </w:t>
+      </w:r>
+      <w:r>
+        <w:rPr>
+          <w:rFonts w:ascii="Times New Roman" w:eastAsia="Times New Roman" w:hAnsi="Times New Roman"/>
+          <w:sz w:val="24"/>
+          <w:szCs w:val="24"/>
+        </w:rPr>
+        <w:lastRenderedPageBreak/>
+        <w:t xml:space="preserve">were dropped very easy. Having two duplicates of the same data in the data field also served as verification method to distinguish blocks received that were invalid but had seemingly valid header bits from valid blocks. Since the gearbox effectively randomizes the </w:t>
+      </w:r>
+      <w:r>
+        <w:rPr>
+          <w:rFonts w:ascii="Times New Roman" w:eastAsia="Times New Roman" w:hAnsi="Times New Roman"/>
+          <w:sz w:val="24"/>
+          <w:szCs w:val="24"/>
+        </w:rPr>
+        <w:t>data,</w:t>
+      </w:r>
+      <w:r>
+        <w:rPr>
+          <w:rFonts w:ascii="Times New Roman" w:eastAsia="Times New Roman" w:hAnsi="Times New Roman"/>
+          <w:sz w:val="24"/>
+          <w:szCs w:val="24"/>
+        </w:rPr>
+        <w:t xml:space="preserve"> the results should be just as accurate as if realistic data was sent. However, to be certain, random seeds for the starting count were used as well.</w:t>
       </w:r>
     </w:p>
     <w:p>
@@ -13461,166 +14047,75 @@
         <w:jc w:val="both"/>
         <w:rPr>
           <w:rFonts w:ascii="Times New Roman" w:eastAsia="Times New Roman" w:hAnsi="Times New Roman"/>
-          <w:i/>
-          <w:iCs/>
-          <w:sz w:val="24"/>
-          <w:szCs w:val="24"/>
-        </w:rPr>
-      </w:pPr>
-      <w:r>
-        <w:rPr>
-          <w:rFonts w:ascii="Times New Roman" w:eastAsia="Times New Roman" w:hAnsi="Times New Roman"/>
-          <w:sz w:val="24"/>
-          <w:szCs w:val="24"/>
-        </w:rPr>
-        <w:tab/>
-        <w:t xml:space="preserve">The primary measure of cost was the resource utilization of a Xilinx </w:t>
-      </w:r>
-      <w:proofErr w:type="spellStart"/>
-      <w:r>
-        <w:rPr>
-          <w:rFonts w:ascii="Times New Roman" w:eastAsia="Times New Roman" w:hAnsi="Times New Roman"/>
-          <w:sz w:val="24"/>
-          <w:szCs w:val="24"/>
-        </w:rPr>
-        <w:t>Kintex</w:t>
-      </w:r>
-      <w:proofErr w:type="spellEnd"/>
-      <w:r>
-        <w:rPr>
-          <w:rFonts w:ascii="Times New Roman" w:eastAsia="Times New Roman" w:hAnsi="Times New Roman"/>
-          <w:sz w:val="24"/>
-          <w:szCs w:val="24"/>
-        </w:rPr>
-        <w:t xml:space="preserve"> T160 FPGA. </w:t>
-      </w:r>
-      <w:r>
-        <w:rPr>
-          <w:rFonts w:ascii="Times New Roman" w:eastAsia="Times New Roman" w:hAnsi="Times New Roman"/>
-          <w:sz w:val="24"/>
-          <w:szCs w:val="24"/>
-        </w:rPr>
-        <w:t xml:space="preserve">The </w:t>
-      </w:r>
-      <w:r>
-        <w:rPr>
-          <w:rFonts w:ascii="Times New Roman" w:eastAsia="Times New Roman" w:hAnsi="Times New Roman"/>
-          <w:sz w:val="24"/>
-          <w:szCs w:val="24"/>
-        </w:rPr>
-        <w:t>primary constraints of the</w:t>
-      </w:r>
-      <w:r>
-        <w:rPr>
-          <w:rFonts w:ascii="Times New Roman" w:eastAsia="Times New Roman" w:hAnsi="Times New Roman"/>
-          <w:sz w:val="24"/>
-          <w:szCs w:val="24"/>
-        </w:rPr>
-        <w:t xml:space="preserve"> YARR DAQ</w:t>
-      </w:r>
-      <w:r>
-        <w:rPr>
-          <w:rFonts w:ascii="Times New Roman" w:eastAsia="Times New Roman" w:hAnsi="Times New Roman"/>
-          <w:sz w:val="24"/>
-          <w:szCs w:val="24"/>
-        </w:rPr>
-        <w:t xml:space="preserve"> design are </w:t>
-      </w:r>
-      <w:r>
-        <w:rPr>
-          <w:rFonts w:ascii="Times New Roman" w:eastAsia="Times New Roman" w:hAnsi="Times New Roman"/>
-          <w:sz w:val="24"/>
-          <w:szCs w:val="24"/>
-        </w:rPr>
-        <w:t>the</w:t>
-      </w:r>
-      <w:r>
-        <w:rPr>
-          <w:rFonts w:ascii="Times New Roman" w:eastAsia="Times New Roman" w:hAnsi="Times New Roman"/>
-          <w:sz w:val="24"/>
-          <w:szCs w:val="24"/>
-        </w:rPr>
-        <w:t xml:space="preserve"> resources utilized as well as a 6.25 ns clock period. By targeting a Xilinx FPGA and using the </w:t>
-      </w:r>
-      <w:proofErr w:type="spellStart"/>
-      <w:r>
-        <w:rPr>
-          <w:rFonts w:ascii="Times New Roman" w:eastAsia="Times New Roman" w:hAnsi="Times New Roman"/>
-          <w:sz w:val="24"/>
-          <w:szCs w:val="24"/>
-        </w:rPr>
-        <w:t>Vivado</w:t>
-      </w:r>
-      <w:proofErr w:type="spellEnd"/>
-      <w:r>
-        <w:rPr>
-          <w:rFonts w:ascii="Times New Roman" w:eastAsia="Times New Roman" w:hAnsi="Times New Roman"/>
-          <w:sz w:val="24"/>
-          <w:szCs w:val="24"/>
-        </w:rPr>
-        <w:t xml:space="preserve"> design software passing timing constraints can be verified and resource utilization reports for different designs can be obtained and compared. The </w:t>
-      </w:r>
-      <w:proofErr w:type="spellStart"/>
-      <w:r>
-        <w:rPr>
-          <w:rFonts w:ascii="Times New Roman" w:eastAsia="Times New Roman" w:hAnsi="Times New Roman"/>
-          <w:sz w:val="24"/>
-          <w:szCs w:val="24"/>
-        </w:rPr>
-        <w:t>Kintex</w:t>
-      </w:r>
-      <w:proofErr w:type="spellEnd"/>
-      <w:r>
-        <w:rPr>
-          <w:rFonts w:ascii="Times New Roman" w:eastAsia="Times New Roman" w:hAnsi="Times New Roman"/>
-          <w:sz w:val="24"/>
-          <w:szCs w:val="24"/>
-        </w:rPr>
-        <w:t xml:space="preserve"> T160 FPGA was chosen because it is a likely candidate for the YARR DAQ used at the LHC. Since the </w:t>
-      </w:r>
-      <w:proofErr w:type="gramStart"/>
-      <w:r>
-        <w:rPr>
-          <w:rFonts w:ascii="Times New Roman" w:eastAsia="Times New Roman" w:hAnsi="Times New Roman"/>
-          <w:sz w:val="24"/>
-          <w:szCs w:val="24"/>
-        </w:rPr>
-        <w:t>resync</w:t>
-      </w:r>
-      <w:proofErr w:type="gramEnd"/>
-      <w:r>
-        <w:rPr>
-          <w:rFonts w:ascii="Times New Roman" w:eastAsia="Times New Roman" w:hAnsi="Times New Roman"/>
-          <w:sz w:val="24"/>
-          <w:szCs w:val="24"/>
-        </w:rPr>
-        <w:t xml:space="preserve"> scheme doesn’t use any hard silicon resources, the comparison will be made purely with LUT and FF utilization.</w:t>
-      </w:r>
-      <w:r>
-        <w:rPr>
-          <w:rFonts w:ascii="Times New Roman" w:eastAsia="Times New Roman" w:hAnsi="Times New Roman"/>
-          <w:sz w:val="24"/>
-          <w:szCs w:val="24"/>
-        </w:rPr>
-        <w:t xml:space="preserve"> </w:t>
-      </w:r>
+          <w:sz w:val="24"/>
+          <w:szCs w:val="24"/>
+        </w:rPr>
+      </w:pPr>
     </w:p>
     <w:p>
       <w:pPr>
         <w:spacing w:line="276" w:lineRule="auto"/>
-        <w:jc w:val="both"/>
-        <w:rPr>
-          <w:rFonts w:ascii="Times New Roman" w:eastAsia="Times New Roman" w:hAnsi="Times New Roman"/>
-          <w:i/>
-          <w:iCs/>
-          <w:sz w:val="24"/>
-          <w:szCs w:val="24"/>
-        </w:rPr>
-      </w:pPr>
+        <w:jc w:val="center"/>
+        <w:rPr>
+          <w:rFonts w:ascii="Times New Roman" w:eastAsia="Times New Roman" w:hAnsi="Times New Roman"/>
+          <w:sz w:val="24"/>
+          <w:szCs w:val="24"/>
+        </w:rPr>
+      </w:pPr>
+      <w:r>
+        <w:rPr>
+          <w:rFonts w:ascii="Times New Roman" w:eastAsia="Times New Roman" w:hAnsi="Times New Roman"/>
+          <w:sz w:val="24"/>
+          <w:szCs w:val="24"/>
+        </w:rPr>
+        <w:t>[image describing the blocks sent]</w:t>
+      </w:r>
     </w:p>
     <w:p>
       <w:pPr>
         <w:spacing w:line="276" w:lineRule="auto"/>
+        <w:jc w:val="both"/>
+        <w:rPr>
+          <w:rFonts w:ascii="Times New Roman" w:eastAsia="Times New Roman" w:hAnsi="Times New Roman"/>
+          <w:i/>
+          <w:iCs/>
+          <w:sz w:val="24"/>
+          <w:szCs w:val="24"/>
+        </w:rPr>
+      </w:pPr>
+      <w:r>
+        <w:rPr>
+          <w:rFonts w:ascii="Times New Roman" w:eastAsia="Times New Roman" w:hAnsi="Times New Roman"/>
+          <w:sz w:val="24"/>
+          <w:szCs w:val="24"/>
+        </w:rPr>
+        <w:tab/>
+      </w:r>
+      <w:r>
+        <w:rPr>
+          <w:rFonts w:ascii="Times New Roman" w:eastAsia="Times New Roman" w:hAnsi="Times New Roman"/>
+          <w:sz w:val="24"/>
+          <w:szCs w:val="24"/>
+        </w:rPr>
+        <w:t xml:space="preserve"> </w:t>
+      </w:r>
+    </w:p>
+    <w:p>
+      <w:pPr>
+        <w:spacing w:line="276" w:lineRule="auto"/>
+        <w:jc w:val="both"/>
+        <w:rPr>
+          <w:rFonts w:ascii="Times New Roman" w:eastAsia="Times New Roman" w:hAnsi="Times New Roman"/>
+          <w:i/>
+          <w:iCs/>
+          <w:sz w:val="24"/>
+          <w:szCs w:val="24"/>
+        </w:rPr>
+      </w:pPr>
+    </w:p>
+    <w:p>
+      <w:pPr>
+        <w:spacing w:line="276" w:lineRule="auto"/>
         <w:jc w:val="center"/>
         <w:rPr>
           <w:rFonts w:ascii="Times New Roman" w:eastAsia="Times New Roman" w:hAnsi="Times New Roman"/>
@@ -13632,7 +14127,6 @@
         <w:rPr>
           <w:noProof/>
         </w:rPr>
-        <w:lastRenderedPageBreak/>
         <w:drawing>
           <wp:inline distT="0" distB="0" distL="0" distR="0" wp14:anchorId="0A78A13E" wp14:editId="04BEC2F5">
             <wp:extent cx="5838825" cy="3124200"/>
@@ -13777,18 +14271,104 @@
           <w:szCs w:val="24"/>
         </w:rPr>
       </w:pPr>
-      <w:r>
-        <w:rPr>
-          <w:rFonts w:ascii="Times New Roman" w:eastAsia="Times New Roman" w:hAnsi="Times New Roman"/>
-          <w:sz w:val="24"/>
-          <w:szCs w:val="24"/>
-        </w:rPr>
-        <w:br/>
-      </w:r>
     </w:p>
     <w:p>
       <w:pPr>
         <w:spacing w:line="276" w:lineRule="auto"/>
+        <w:ind w:firstLine="720"/>
+        <w:jc w:val="both"/>
+        <w:rPr>
+          <w:rFonts w:ascii="Times New Roman" w:eastAsia="Times New Roman" w:hAnsi="Times New Roman"/>
+          <w:i/>
+          <w:iCs/>
+          <w:sz w:val="24"/>
+          <w:szCs w:val="24"/>
+        </w:rPr>
+      </w:pPr>
+      <w:r>
+        <w:rPr>
+          <w:rFonts w:ascii="Times New Roman" w:eastAsia="Times New Roman" w:hAnsi="Times New Roman"/>
+          <w:sz w:val="24"/>
+          <w:szCs w:val="24"/>
+        </w:rPr>
+        <w:t xml:space="preserve">The primary measure of cost was the resource utilization of a Xilinx </w:t>
+      </w:r>
+      <w:proofErr w:type="spellStart"/>
+      <w:r>
+        <w:rPr>
+          <w:rFonts w:ascii="Times New Roman" w:eastAsia="Times New Roman" w:hAnsi="Times New Roman"/>
+          <w:sz w:val="24"/>
+          <w:szCs w:val="24"/>
+        </w:rPr>
+        <w:t>Kintex</w:t>
+      </w:r>
+      <w:proofErr w:type="spellEnd"/>
+      <w:r>
+        <w:rPr>
+          <w:rFonts w:ascii="Times New Roman" w:eastAsia="Times New Roman" w:hAnsi="Times New Roman"/>
+          <w:sz w:val="24"/>
+          <w:szCs w:val="24"/>
+        </w:rPr>
+        <w:t xml:space="preserve"> T160 FPGA. The primary constraints of the YARR DAQ design are the resources utilized as well as a 6.25 ns clock period. By targeting a Xilinx FPGA and using the </w:t>
+      </w:r>
+      <w:proofErr w:type="spellStart"/>
+      <w:r>
+        <w:rPr>
+          <w:rFonts w:ascii="Times New Roman" w:eastAsia="Times New Roman" w:hAnsi="Times New Roman"/>
+          <w:sz w:val="24"/>
+          <w:szCs w:val="24"/>
+        </w:rPr>
+        <w:t>Vivado</w:t>
+      </w:r>
+      <w:proofErr w:type="spellEnd"/>
+      <w:r>
+        <w:rPr>
+          <w:rFonts w:ascii="Times New Roman" w:eastAsia="Times New Roman" w:hAnsi="Times New Roman"/>
+          <w:sz w:val="24"/>
+          <w:szCs w:val="24"/>
+        </w:rPr>
+        <w:t xml:space="preserve"> design software passing timing constraints can be verified and resource utilization reports for different designs can be obtained and compared. The </w:t>
+      </w:r>
+      <w:proofErr w:type="spellStart"/>
+      <w:r>
+        <w:rPr>
+          <w:rFonts w:ascii="Times New Roman" w:eastAsia="Times New Roman" w:hAnsi="Times New Roman"/>
+          <w:sz w:val="24"/>
+          <w:szCs w:val="24"/>
+        </w:rPr>
+        <w:t>Kintex</w:t>
+      </w:r>
+      <w:proofErr w:type="spellEnd"/>
+      <w:r>
+        <w:rPr>
+          <w:rFonts w:ascii="Times New Roman" w:eastAsia="Times New Roman" w:hAnsi="Times New Roman"/>
+          <w:sz w:val="24"/>
+          <w:szCs w:val="24"/>
+        </w:rPr>
+        <w:t xml:space="preserve"> T160 FPGA was chosen because it is a likely candidate for the YARR DAQ used at the LHC. Since the </w:t>
+      </w:r>
+      <w:proofErr w:type="gramStart"/>
+      <w:r>
+        <w:rPr>
+          <w:rFonts w:ascii="Times New Roman" w:eastAsia="Times New Roman" w:hAnsi="Times New Roman"/>
+          <w:sz w:val="24"/>
+          <w:szCs w:val="24"/>
+        </w:rPr>
+        <w:t>resync</w:t>
+      </w:r>
+      <w:proofErr w:type="gramEnd"/>
+      <w:r>
+        <w:rPr>
+          <w:rFonts w:ascii="Times New Roman" w:eastAsia="Times New Roman" w:hAnsi="Times New Roman"/>
+          <w:sz w:val="24"/>
+          <w:szCs w:val="24"/>
+        </w:rPr>
+        <w:t xml:space="preserve"> scheme doesn’t use any hard silicon resources, the comparison will be made purely with LUT and FF utilization. </w:t>
+      </w:r>
+    </w:p>
+    <w:p>
+      <w:pPr>
+        <w:spacing w:line="276" w:lineRule="auto"/>
         <w:jc w:val="center"/>
         <w:rPr>
           <w:rFonts w:ascii="Times New Roman" w:eastAsia="Times New Roman" w:hAnsi="Times New Roman"/>
@@ -13796,11 +14376,21 @@
           <w:szCs w:val="24"/>
         </w:rPr>
       </w:pPr>
+    </w:p>
+    <w:p>
+      <w:pPr>
+        <w:spacing w:line="276" w:lineRule="auto"/>
+        <w:jc w:val="center"/>
+        <w:rPr>
+          <w:rFonts w:ascii="Times New Roman" w:eastAsia="Times New Roman" w:hAnsi="Times New Roman"/>
+          <w:sz w:val="24"/>
+          <w:szCs w:val="24"/>
+        </w:rPr>
+      </w:pPr>
       <w:r>
         <w:rPr>
           <w:noProof/>
         </w:rPr>
-        <w:lastRenderedPageBreak/>
         <w:drawing>
           <wp:inline distT="0" distB="0" distL="0" distR="0" wp14:anchorId="20FC9EB1" wp14:editId="11DA9591">
             <wp:extent cx="2876550" cy="2447925"/>
@@ -18018,47 +18608,7 @@
           <w:szCs w:val="24"/>
         </w:rPr>
         <w:tab/>
-        <w:t>I would first and foremost like to thank Professor Scott Hauck and Professor Shih-</w:t>
-      </w:r>
-      <w:proofErr w:type="spellStart"/>
-      <w:r>
-        <w:rPr>
-          <w:rFonts w:ascii="Times New Roman" w:eastAsia="Times New Roman" w:hAnsi="Times New Roman"/>
-          <w:iCs/>
-          <w:sz w:val="24"/>
-          <w:szCs w:val="24"/>
-        </w:rPr>
-        <w:t>Chieh</w:t>
-      </w:r>
-      <w:proofErr w:type="spellEnd"/>
-      <w:r>
-        <w:rPr>
-          <w:rFonts w:ascii="Times New Roman" w:eastAsia="Times New Roman" w:hAnsi="Times New Roman"/>
-          <w:iCs/>
-          <w:sz w:val="24"/>
-          <w:szCs w:val="24"/>
-        </w:rPr>
-        <w:t xml:space="preserve"> Hsu as my advisors and mentors throughout my entire time at UW and especially during this thesis project. Scott Hauck was a professor of mine who through a single course convinced me not only to completely change the concentration of my Electrical Engineering degree but also to join a lab and strive for a masters. I had never expected to enjoy a subject as much as I did hardware design and am very fortunate to have fought my way into his competitive class in my very first quarter at UW. I remember on my first day I was even offered money for my seat in it. I offer my apologies to Shih-</w:t>
-      </w:r>
-      <w:proofErr w:type="spellStart"/>
-      <w:r>
-        <w:rPr>
-          <w:rFonts w:ascii="Times New Roman" w:eastAsia="Times New Roman" w:hAnsi="Times New Roman"/>
-          <w:iCs/>
-          <w:sz w:val="24"/>
-          <w:szCs w:val="24"/>
-        </w:rPr>
-        <w:t>Chieh</w:t>
-      </w:r>
-      <w:proofErr w:type="spellEnd"/>
-      <w:r>
-        <w:rPr>
-          <w:rFonts w:ascii="Times New Roman" w:eastAsia="Times New Roman" w:hAnsi="Times New Roman"/>
-          <w:iCs/>
-          <w:sz w:val="24"/>
-          <w:szCs w:val="24"/>
-        </w:rPr>
-        <w:t xml:space="preserve"> who I had</w:t>
+        <w:t>I would first and foremost like to thank Professor Scott Hauck and Professor Shih-Chieh Hsu as my advisors and mentors throughout my entire time at UW and especially during this thesis project. Scott Hauck was a professor of mine who through a single course convinced me not only to completely change the concentration of my Electrical Engineering degree but also to join a lab and strive for a masters. I had never expected to enjoy a subject as much as I did hardware design and am very fortunate to have fought my way into his competitive class in my very first quarter at UW. I remember on my first day I was even offered money for my seat in it. I offer my apologies to Shih-Chieh who I had</w:t>
       </w:r>
       <w:r>
         <w:rPr>
@@ -18270,27 +18820,7 @@
           <w:sz w:val="24"/>
           <w:szCs w:val="24"/>
         </w:rPr>
-        <w:t xml:space="preserve"> and Sanjukta </w:t>
-      </w:r>
-      <w:proofErr w:type="spellStart"/>
-      <w:r>
-        <w:rPr>
-          <w:rFonts w:ascii="Times New Roman" w:eastAsia="Times New Roman" w:hAnsi="Times New Roman"/>
-          <w:iCs/>
-          <w:sz w:val="24"/>
-          <w:szCs w:val="24"/>
-        </w:rPr>
-        <w:t>Roychoudhury</w:t>
-      </w:r>
-      <w:proofErr w:type="spellEnd"/>
-      <w:r>
-        <w:rPr>
-          <w:rFonts w:ascii="Times New Roman" w:eastAsia="Times New Roman" w:hAnsi="Times New Roman"/>
-          <w:iCs/>
-          <w:sz w:val="24"/>
-          <w:szCs w:val="24"/>
-        </w:rPr>
-        <w:t xml:space="preserve"> who I had close contact </w:t>
+        <w:t xml:space="preserve"> and Sanjukta Roychoudhury who I had close contact </w:t>
       </w:r>
       <w:r>
         <w:rPr>
@@ -33317,28 +33847,28 @@
 </file>
 
 <file path=customXml/item1.xml><?xml version="1.0" encoding="utf-8"?>
-<b:Sources xmlns:b="http://schemas.openxmlformats.org/officeDocument/2006/bibliography" xmlns="http://schemas.openxmlformats.org/officeDocument/2006/bibliography" SelectedStyle="\APASixthEditionOfficeOnline.xsl" StyleName="APA" Version="6"/>
-</file>
-
-<file path=customXml/item2.xml><?xml version="1.0" encoding="utf-8"?>
 <go:gDocsCustomXmlDataStorage xmlns:go="http://customooxmlschemas.google.com/" xmlns:r="http://schemas.openxmlformats.org/officeDocument/2006/relationships">
   <go:docsCustomData xmlns:go="http://customooxmlschemas.google.com/" roundtripDataSignature="AMtx7mg61LSQf0B4x8aFCsLMGI/8pgSYUw==">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</go:docsCustomData>
 </go:gDocsCustomXmlDataStorage>
 </file>
 
-<file path=customXml/itemProps1.xml><?xml version="1.0" encoding="utf-8"?>
-<ds:datastoreItem xmlns:ds="http://schemas.openxmlformats.org/officeDocument/2006/customXml" ds:itemID="{5EF65FA9-B54F-4DB1-BCB7-690DD97A362B}">
-  <ds:schemaRefs>
-    <ds:schemaRef ds:uri="http://schemas.openxmlformats.org/officeDocument/2006/bibliography"/>
-  </ds:schemaRefs>
-</ds:datastoreItem>
+<file path=customXml/item2.xml><?xml version="1.0" encoding="utf-8"?>
+<b:Sources xmlns:b="http://schemas.openxmlformats.org/officeDocument/2006/bibliography" xmlns="http://schemas.openxmlformats.org/officeDocument/2006/bibliography" SelectedStyle="\APASixthEditionOfficeOnline.xsl" StyleName="APA" Version="6"/>
 </file>
 
-<file path=customXml/itemProps2.xml><?xml version="1.0" encoding="utf-8"?>
+<file path=customXml/itemProps1.xml><?xml version="1.0" encoding="utf-8"?>
 <ds:datastoreItem xmlns:ds="http://schemas.openxmlformats.org/officeDocument/2006/customXml" ds:itemID="{11111111-1234-1234-1234-123412341234}">
   <ds:schemaRefs>
     <ds:schemaRef ds:uri="http://customooxmlschemas.google.com/"/>
     <ds:schemaRef ds:uri="http://schemas.openxmlformats.org/officeDocument/2006/relationships"/>
   </ds:schemaRefs>
 </ds:datastoreItem>
+</file>
+
+<file path=customXml/itemProps2.xml><?xml version="1.0" encoding="utf-8"?>
+<ds:datastoreItem xmlns:ds="http://schemas.openxmlformats.org/officeDocument/2006/customXml" ds:itemID="{5EF65FA9-B54F-4DB1-BCB7-690DD97A362B}">
+  <ds:schemaRefs>
+    <ds:schemaRef ds:uri="http://schemas.openxmlformats.org/officeDocument/2006/bibliography"/>
+  </ds:schemaRefs>
+</ds:datastoreItem>
 </file>
</xml_diff>

<commit_message>
further updated thesis with figures
</commit_message>
<xml_diff>
--- a/docs/thesis/thesis_draft3.docx
+++ b/docs/thesis/thesis_draft3.docx
@@ -1638,7 +1638,7 @@
                 <w:sz w:val="24"/>
                 <w:szCs w:val="24"/>
               </w:rPr>
-              <w:t>14</w:t>
+              <w:t>15</w:t>
             </w:r>
             <w:r>
               <w:rPr>
@@ -1727,7 +1727,7 @@
                 <w:sz w:val="24"/>
                 <w:szCs w:val="24"/>
               </w:rPr>
-              <w:t>15</w:t>
+              <w:t>16</w:t>
             </w:r>
             <w:r>
               <w:rPr>
@@ -1816,7 +1816,7 @@
                 <w:sz w:val="24"/>
                 <w:szCs w:val="24"/>
               </w:rPr>
-              <w:t>15</w:t>
+              <w:t>16</w:t>
             </w:r>
             <w:r>
               <w:rPr>
@@ -1905,7 +1905,7 @@
                 <w:sz w:val="24"/>
                 <w:szCs w:val="24"/>
               </w:rPr>
-              <w:t>16</w:t>
+              <w:t>17</w:t>
             </w:r>
             <w:r>
               <w:rPr>
@@ -1994,7 +1994,7 @@
                 <w:sz w:val="24"/>
                 <w:szCs w:val="24"/>
               </w:rPr>
-              <w:t>16</w:t>
+              <w:t>18</w:t>
             </w:r>
             <w:r>
               <w:rPr>
@@ -2083,7 +2083,7 @@
                 <w:sz w:val="24"/>
                 <w:szCs w:val="24"/>
               </w:rPr>
-              <w:t>17</w:t>
+              <w:t>18</w:t>
             </w:r>
             <w:r>
               <w:rPr>
@@ -2172,7 +2172,7 @@
                 <w:sz w:val="24"/>
                 <w:szCs w:val="24"/>
               </w:rPr>
-              <w:t>18</w:t>
+              <w:t>20</w:t>
             </w:r>
             <w:r>
               <w:rPr>
@@ -2261,7 +2261,7 @@
                 <w:sz w:val="24"/>
                 <w:szCs w:val="24"/>
               </w:rPr>
-              <w:t>19</w:t>
+              <w:t>22</w:t>
             </w:r>
             <w:r>
               <w:rPr>
@@ -2350,7 +2350,7 @@
                 <w:sz w:val="24"/>
                 <w:szCs w:val="24"/>
               </w:rPr>
-              <w:t>19</w:t>
+              <w:t>22</w:t>
             </w:r>
             <w:r>
               <w:rPr>
@@ -2439,7 +2439,7 @@
                 <w:sz w:val="24"/>
                 <w:szCs w:val="24"/>
               </w:rPr>
-              <w:t>20</w:t>
+              <w:t>23</w:t>
             </w:r>
             <w:r>
               <w:rPr>
@@ -2528,7 +2528,7 @@
                 <w:sz w:val="24"/>
                 <w:szCs w:val="24"/>
               </w:rPr>
-              <w:t>20</w:t>
+              <w:t>24</w:t>
             </w:r>
             <w:r>
               <w:rPr>
@@ -2617,7 +2617,7 @@
                 <w:sz w:val="24"/>
                 <w:szCs w:val="24"/>
               </w:rPr>
-              <w:t>21</w:t>
+              <w:t>25</w:t>
             </w:r>
             <w:r>
               <w:rPr>
@@ -2706,7 +2706,7 @@
                 <w:sz w:val="24"/>
                 <w:szCs w:val="24"/>
               </w:rPr>
-              <w:t>25</w:t>
+              <w:t>29</w:t>
             </w:r>
             <w:r>
               <w:rPr>
@@ -2795,7 +2795,7 @@
                 <w:sz w:val="24"/>
                 <w:szCs w:val="24"/>
               </w:rPr>
-              <w:t>25</w:t>
+              <w:t>29</w:t>
             </w:r>
             <w:r>
               <w:rPr>
@@ -2884,7 +2884,7 @@
                 <w:sz w:val="24"/>
                 <w:szCs w:val="24"/>
               </w:rPr>
-              <w:t>26</w:t>
+              <w:t>30</w:t>
             </w:r>
             <w:r>
               <w:rPr>
@@ -2973,7 +2973,7 @@
                 <w:sz w:val="24"/>
                 <w:szCs w:val="24"/>
               </w:rPr>
-              <w:t>28</w:t>
+              <w:t>32</w:t>
             </w:r>
             <w:r>
               <w:rPr>
@@ -3062,7 +3062,7 @@
                 <w:sz w:val="24"/>
                 <w:szCs w:val="24"/>
               </w:rPr>
-              <w:t>32</w:t>
+              <w:t>36</w:t>
             </w:r>
             <w:r>
               <w:rPr>
@@ -3151,7 +3151,7 @@
                 <w:sz w:val="24"/>
                 <w:szCs w:val="24"/>
               </w:rPr>
-              <w:t>33</w:t>
+              <w:t>37</w:t>
             </w:r>
             <w:r>
               <w:rPr>
@@ -3240,7 +3240,7 @@
                 <w:sz w:val="24"/>
                 <w:szCs w:val="24"/>
               </w:rPr>
-              <w:t>34</w:t>
+              <w:t>38</w:t>
             </w:r>
             <w:r>
               <w:rPr>
@@ -3329,7 +3329,7 @@
                 <w:sz w:val="24"/>
                 <w:szCs w:val="24"/>
               </w:rPr>
-              <w:t>35</w:t>
+              <w:t>39</w:t>
             </w:r>
             <w:r>
               <w:rPr>
@@ -4943,7 +4943,7 @@
           <w:sz w:val="24"/>
           <w:szCs w:val="24"/>
         </w:rPr>
-        <w:t xml:space="preserve"> are a phenomenon resulting from interactions and collisions of high-energy particles with devices in integrated circuits. When a high energy particle passes through the silicon substrate of a device it generates charged particles along its path through a series of collisions. If the charges are generated at or near a transistor junction, the new charge can induce an upset in the transistor resulting in a change of state usually manifesting in a memory bit flip or a sudden spike in voltage or current. The particle itself can be charged, but usually, it is an uncharged particle, such as a neutron, which only begins generating this ionizing path after collision with a doped substrate[citation].</w:t>
+        <w:t xml:space="preserve"> are a phenomenon resulting from interactions and collisions of high-energy particles with devices in integrated circuits. When a high energy particle passes through the silicon substrate of a device it generates charged particles along its path through a series of collisions. If the charges are generated at or near a transistor junction, the new charge can induce an upset in the transistor resulting in a change of state usually manifesting in a memory bit flip or a sudden spike in voltage or current. The particle itself can be charged, but usually it is an uncharged particle, such as a neutron, which only begins generating this ionizing path after collision with a doped substrate[citation].</w:t>
       </w:r>
     </w:p>
     <w:p>
@@ -7065,7 +7065,23 @@
           <w:sz w:val="24"/>
           <w:szCs w:val="24"/>
         </w:rPr>
-        <w:t>For simplicity, a simple case with just a single data line will be considered and is shown in Figure X. This connection has no control</w:t>
+        <w:t xml:space="preserve">For simplicity, a simple case with just a single </w:t>
+      </w:r>
+      <w:r>
+        <w:rPr>
+          <w:rFonts w:ascii="Times New Roman" w:eastAsia="Times New Roman" w:hAnsi="Times New Roman"/>
+          <w:sz w:val="24"/>
+          <w:szCs w:val="24"/>
+        </w:rPr>
+        <w:t xml:space="preserve">differential </w:t>
+      </w:r>
+      <w:r>
+        <w:rPr>
+          <w:rFonts w:ascii="Times New Roman" w:eastAsia="Times New Roman" w:hAnsi="Times New Roman"/>
+          <w:sz w:val="24"/>
+          <w:szCs w:val="24"/>
+        </w:rPr>
+        <w:t>data line will be considered and is shown in Figure X. This connection has no control</w:t>
       </w:r>
       <w:r>
         <w:rPr>
@@ -7089,13 +7105,9 @@
     </w:p>
     <w:p>
       <w:pPr>
+        <w:keepNext/>
         <w:spacing w:line="276" w:lineRule="auto"/>
         <w:jc w:val="center"/>
-        <w:rPr>
-          <w:rFonts w:ascii="Times New Roman" w:eastAsia="Times New Roman" w:hAnsi="Times New Roman"/>
-          <w:sz w:val="24"/>
-          <w:szCs w:val="24"/>
-        </w:rPr>
       </w:pPr>
       <w:r>
         <w:rPr>
@@ -7104,11 +7116,59 @@
           <w:sz w:val="24"/>
           <w:szCs w:val="24"/>
         </w:rPr>
-        <w:t>[Figure of an abstract block diagram of the communication]</w:t>
+        <w:drawing>
+          <wp:inline distT="0" distB="0" distL="0" distR="0" wp14:anchorId="532A0C16" wp14:editId="0F1E92B2">
+            <wp:extent cx="4020111" cy="1790950"/>
+            <wp:effectExtent l="0" t="0" r="0" b="0"/>
+            <wp:docPr id="6" name="Picture 6" descr="Diagram&#10;&#10;Description automatically generated"/>
+            <wp:cNvGraphicFramePr>
+              <a:graphicFrameLocks xmlns:a="http://schemas.openxmlformats.org/drawingml/2006/main" noChangeAspect="1"/>
+            </wp:cNvGraphicFramePr>
+            <a:graphic xmlns:a="http://schemas.openxmlformats.org/drawingml/2006/main">
+              <a:graphicData uri="http://schemas.openxmlformats.org/drawingml/2006/picture">
+                <pic:pic xmlns:pic="http://schemas.openxmlformats.org/drawingml/2006/picture">
+                  <pic:nvPicPr>
+                    <pic:cNvPr id="6" name="Picture 6" descr="Diagram&#10;&#10;Description automatically generated"/>
+                    <pic:cNvPicPr/>
+                  </pic:nvPicPr>
+                  <pic:blipFill>
+                    <a:blip r:embed="rId20"/>
+                    <a:stretch>
+                      <a:fillRect/>
+                    </a:stretch>
+                  </pic:blipFill>
+                  <pic:spPr>
+                    <a:xfrm>
+                      <a:off x="0" y="0"/>
+                      <a:ext cx="4020111" cy="1790950"/>
+                    </a:xfrm>
+                    <a:prstGeom prst="rect">
+                      <a:avLst/>
+                    </a:prstGeom>
+                  </pic:spPr>
+                </pic:pic>
+              </a:graphicData>
+            </a:graphic>
+          </wp:inline>
+        </w:drawing>
       </w:r>
     </w:p>
     <w:p>
       <w:pPr>
+        <w:pStyle w:val="Caption"/>
+        <w:jc w:val="center"/>
+        <w:rPr>
+          <w:rFonts w:ascii="Times New Roman" w:eastAsia="Times New Roman" w:hAnsi="Times New Roman"/>
+          <w:sz w:val="24"/>
+          <w:szCs w:val="24"/>
+        </w:rPr>
+      </w:pPr>
+      <w:r>
+        <w:t>Figure X: [Description of figure]</w:t>
+      </w:r>
+    </w:p>
+    <w:p>
+      <w:pPr>
         <w:spacing w:line="276" w:lineRule="auto"/>
         <w:jc w:val="center"/>
         <w:rPr>
@@ -7135,27 +7195,43 @@
           <w:szCs w:val="24"/>
         </w:rPr>
         <w:tab/>
-        <w:t>To address these issues, communication uses a custom 64b/66b line encoding. The goals of the encoding are to support clock recovery, allow for data stream alignment, achieve DC balancing, and maintain standard transition densities and run length. Clock recovery was necessary in earlier iterations of the pixel readout chip but isn’t any longer. Stream alignment allows the receiving chip to receive a continuous stream of 1s and 0s, yet still distinguish individual blocks within the stream. DC balance standards required that an even number 1s and 0s are transmitted over a data line. This is so that there is no bias of voltage which ca</w:t>
-      </w:r>
-      <w:r>
-        <w:rPr>
-          <w:rFonts w:ascii="Times New Roman" w:eastAsia="Times New Roman" w:hAnsi="Times New Roman"/>
-          <w:sz w:val="24"/>
-          <w:szCs w:val="24"/>
-        </w:rPr>
-        <w:t>n have adverse effects on level detection thresholds[citation]. Transition density is the ratio of 0 to 1 or 1 to 0 transitions within the stream to the number of bits transmitted. Run length is the maximum number of consecutive 1s or consecutive 0s expected to be seen within the stream. 64b/66b line encoding does not enforce strict bounds on transition density or run length but imposes statistical bounds to expected density and run length.</w:t>
-      </w:r>
-      <w:r>
-        <w:rPr>
-          <w:rFonts w:ascii="Times New Roman" w:eastAsia="Times New Roman" w:hAnsi="Times New Roman"/>
-          <w:sz w:val="24"/>
-          <w:szCs w:val="24"/>
-        </w:rPr>
-        <w:tab/>
+        <w:t xml:space="preserve">To address these issues, communication uses a custom 64b/66b line encoding. </w:t>
+      </w:r>
+      <w:commentRangeStart w:id="8"/>
+      <w:r>
+        <w:rPr>
+          <w:rFonts w:ascii="Times New Roman" w:eastAsia="Times New Roman" w:hAnsi="Times New Roman"/>
+          <w:i/>
+          <w:iCs/>
+          <w:sz w:val="24"/>
+          <w:szCs w:val="24"/>
+        </w:rPr>
+        <w:t>[A line to introduce the goals goes here]</w:t>
+      </w:r>
+      <w:r>
+        <w:rPr>
+          <w:rFonts w:ascii="Times New Roman" w:eastAsia="Times New Roman" w:hAnsi="Times New Roman"/>
+          <w:sz w:val="24"/>
+          <w:szCs w:val="24"/>
+        </w:rPr>
+        <w:t xml:space="preserve"> </w:t>
+      </w:r>
+      <w:commentRangeEnd w:id="8"/>
+      <w:r>
+        <w:rPr>
+          <w:rStyle w:val="CommentReference"/>
+          <w:szCs w:val="20"/>
+        </w:rPr>
+        <w:commentReference w:id="8"/>
       </w:r>
     </w:p>
     <w:p>
       <w:pPr>
+        <w:pStyle w:val="ListParagraph"/>
+        <w:numPr>
+          <w:ilvl w:val="0"/>
+          <w:numId w:val="5"/>
+        </w:numPr>
         <w:spacing w:line="276" w:lineRule="auto"/>
         <w:jc w:val="both"/>
         <w:rPr>
@@ -7164,30 +7240,239 @@
           <w:szCs w:val="24"/>
         </w:rPr>
       </w:pPr>
+      <w:r>
+        <w:rPr>
+          <w:rFonts w:ascii="Times New Roman" w:eastAsia="Times New Roman" w:hAnsi="Times New Roman"/>
+          <w:b/>
+          <w:bCs/>
+          <w:sz w:val="24"/>
+          <w:szCs w:val="24"/>
+        </w:rPr>
+        <w:t>Clock recovery</w:t>
+      </w:r>
+      <w:r>
+        <w:rPr>
+          <w:rFonts w:ascii="Times New Roman" w:eastAsia="Times New Roman" w:hAnsi="Times New Roman"/>
+          <w:sz w:val="24"/>
+          <w:szCs w:val="24"/>
+        </w:rPr>
+        <w:t xml:space="preserve">. </w:t>
+      </w:r>
+      <w:r>
+        <w:rPr>
+          <w:rFonts w:ascii="Times New Roman" w:eastAsia="Times New Roman" w:hAnsi="Times New Roman"/>
+          <w:sz w:val="24"/>
+          <w:szCs w:val="24"/>
+        </w:rPr>
+        <w:t>Clock recovery utilizes incoming data transitions to allow a receiver to determine the timing of incoming data without a separate clock. This feature was relevant previously isn’t utilized by the YARR and RD53.</w:t>
+      </w:r>
     </w:p>
     <w:p>
       <w:pPr>
+        <w:pStyle w:val="ListParagraph"/>
+        <w:numPr>
+          <w:ilvl w:val="0"/>
+          <w:numId w:val="5"/>
+        </w:numPr>
         <w:spacing w:line="276" w:lineRule="auto"/>
-        <w:jc w:val="center"/>
-        <w:rPr>
-          <w:rFonts w:ascii="Times New Roman" w:eastAsia="Times New Roman" w:hAnsi="Times New Roman"/>
-          <w:sz w:val="24"/>
-          <w:szCs w:val="24"/>
-        </w:rPr>
-      </w:pPr>
-      <w:r>
-        <w:rPr>
-          <w:rFonts w:ascii="Times New Roman" w:eastAsia="Times New Roman" w:hAnsi="Times New Roman"/>
-          <w:sz w:val="24"/>
-          <w:szCs w:val="24"/>
-        </w:rPr>
-        <w:t>[Diagram of a 66b block]</w:t>
+        <w:jc w:val="both"/>
+        <w:rPr>
+          <w:rFonts w:ascii="Times New Roman" w:eastAsia="Times New Roman" w:hAnsi="Times New Roman"/>
+          <w:sz w:val="24"/>
+          <w:szCs w:val="24"/>
+        </w:rPr>
+      </w:pPr>
+      <w:r>
+        <w:rPr>
+          <w:rFonts w:ascii="Times New Roman" w:eastAsia="Times New Roman" w:hAnsi="Times New Roman"/>
+          <w:b/>
+          <w:bCs/>
+          <w:sz w:val="24"/>
+          <w:szCs w:val="24"/>
+        </w:rPr>
+        <w:t>Steam Alignment</w:t>
+      </w:r>
+      <w:r>
+        <w:rPr>
+          <w:rFonts w:ascii="Times New Roman" w:eastAsia="Times New Roman" w:hAnsi="Times New Roman"/>
+          <w:sz w:val="24"/>
+          <w:szCs w:val="24"/>
+        </w:rPr>
+        <w:t>. Stream alignment allows a receiver to determine packet boundaries in a continuous stream of data. This is accomplished by the receiver’s synchronization scheme.</w:t>
       </w:r>
     </w:p>
     <w:p>
       <w:pPr>
+        <w:pStyle w:val="ListParagraph"/>
+        <w:numPr>
+          <w:ilvl w:val="0"/>
+          <w:numId w:val="5"/>
+        </w:numPr>
         <w:spacing w:line="276" w:lineRule="auto"/>
-        <w:jc w:val="center"/>
+        <w:jc w:val="both"/>
+        <w:rPr>
+          <w:rFonts w:ascii="Times New Roman" w:eastAsia="Times New Roman" w:hAnsi="Times New Roman"/>
+          <w:sz w:val="24"/>
+          <w:szCs w:val="24"/>
+        </w:rPr>
+      </w:pPr>
+      <w:r>
+        <w:rPr>
+          <w:rFonts w:ascii="Times New Roman" w:eastAsia="Times New Roman" w:hAnsi="Times New Roman"/>
+          <w:b/>
+          <w:bCs/>
+          <w:sz w:val="24"/>
+          <w:szCs w:val="24"/>
+        </w:rPr>
+        <w:t>DC Balance</w:t>
+      </w:r>
+      <w:r>
+        <w:rPr>
+          <w:rFonts w:ascii="Times New Roman" w:eastAsia="Times New Roman" w:hAnsi="Times New Roman"/>
+          <w:sz w:val="24"/>
+          <w:szCs w:val="24"/>
+        </w:rPr>
+        <w:t>. DC balance standards require an even number of 1s and 0s in a transmission. This mitigates the biasing of voltage which</w:t>
+      </w:r>
+      <w:r>
+        <w:rPr>
+          <w:rFonts w:ascii="Times New Roman" w:eastAsia="Times New Roman" w:hAnsi="Times New Roman"/>
+          <w:sz w:val="24"/>
+          <w:szCs w:val="24"/>
+        </w:rPr>
+        <w:t xml:space="preserve"> has adverse effects on level detection </w:t>
+      </w:r>
+      <w:proofErr w:type="spellStart"/>
+      <w:r>
+        <w:rPr>
+          <w:rFonts w:ascii="Times New Roman" w:eastAsia="Times New Roman" w:hAnsi="Times New Roman"/>
+          <w:sz w:val="24"/>
+          <w:szCs w:val="24"/>
+        </w:rPr>
+        <w:t>theshhold</w:t>
+      </w:r>
+      <w:proofErr w:type="spellEnd"/>
+      <w:r>
+        <w:rPr>
+          <w:rFonts w:ascii="Times New Roman" w:eastAsia="Times New Roman" w:hAnsi="Times New Roman"/>
+          <w:sz w:val="24"/>
+          <w:szCs w:val="24"/>
+        </w:rPr>
+        <w:t xml:space="preserve"> circuitry. </w:t>
+      </w:r>
+      <w:r>
+        <w:rPr>
+          <w:rFonts w:ascii="Times New Roman" w:eastAsia="Times New Roman" w:hAnsi="Times New Roman"/>
+          <w:i/>
+          <w:iCs/>
+          <w:sz w:val="24"/>
+          <w:szCs w:val="24"/>
+        </w:rPr>
+        <w:t>[This is accomplished by the transmitter’s scrambler.]</w:t>
+      </w:r>
+    </w:p>
+    <w:p>
+      <w:pPr>
+        <w:pStyle w:val="ListParagraph"/>
+        <w:numPr>
+          <w:ilvl w:val="0"/>
+          <w:numId w:val="5"/>
+        </w:numPr>
+        <w:spacing w:line="276" w:lineRule="auto"/>
+        <w:jc w:val="both"/>
+        <w:rPr>
+          <w:rFonts w:ascii="Times New Roman" w:eastAsia="Times New Roman" w:hAnsi="Times New Roman"/>
+          <w:sz w:val="24"/>
+          <w:szCs w:val="24"/>
+        </w:rPr>
+      </w:pPr>
+      <w:r>
+        <w:rPr>
+          <w:rFonts w:ascii="Times New Roman" w:eastAsia="Times New Roman" w:hAnsi="Times New Roman"/>
+          <w:b/>
+          <w:bCs/>
+          <w:sz w:val="24"/>
+          <w:szCs w:val="24"/>
+        </w:rPr>
+        <w:lastRenderedPageBreak/>
+        <w:t>Transition Density</w:t>
+      </w:r>
+      <w:r>
+        <w:rPr>
+          <w:rFonts w:ascii="Times New Roman" w:eastAsia="Times New Roman" w:hAnsi="Times New Roman"/>
+          <w:sz w:val="24"/>
+          <w:szCs w:val="24"/>
+        </w:rPr>
+        <w:t xml:space="preserve">. Transition density is the ratio of 0 to 1 or 1 to 0 transitions within a stream to the number of bits transmitted. </w:t>
+      </w:r>
+      <w:r>
+        <w:rPr>
+          <w:rFonts w:ascii="Times New Roman" w:eastAsia="Times New Roman" w:hAnsi="Times New Roman"/>
+          <w:i/>
+          <w:iCs/>
+          <w:sz w:val="24"/>
+          <w:szCs w:val="24"/>
+        </w:rPr>
+        <w:t>[This is accomplished by the transmitter’s scrambler.]</w:t>
+      </w:r>
+    </w:p>
+    <w:p>
+      <w:pPr>
+        <w:pStyle w:val="ListParagraph"/>
+        <w:numPr>
+          <w:ilvl w:val="0"/>
+          <w:numId w:val="5"/>
+        </w:numPr>
+        <w:spacing w:line="276" w:lineRule="auto"/>
+        <w:jc w:val="both"/>
+        <w:rPr>
+          <w:rFonts w:ascii="Times New Roman" w:eastAsia="Times New Roman" w:hAnsi="Times New Roman"/>
+          <w:sz w:val="24"/>
+          <w:szCs w:val="24"/>
+        </w:rPr>
+      </w:pPr>
+      <w:r>
+        <w:rPr>
+          <w:rFonts w:ascii="Times New Roman" w:eastAsia="Times New Roman" w:hAnsi="Times New Roman"/>
+          <w:b/>
+          <w:bCs/>
+          <w:sz w:val="24"/>
+          <w:szCs w:val="24"/>
+        </w:rPr>
+        <w:t>Run Length</w:t>
+      </w:r>
+      <w:r>
+        <w:rPr>
+          <w:rFonts w:ascii="Times New Roman" w:eastAsia="Times New Roman" w:hAnsi="Times New Roman"/>
+          <w:sz w:val="24"/>
+          <w:szCs w:val="24"/>
+        </w:rPr>
+        <w:t>. Run length is the maximum consecutive 0s or consecutive 1s in a stream.</w:t>
+      </w:r>
+      <w:r>
+        <w:rPr>
+          <w:rFonts w:ascii="Times New Roman" w:eastAsia="Times New Roman" w:hAnsi="Times New Roman"/>
+          <w:sz w:val="24"/>
+          <w:szCs w:val="24"/>
+        </w:rPr>
+        <w:t xml:space="preserve"> Although 66b/64b encoding doesn’t guarantee a maximum it imposes statistical bounds. </w:t>
+      </w:r>
+      <w:r>
+        <w:rPr>
+          <w:rFonts w:ascii="Times New Roman" w:eastAsia="Times New Roman" w:hAnsi="Times New Roman"/>
+          <w:i/>
+          <w:iCs/>
+          <w:sz w:val="24"/>
+          <w:szCs w:val="24"/>
+        </w:rPr>
+        <w:t>[This is accomplished by the transmitter’s scrambler.]</w:t>
+      </w:r>
+    </w:p>
+    <w:p>
+      <w:pPr>
+        <w:pStyle w:val="ListParagraph"/>
+        <w:spacing w:line="276" w:lineRule="auto"/>
+        <w:jc w:val="both"/>
         <w:rPr>
           <w:rFonts w:ascii="Times New Roman" w:eastAsia="Times New Roman" w:hAnsi="Times New Roman"/>
           <w:sz w:val="24"/>
@@ -7270,27 +7555,16 @@
           <w:sz w:val="24"/>
           <w:szCs w:val="24"/>
         </w:rPr>
-        <w:t xml:space="preserve">Xilinx provides an IP core called ‘Aurora 66B64B’, however, it is not compatible with all Xilinx FPGA families and utilizes specialized hard silicon as well as a lot of </w:t>
-      </w:r>
-      <w:r>
-        <w:rPr>
-          <w:rFonts w:ascii="Times New Roman" w:eastAsia="Times New Roman" w:hAnsi="Times New Roman"/>
-          <w:sz w:val="24"/>
-          <w:szCs w:val="24"/>
-        </w:rPr>
-        <w:lastRenderedPageBreak/>
-        <w:t xml:space="preserve">additional logical overhead to interface it. </w:t>
-      </w:r>
-      <w:proofErr w:type="gramStart"/>
-      <w:r>
-        <w:rPr>
-          <w:rFonts w:ascii="Times New Roman" w:eastAsia="Times New Roman" w:hAnsi="Times New Roman"/>
-          <w:sz w:val="24"/>
-          <w:szCs w:val="24"/>
-        </w:rPr>
-        <w:t>Instead</w:t>
-      </w:r>
-      <w:proofErr w:type="gramEnd"/>
+        <w:t xml:space="preserve">Xilinx provides an IP core called ‘Aurora 66B64B’, however, it is not compatible with all Xilinx FPGA families and utilizes specialized hard silicon as well as a lot of additional logical overhead to interface it. </w:t>
+      </w:r>
+      <w:r>
+        <w:rPr>
+          <w:rFonts w:ascii="Times New Roman" w:eastAsia="Times New Roman" w:hAnsi="Times New Roman"/>
+          <w:sz w:val="24"/>
+          <w:szCs w:val="24"/>
+        </w:rPr>
+        <w:t>Instead,</w:t>
+      </w:r>
       <w:r>
         <w:rPr>
           <w:rFonts w:ascii="Times New Roman" w:eastAsia="Times New Roman" w:hAnsi="Times New Roman"/>
@@ -7320,6 +7594,60 @@
         </w:rPr>
       </w:pPr>
     </w:p>
+    <w:p>
+      <w:pPr>
+        <w:keepNext/>
+        <w:spacing w:line="276" w:lineRule="auto"/>
+        <w:jc w:val="center"/>
+      </w:pPr>
+      <w:r>
+        <w:drawing>
+          <wp:inline distT="0" distB="0" distL="0" distR="0" wp14:anchorId="34307642" wp14:editId="4235844A">
+            <wp:extent cx="3839111" cy="504895"/>
+            <wp:effectExtent l="0" t="0" r="9525" b="9525"/>
+            <wp:docPr id="11" name="Picture 11" descr="Shape&#10;&#10;Description automatically generated with low confidence"/>
+            <wp:cNvGraphicFramePr>
+              <a:graphicFrameLocks xmlns:a="http://schemas.openxmlformats.org/drawingml/2006/main" noChangeAspect="1"/>
+            </wp:cNvGraphicFramePr>
+            <a:graphic xmlns:a="http://schemas.openxmlformats.org/drawingml/2006/main">
+              <a:graphicData uri="http://schemas.openxmlformats.org/drawingml/2006/picture">
+                <pic:pic xmlns:pic="http://schemas.openxmlformats.org/drawingml/2006/picture">
+                  <pic:nvPicPr>
+                    <pic:cNvPr id="11" name="Picture 11" descr="Shape&#10;&#10;Description automatically generated with low confidence"/>
+                    <pic:cNvPicPr/>
+                  </pic:nvPicPr>
+                  <pic:blipFill>
+                    <a:blip r:embed="rId25"/>
+                    <a:stretch>
+                      <a:fillRect/>
+                    </a:stretch>
+                  </pic:blipFill>
+                  <pic:spPr>
+                    <a:xfrm>
+                      <a:off x="0" y="0"/>
+                      <a:ext cx="3839111" cy="504895"/>
+                    </a:xfrm>
+                    <a:prstGeom prst="rect">
+                      <a:avLst/>
+                    </a:prstGeom>
+                  </pic:spPr>
+                </pic:pic>
+              </a:graphicData>
+            </a:graphic>
+          </wp:inline>
+        </w:drawing>
+      </w:r>
+    </w:p>
+    <w:p>
+      <w:pPr>
+        <w:pStyle w:val="Caption"/>
+        <w:jc w:val="center"/>
+      </w:pPr>
+      <w:r>
+        <w:t>Figure X: [description of image]</w:t>
+      </w:r>
+    </w:p>
+    <w:p/>
     <w:p>
       <w:pPr>
         <w:pStyle w:val="Heading2"/>
@@ -7331,7 +7659,7 @@
           <w:szCs w:val="32"/>
         </w:rPr>
       </w:pPr>
-      <w:bookmarkStart w:id="8" w:name="_Toc104237973"/>
+      <w:bookmarkStart w:id="9" w:name="_Toc104237973"/>
       <w:r>
         <w:rPr>
           <w:rFonts w:ascii="Times New Roman" w:hAnsi="Times New Roman"/>
@@ -7352,7 +7680,7 @@
         </w:rPr>
         <w:t>Pixel Readout Tx Logic</w:t>
       </w:r>
-      <w:bookmarkEnd w:id="8"/>
+      <w:bookmarkEnd w:id="9"/>
     </w:p>
     <w:p>
       <w:pPr>
@@ -7413,20 +7741,63 @@
         </w:rPr>
         <w:t>.</w:t>
       </w:r>
+      <w:r>
+        <w:rPr>
+          <w:rFonts w:ascii="Times New Roman" w:eastAsia="Times New Roman" w:hAnsi="Times New Roman"/>
+          <w:sz w:val="24"/>
+          <w:szCs w:val="24"/>
+        </w:rPr>
+        <w:t xml:space="preserve"> </w:t>
+      </w:r>
     </w:p>
     <w:p>
       <w:pPr>
+        <w:keepNext/>
         <w:spacing w:line="276" w:lineRule="auto"/>
-        <w:rPr>
-          <w:rFonts w:ascii="Times New Roman" w:eastAsia="Times New Roman" w:hAnsi="Times New Roman"/>
-          <w:sz w:val="24"/>
-          <w:szCs w:val="24"/>
-        </w:rPr>
-      </w:pPr>
+        <w:jc w:val="center"/>
+      </w:pPr>
+      <w:r>
+        <w:lastRenderedPageBreak/>
+        <w:drawing>
+          <wp:inline distT="0" distB="0" distL="0" distR="0" wp14:anchorId="6F52454D" wp14:editId="4A822992">
+            <wp:extent cx="5943600" cy="1701165"/>
+            <wp:effectExtent l="0" t="0" r="0" b="0"/>
+            <wp:docPr id="13" name="Picture 13" descr="Diagram&#10;&#10;Description automatically generated"/>
+            <wp:cNvGraphicFramePr>
+              <a:graphicFrameLocks xmlns:a="http://schemas.openxmlformats.org/drawingml/2006/main" noChangeAspect="1"/>
+            </wp:cNvGraphicFramePr>
+            <a:graphic xmlns:a="http://schemas.openxmlformats.org/drawingml/2006/main">
+              <a:graphicData uri="http://schemas.openxmlformats.org/drawingml/2006/picture">
+                <pic:pic xmlns:pic="http://schemas.openxmlformats.org/drawingml/2006/picture">
+                  <pic:nvPicPr>
+                    <pic:cNvPr id="13" name="Picture 13" descr="Diagram&#10;&#10;Description automatically generated"/>
+                    <pic:cNvPicPr/>
+                  </pic:nvPicPr>
+                  <pic:blipFill>
+                    <a:blip r:embed="rId26"/>
+                    <a:stretch>
+                      <a:fillRect/>
+                    </a:stretch>
+                  </pic:blipFill>
+                  <pic:spPr>
+                    <a:xfrm>
+                      <a:off x="0" y="0"/>
+                      <a:ext cx="5943600" cy="1701165"/>
+                    </a:xfrm>
+                    <a:prstGeom prst="rect">
+                      <a:avLst/>
+                    </a:prstGeom>
+                  </pic:spPr>
+                </pic:pic>
+              </a:graphicData>
+            </a:graphic>
+          </wp:inline>
+        </w:drawing>
+      </w:r>
     </w:p>
     <w:p>
       <w:pPr>
-        <w:spacing w:line="276" w:lineRule="auto"/>
+        <w:pStyle w:val="Caption"/>
         <w:jc w:val="center"/>
         <w:rPr>
           <w:rFonts w:ascii="Times New Roman" w:eastAsia="Times New Roman" w:hAnsi="Times New Roman"/>
@@ -7435,30 +7806,7 @@
         </w:rPr>
       </w:pPr>
       <w:r>
-        <w:rPr>
-          <w:rFonts w:ascii="Times New Roman" w:eastAsia="Times New Roman" w:hAnsi="Times New Roman"/>
-          <w:sz w:val="24"/>
-          <w:szCs w:val="24"/>
-        </w:rPr>
-        <w:t xml:space="preserve">[Image of a </w:t>
-      </w:r>
-      <w:proofErr w:type="gramStart"/>
-      <w:r>
-        <w:rPr>
-          <w:rFonts w:ascii="Times New Roman" w:eastAsia="Times New Roman" w:hAnsi="Times New Roman"/>
-          <w:sz w:val="24"/>
-          <w:szCs w:val="24"/>
-        </w:rPr>
-        <w:t>high level</w:t>
-      </w:r>
-      <w:proofErr w:type="gramEnd"/>
-      <w:r>
-        <w:rPr>
-          <w:rFonts w:ascii="Times New Roman" w:eastAsia="Times New Roman" w:hAnsi="Times New Roman"/>
-          <w:sz w:val="24"/>
-          <w:szCs w:val="24"/>
-        </w:rPr>
-        <w:t xml:space="preserve"> block diagram of the RD53 Tx Logic]</w:t>
+        <w:t>Figure X: [description of image]</w:t>
       </w:r>
     </w:p>
     <w:p>
@@ -7481,7 +7829,7 @@
           <w:bCs/>
         </w:rPr>
       </w:pPr>
-      <w:bookmarkStart w:id="9" w:name="_Toc104237974"/>
+      <w:bookmarkStart w:id="10" w:name="_Toc104237974"/>
       <w:r>
         <w:rPr>
           <w:rFonts w:ascii="Times New Roman" w:hAnsi="Times New Roman"/>
@@ -7506,7 +7854,7 @@
         </w:rPr>
         <w:t>Scrambler</w:t>
       </w:r>
-      <w:bookmarkEnd w:id="9"/>
+      <w:bookmarkEnd w:id="10"/>
     </w:p>
     <w:p>
       <w:pPr>
@@ -7627,7 +7975,7 @@
                     <pic:cNvPicPr preferRelativeResize="0"/>
                   </pic:nvPicPr>
                   <pic:blipFill>
-                    <a:blip r:embed="rId20"/>
+                    <a:blip r:embed="rId27"/>
                     <a:srcRect/>
                     <a:stretch>
                       <a:fillRect/>
@@ -7775,16 +8123,7 @@
           <w:sz w:val="24"/>
           <w:szCs w:val="24"/>
         </w:rPr>
-        <w:t xml:space="preserve">. While the </w:t>
-      </w:r>
-      <w:r>
-        <w:rPr>
-          <w:rFonts w:ascii="Times New Roman" w:eastAsia="Times New Roman" w:hAnsi="Times New Roman"/>
-          <w:sz w:val="24"/>
-          <w:szCs w:val="24"/>
-        </w:rPr>
-        <w:lastRenderedPageBreak/>
-        <w:t>scrambler looks like a serial operation, it can, with sufficient resources and time, evaluate a full 64-bit block simultaneously. One thing to note is that the operation has memory so that the generation of bits for the output depends on the previously generated bits</w:t>
+        <w:t>. While the scrambler looks like a serial operation, it can, with sufficient resources and time, evaluate a full 64-bit block simultaneously. One thing to note is that the operation has memory so that the generation of bits for the output depends on the previously generated bits</w:t>
       </w:r>
       <w:r>
         <w:rPr>
@@ -7917,6 +8256,7 @@
           <w:sz w:val="24"/>
           <w:szCs w:val="24"/>
         </w:rPr>
+        <w:lastRenderedPageBreak/>
         <w:tab/>
         <w:t xml:space="preserve">The scrambler used by the RD53 pixel readout chip uses a </w:t>
       </w:r>
@@ -8309,45 +8649,6 @@
     </w:p>
     <w:p>
       <w:pPr>
-        <w:spacing w:line="276" w:lineRule="auto"/>
-        <w:rPr>
-          <w:rFonts w:ascii="Times New Roman" w:eastAsia="Times New Roman" w:hAnsi="Times New Roman"/>
-          <w:sz w:val="24"/>
-          <w:szCs w:val="24"/>
-        </w:rPr>
-      </w:pPr>
-    </w:p>
-    <w:p>
-      <w:pPr>
-        <w:spacing w:line="276" w:lineRule="auto"/>
-        <w:jc w:val="center"/>
-        <w:rPr>
-          <w:rFonts w:ascii="Times New Roman" w:eastAsia="Times New Roman" w:hAnsi="Times New Roman"/>
-          <w:sz w:val="24"/>
-          <w:szCs w:val="24"/>
-        </w:rPr>
-      </w:pPr>
-      <w:r>
-        <w:rPr>
-          <w:rFonts w:ascii="Times New Roman" w:eastAsia="Times New Roman" w:hAnsi="Times New Roman"/>
-          <w:sz w:val="24"/>
-          <w:szCs w:val="24"/>
-        </w:rPr>
-        <w:t>[simple image depicting the gearbox – may not be necessary]</w:t>
-      </w:r>
-    </w:p>
-    <w:p>
-      <w:pPr>
-        <w:spacing w:line="276" w:lineRule="auto"/>
-        <w:rPr>
-          <w:rFonts w:ascii="Times New Roman" w:eastAsia="Times New Roman" w:hAnsi="Times New Roman"/>
-          <w:sz w:val="24"/>
-          <w:szCs w:val="24"/>
-        </w:rPr>
-      </w:pPr>
-    </w:p>
-    <w:p>
-      <w:pPr>
         <w:pStyle w:val="Heading3"/>
         <w:rPr>
           <w:rFonts w:ascii="Times New Roman" w:hAnsi="Times New Roman"/>
@@ -8355,7 +8656,7 @@
           <w:bCs/>
         </w:rPr>
       </w:pPr>
-      <w:bookmarkStart w:id="10" w:name="_Toc104237975"/>
+      <w:bookmarkStart w:id="11" w:name="_Toc104237975"/>
       <w:r>
         <w:rPr>
           <w:rFonts w:ascii="Times New Roman" w:hAnsi="Times New Roman"/>
@@ -8364,7 +8665,7 @@
         </w:rPr>
         <w:t>3.2.2 Tx Gearbox</w:t>
       </w:r>
-      <w:bookmarkEnd w:id="10"/>
+      <w:bookmarkEnd w:id="11"/>
     </w:p>
     <w:p>
       <w:pPr>
@@ -8585,6 +8886,36 @@
           <w:szCs w:val="24"/>
         </w:rPr>
         <w:t xml:space="preserve"> cycle to shift out the accumulated bits and allow the gearbox to “catch up”.</w:t>
+      </w:r>
+    </w:p>
+    <w:p>
+      <w:pPr>
+        <w:spacing w:line="276" w:lineRule="auto"/>
+        <w:jc w:val="both"/>
+        <w:rPr>
+          <w:rFonts w:ascii="Times New Roman" w:eastAsia="Times New Roman" w:hAnsi="Times New Roman"/>
+          <w:sz w:val="24"/>
+          <w:szCs w:val="24"/>
+        </w:rPr>
+      </w:pPr>
+    </w:p>
+    <w:p>
+      <w:pPr>
+        <w:spacing w:line="276" w:lineRule="auto"/>
+        <w:jc w:val="center"/>
+        <w:rPr>
+          <w:rFonts w:ascii="Times New Roman" w:eastAsia="Times New Roman" w:hAnsi="Times New Roman"/>
+          <w:sz w:val="24"/>
+          <w:szCs w:val="24"/>
+        </w:rPr>
+      </w:pPr>
+      <w:r>
+        <w:rPr>
+          <w:rFonts w:ascii="Times New Roman" w:eastAsia="Times New Roman" w:hAnsi="Times New Roman"/>
+          <w:sz w:val="24"/>
+          <w:szCs w:val="24"/>
+        </w:rPr>
+        <w:t>[simple image depicting the gearbox – may not be necessary]</w:t>
       </w:r>
     </w:p>
     <w:p>
@@ -8607,7 +8938,7 @@
           <w:bCs/>
         </w:rPr>
       </w:pPr>
-      <w:bookmarkStart w:id="11" w:name="_Toc104237976"/>
+      <w:bookmarkStart w:id="12" w:name="_Toc104237976"/>
       <w:r>
         <w:rPr>
           <w:rFonts w:ascii="Times New Roman" w:hAnsi="Times New Roman"/>
@@ -8624,7 +8955,7 @@
         </w:rPr>
         <w:t>Tx Serializer</w:t>
       </w:r>
-      <w:bookmarkEnd w:id="11"/>
+      <w:bookmarkEnd w:id="12"/>
     </w:p>
     <w:p>
       <w:pPr>
@@ -8707,16 +9038,7 @@
           <w:sz w:val="24"/>
           <w:szCs w:val="24"/>
         </w:rPr>
-        <w:t xml:space="preserve"> to transfer data on both the rising and falling edges </w:t>
-      </w:r>
-      <w:r>
-        <w:rPr>
-          <w:rFonts w:ascii="Times New Roman" w:eastAsia="Times New Roman" w:hAnsi="Times New Roman"/>
-          <w:sz w:val="24"/>
-          <w:szCs w:val="24"/>
-        </w:rPr>
-        <w:lastRenderedPageBreak/>
-        <w:t>of the clock. The abstract behavior can be described as a parallel in, serial out register with a bit width of 32. Serializer parameters are given below.</w:t>
+        <w:t xml:space="preserve"> to transfer data on both the rising and falling edges of the clock. The abstract behavior can be described as a parallel in, serial out register with a bit width of 32. Serializer parameters are given below.</w:t>
       </w:r>
     </w:p>
     <w:p>
@@ -8837,6 +9159,7 @@
                 <w:sz w:val="24"/>
                 <w:szCs w:val="24"/>
               </w:rPr>
+              <w:lastRenderedPageBreak/>
               <w:t>Bandwidth</w:t>
             </w:r>
           </w:p>
@@ -9416,7 +9739,7 @@
           <w:szCs w:val="32"/>
         </w:rPr>
       </w:pPr>
-      <w:bookmarkStart w:id="12" w:name="_Toc104237977"/>
+      <w:bookmarkStart w:id="13" w:name="_Toc104237977"/>
       <w:r>
         <w:rPr>
           <w:rFonts w:ascii="Times New Roman" w:hAnsi="Times New Roman"/>
@@ -9427,7 +9750,7 @@
         </w:rPr>
         <w:t>3.3 DAQ Rx Logic</w:t>
       </w:r>
-      <w:bookmarkEnd w:id="12"/>
+      <w:bookmarkEnd w:id="13"/>
     </w:p>
     <w:p>
       <w:pPr>
@@ -9511,23 +9834,13 @@
         </w:rPr>
         <w:t xml:space="preserve"> </w:t>
       </w:r>
-      <w:proofErr w:type="spellStart"/>
-      <w:r>
-        <w:rPr>
-          <w:rFonts w:ascii="Times New Roman" w:eastAsia="Times New Roman" w:hAnsi="Times New Roman"/>
-          <w:sz w:val="24"/>
-          <w:szCs w:val="24"/>
-        </w:rPr>
-        <w:t>ase</w:t>
-      </w:r>
-      <w:proofErr w:type="spellEnd"/>
-      <w:r>
-        <w:rPr>
-          <w:rFonts w:ascii="Times New Roman" w:eastAsia="Times New Roman" w:hAnsi="Times New Roman"/>
-          <w:sz w:val="24"/>
-          <w:szCs w:val="24"/>
-        </w:rPr>
-        <w:t xml:space="preserve"> we consider just a single channel.</w:t>
+      <w:r>
+        <w:rPr>
+          <w:rFonts w:ascii="Times New Roman" w:eastAsia="Times New Roman" w:hAnsi="Times New Roman"/>
+          <w:sz w:val="24"/>
+          <w:szCs w:val="24"/>
+        </w:rPr>
+        <w:t>we consider just a single channel.</w:t>
       </w:r>
     </w:p>
     <w:p>
@@ -9542,13 +9855,9 @@
     </w:p>
     <w:p>
       <w:pPr>
+        <w:keepNext/>
         <w:spacing w:line="276" w:lineRule="auto"/>
         <w:jc w:val="center"/>
-        <w:rPr>
-          <w:rFonts w:ascii="Times New Roman" w:eastAsia="Times New Roman" w:hAnsi="Times New Roman"/>
-          <w:sz w:val="24"/>
-          <w:szCs w:val="24"/>
-        </w:rPr>
       </w:pPr>
       <w:sdt>
         <w:sdtPr>
@@ -9559,24 +9868,56 @@
         <w:sdtContent/>
       </w:sdt>
       <w:r>
-        <w:rPr>
-          <w:rFonts w:ascii="Times New Roman" w:eastAsia="Times New Roman" w:hAnsi="Times New Roman"/>
-          <w:noProof/>
-          <w:sz w:val="24"/>
-          <w:szCs w:val="24"/>
-        </w:rPr>
-        <w:t>[Image of the Rx Block Diagram]</w:t>
+        <w:drawing>
+          <wp:inline distT="0" distB="0" distL="0" distR="0" wp14:anchorId="050B71CC" wp14:editId="4E10BED1">
+            <wp:extent cx="5943600" cy="2201545"/>
+            <wp:effectExtent l="0" t="0" r="0" b="8255"/>
+            <wp:docPr id="17" name="Picture 17" descr="Diagram&#10;&#10;Description automatically generated"/>
+            <wp:cNvGraphicFramePr>
+              <a:graphicFrameLocks xmlns:a="http://schemas.openxmlformats.org/drawingml/2006/main" noChangeAspect="1"/>
+            </wp:cNvGraphicFramePr>
+            <a:graphic xmlns:a="http://schemas.openxmlformats.org/drawingml/2006/main">
+              <a:graphicData uri="http://schemas.openxmlformats.org/drawingml/2006/picture">
+                <pic:pic xmlns:pic="http://schemas.openxmlformats.org/drawingml/2006/picture">
+                  <pic:nvPicPr>
+                    <pic:cNvPr id="17" name="Picture 17" descr="Diagram&#10;&#10;Description automatically generated"/>
+                    <pic:cNvPicPr/>
+                  </pic:nvPicPr>
+                  <pic:blipFill>
+                    <a:blip r:embed="rId28"/>
+                    <a:stretch>
+                      <a:fillRect/>
+                    </a:stretch>
+                  </pic:blipFill>
+                  <pic:spPr>
+                    <a:xfrm>
+                      <a:off x="0" y="0"/>
+                      <a:ext cx="5943600" cy="2201545"/>
+                    </a:xfrm>
+                    <a:prstGeom prst="rect">
+                      <a:avLst/>
+                    </a:prstGeom>
+                  </pic:spPr>
+                </pic:pic>
+              </a:graphicData>
+            </a:graphic>
+          </wp:inline>
+        </w:drawing>
       </w:r>
     </w:p>
     <w:p>
       <w:pPr>
-        <w:spacing w:line="276" w:lineRule="auto"/>
-        <w:rPr>
-          <w:rFonts w:ascii="Times New Roman" w:eastAsia="Times New Roman" w:hAnsi="Times New Roman"/>
-          <w:sz w:val="24"/>
-          <w:szCs w:val="24"/>
-        </w:rPr>
-      </w:pPr>
+        <w:pStyle w:val="Caption"/>
+        <w:jc w:val="center"/>
+        <w:rPr>
+          <w:rFonts w:ascii="Times New Roman" w:eastAsia="Times New Roman" w:hAnsi="Times New Roman"/>
+          <w:sz w:val="24"/>
+          <w:szCs w:val="24"/>
+        </w:rPr>
+      </w:pPr>
+      <w:r>
+        <w:t>Figure X: Description of Image</w:t>
+      </w:r>
     </w:p>
     <w:p>
       <w:pPr>
@@ -9587,13 +9928,14 @@
           <w:bCs/>
         </w:rPr>
       </w:pPr>
-      <w:bookmarkStart w:id="13" w:name="_Toc104237978"/>
+      <w:bookmarkStart w:id="14" w:name="_Toc104237978"/>
       <w:r>
         <w:rPr>
           <w:rFonts w:ascii="Times New Roman" w:hAnsi="Times New Roman"/>
           <w:b w:val="0"/>
           <w:bCs/>
         </w:rPr>
+        <w:lastRenderedPageBreak/>
         <w:t xml:space="preserve">3.3.1 Rx </w:t>
       </w:r>
       <w:proofErr w:type="spellStart"/>
@@ -9613,7 +9955,7 @@
         </w:rPr>
         <w:t>erializer</w:t>
       </w:r>
-      <w:bookmarkEnd w:id="13"/>
+      <w:bookmarkEnd w:id="14"/>
       <w:proofErr w:type="spellEnd"/>
     </w:p>
     <w:p>
@@ -9751,16 +10093,7 @@
           <w:sz w:val="24"/>
           <w:szCs w:val="24"/>
         </w:rPr>
-        <w:t xml:space="preserve"> The data is grouped into four 8-</w:t>
-      </w:r>
-      <w:r>
-        <w:rPr>
-          <w:rFonts w:ascii="Times New Roman" w:eastAsia="Times New Roman" w:hAnsi="Times New Roman"/>
-          <w:sz w:val="24"/>
-          <w:szCs w:val="24"/>
-        </w:rPr>
-        <w:lastRenderedPageBreak/>
-        <w:t>bit sets.</w:t>
+        <w:t xml:space="preserve"> The data is grouped into four 8-bit sets.</w:t>
       </w:r>
       <w:r>
         <w:rPr>
@@ -9836,6 +10169,17 @@
         </w:rPr>
         <w:t xml:space="preserve"> parameters are given below:</w:t>
       </w:r>
+    </w:p>
+    <w:p>
+      <w:pPr>
+        <w:spacing w:line="276" w:lineRule="auto"/>
+        <w:jc w:val="both"/>
+        <w:rPr>
+          <w:rFonts w:ascii="Times New Roman" w:eastAsia="Times New Roman" w:hAnsi="Times New Roman"/>
+          <w:sz w:val="24"/>
+          <w:szCs w:val="24"/>
+        </w:rPr>
+      </w:pPr>
     </w:p>
     <w:tbl>
       <w:tblPr>
@@ -10503,75 +10847,12 @@
       <w:pPr>
         <w:pStyle w:val="Caption"/>
         <w:jc w:val="center"/>
-        <w:rPr>
-          <w:rFonts w:ascii="Times New Roman" w:eastAsia="Times New Roman" w:hAnsi="Times New Roman"/>
-          <w:sz w:val="24"/>
-          <w:szCs w:val="24"/>
-        </w:rPr>
       </w:pPr>
       <w:r>
         <w:t>Table X: [caption][citation]</w:t>
       </w:r>
     </w:p>
-    <w:p>
-      <w:pPr>
-        <w:spacing w:line="276" w:lineRule="auto"/>
-        <w:jc w:val="center"/>
-        <w:rPr>
-          <w:rFonts w:ascii="Times New Roman" w:eastAsia="Times New Roman" w:hAnsi="Times New Roman"/>
-          <w:sz w:val="24"/>
-          <w:szCs w:val="24"/>
-        </w:rPr>
-      </w:pPr>
-    </w:p>
-    <w:p>
-      <w:pPr>
-        <w:spacing w:line="276" w:lineRule="auto"/>
-        <w:jc w:val="both"/>
-        <w:rPr>
-          <w:rFonts w:ascii="Times New Roman" w:eastAsia="Times New Roman" w:hAnsi="Times New Roman"/>
-          <w:sz w:val="24"/>
-          <w:szCs w:val="24"/>
-        </w:rPr>
-      </w:pPr>
-      <w:r>
-        <w:rPr>
-          <w:rFonts w:ascii="Times New Roman" w:eastAsia="Times New Roman" w:hAnsi="Times New Roman"/>
-          <w:sz w:val="24"/>
-          <w:szCs w:val="24"/>
-        </w:rPr>
-        <w:tab/>
-      </w:r>
-      <w:sdt>
-        <w:sdtPr>
-          <w:tag w:val="goog_rdk_15"/>
-          <w:id w:val="-1806238633"/>
-          <w:showingPlcHdr/>
-        </w:sdtPr>
-        <w:sdtEndPr>
-          <w:rPr>
-            <w:i/>
-            <w:iCs/>
-          </w:rPr>
-        </w:sdtEndPr>
-        <w:sdtContent>
-          <w:r>
-            <w:t xml:space="preserve">     </w:t>
-          </w:r>
-        </w:sdtContent>
-      </w:sdt>
-    </w:p>
-    <w:p>
-      <w:pPr>
-        <w:spacing w:line="276" w:lineRule="auto"/>
-        <w:jc w:val="center"/>
-        <w:rPr>
-          <w:rFonts w:ascii="Times New Roman" w:eastAsia="Times New Roman" w:hAnsi="Times New Roman"/>
-          <w:sz w:val="24"/>
-          <w:szCs w:val="24"/>
-        </w:rPr>
-      </w:pPr>
-    </w:p>
+    <w:p/>
     <w:p>
       <w:pPr>
         <w:pStyle w:val="Heading3"/>
@@ -10581,7 +10862,7 @@
           <w:bCs/>
         </w:rPr>
       </w:pPr>
-      <w:bookmarkStart w:id="14" w:name="_Toc104237979"/>
+      <w:bookmarkStart w:id="15" w:name="_Toc104237979"/>
       <w:r>
         <w:rPr>
           <w:rFonts w:ascii="Times New Roman" w:hAnsi="Times New Roman"/>
@@ -10598,7 +10879,7 @@
         </w:rPr>
         <w:t>x Gearbox</w:t>
       </w:r>
-      <w:bookmarkEnd w:id="14"/>
+      <w:bookmarkEnd w:id="15"/>
     </w:p>
     <w:p>
       <w:pPr>
@@ -10882,48 +11163,6 @@
           <w:szCs w:val="24"/>
         </w:rPr>
       </w:pPr>
-    </w:p>
-    <w:p>
-      <w:pPr>
-        <w:spacing w:line="276" w:lineRule="auto"/>
-        <w:ind w:firstLine="720"/>
-        <w:jc w:val="center"/>
-        <w:rPr>
-          <w:rFonts w:ascii="Times New Roman" w:eastAsia="Times New Roman" w:hAnsi="Times New Roman"/>
-          <w:sz w:val="24"/>
-          <w:szCs w:val="24"/>
-        </w:rPr>
-      </w:pPr>
-      <w:r>
-        <w:rPr>
-          <w:rFonts w:ascii="Times New Roman" w:eastAsia="Times New Roman" w:hAnsi="Times New Roman"/>
-          <w:sz w:val="24"/>
-          <w:szCs w:val="24"/>
-        </w:rPr>
-        <w:t>[Image for the functional behavior for the Rx gearbox]</w:t>
-      </w:r>
-    </w:p>
-    <w:p>
-      <w:pPr>
-        <w:spacing w:line="276" w:lineRule="auto"/>
-        <w:jc w:val="both"/>
-        <w:rPr>
-          <w:rFonts w:ascii="Times New Roman" w:eastAsia="Times New Roman" w:hAnsi="Times New Roman"/>
-          <w:sz w:val="24"/>
-          <w:szCs w:val="24"/>
-        </w:rPr>
-      </w:pPr>
-    </w:p>
-    <w:p>
-      <w:pPr>
-        <w:spacing w:line="276" w:lineRule="auto"/>
-        <w:jc w:val="both"/>
-        <w:rPr>
-          <w:rFonts w:ascii="Times New Roman" w:eastAsia="Times New Roman" w:hAnsi="Times New Roman"/>
-          <w:sz w:val="24"/>
-          <w:szCs w:val="24"/>
-        </w:rPr>
-      </w:pPr>
       <w:r>
         <w:rPr>
           <w:rFonts w:ascii="Times New Roman" w:eastAsia="Times New Roman" w:hAnsi="Times New Roman"/>
@@ -10989,16 +11228,7 @@
           <w:sz w:val="24"/>
           <w:szCs w:val="24"/>
         </w:rPr>
-        <w:t xml:space="preserve">, containing the original </w:t>
-      </w:r>
-      <w:r>
-        <w:rPr>
-          <w:rFonts w:ascii="Times New Roman" w:eastAsia="Times New Roman" w:hAnsi="Times New Roman"/>
-          <w:sz w:val="24"/>
-          <w:szCs w:val="24"/>
-        </w:rPr>
-        <w:lastRenderedPageBreak/>
-        <w:t xml:space="preserve">scrambled data and unscrambled header. Because of this 64-to-66-bit transform, 2 bits more are taken out of the buffer every cycle than </w:t>
+        <w:t xml:space="preserve">, containing the original scrambled data and unscrambled header. Because of this 64-to-66-bit transform, 2 bits more are taken out of the buffer every cycle than </w:t>
       </w:r>
       <w:r>
         <w:rPr>
@@ -11031,146 +11261,237 @@
     </w:p>
     <w:p>
       <w:pPr>
+        <w:keepNext/>
+        <w:spacing w:line="276" w:lineRule="auto"/>
+        <w:jc w:val="center"/>
+      </w:pPr>
+      <w:r>
+        <w:rPr>
+          <w:rFonts w:ascii="Times New Roman" w:eastAsia="Times New Roman" w:hAnsi="Times New Roman"/>
+          <w:sz w:val="24"/>
+          <w:szCs w:val="24"/>
+        </w:rPr>
+        <w:drawing>
+          <wp:inline distT="0" distB="0" distL="0" distR="0" wp14:anchorId="1F0FE347" wp14:editId="1961661A">
+            <wp:extent cx="5943600" cy="3798570"/>
+            <wp:effectExtent l="0" t="0" r="0" b="0"/>
+            <wp:docPr id="22" name="Picture 22" descr="Diagram&#10;&#10;Description automatically generated"/>
+            <wp:cNvGraphicFramePr>
+              <a:graphicFrameLocks xmlns:a="http://schemas.openxmlformats.org/drawingml/2006/main" noChangeAspect="1"/>
+            </wp:cNvGraphicFramePr>
+            <a:graphic xmlns:a="http://schemas.openxmlformats.org/drawingml/2006/main">
+              <a:graphicData uri="http://schemas.openxmlformats.org/drawingml/2006/picture">
+                <pic:pic xmlns:pic="http://schemas.openxmlformats.org/drawingml/2006/picture">
+                  <pic:nvPicPr>
+                    <pic:cNvPr id="22" name="Picture 22" descr="Diagram&#10;&#10;Description automatically generated"/>
+                    <pic:cNvPicPr/>
+                  </pic:nvPicPr>
+                  <pic:blipFill>
+                    <a:blip r:embed="rId29"/>
+                    <a:stretch>
+                      <a:fillRect/>
+                    </a:stretch>
+                  </pic:blipFill>
+                  <pic:spPr>
+                    <a:xfrm>
+                      <a:off x="0" y="0"/>
+                      <a:ext cx="5943600" cy="3798570"/>
+                    </a:xfrm>
+                    <a:prstGeom prst="rect">
+                      <a:avLst/>
+                    </a:prstGeom>
+                  </pic:spPr>
+                </pic:pic>
+              </a:graphicData>
+            </a:graphic>
+          </wp:inline>
+        </w:drawing>
+      </w:r>
+    </w:p>
+    <w:p>
+      <w:pPr>
+        <w:pStyle w:val="Caption"/>
+        <w:jc w:val="center"/>
+        <w:rPr>
+          <w:rFonts w:ascii="Times New Roman" w:eastAsia="Times New Roman" w:hAnsi="Times New Roman"/>
+          <w:sz w:val="24"/>
+          <w:szCs w:val="24"/>
+        </w:rPr>
+      </w:pPr>
+      <w:r>
+        <w:t>Figure X: [Describe image]</w:t>
+      </w:r>
+    </w:p>
+    <w:p>
+      <w:pPr>
         <w:spacing w:line="276" w:lineRule="auto"/>
         <w:ind w:firstLine="720"/>
-        <w:jc w:val="center"/>
-        <w:rPr>
-          <w:rFonts w:ascii="Times New Roman" w:eastAsia="Times New Roman" w:hAnsi="Times New Roman"/>
-          <w:sz w:val="24"/>
-          <w:szCs w:val="24"/>
-        </w:rPr>
-      </w:pPr>
-      <w:r>
-        <w:rPr>
-          <w:rFonts w:ascii="Times New Roman" w:eastAsia="Times New Roman" w:hAnsi="Times New Roman"/>
-          <w:sz w:val="24"/>
-          <w:szCs w:val="24"/>
-        </w:rPr>
-        <w:t>[Image for the functional behavior for the Rx gearbox]</w:t>
-      </w:r>
+        <w:rPr>
+          <w:rFonts w:ascii="Times New Roman" w:eastAsia="Times New Roman" w:hAnsi="Times New Roman"/>
+          <w:sz w:val="24"/>
+          <w:szCs w:val="24"/>
+        </w:rPr>
+      </w:pPr>
     </w:p>
     <w:p>
       <w:pPr>
         <w:spacing w:line="276" w:lineRule="auto"/>
-        <w:ind w:firstLine="720"/>
-        <w:jc w:val="center"/>
-        <w:rPr>
-          <w:rFonts w:ascii="Times New Roman" w:eastAsia="Times New Roman" w:hAnsi="Times New Roman"/>
-          <w:sz w:val="24"/>
-          <w:szCs w:val="24"/>
-        </w:rPr>
-      </w:pPr>
+        <w:jc w:val="both"/>
+        <w:rPr>
+          <w:rFonts w:ascii="Times New Roman" w:eastAsia="Times New Roman" w:hAnsi="Times New Roman"/>
+          <w:sz w:val="24"/>
+          <w:szCs w:val="24"/>
+        </w:rPr>
+      </w:pPr>
+      <w:r>
+        <w:rPr>
+          <w:rFonts w:ascii="Times New Roman" w:eastAsia="Times New Roman" w:hAnsi="Times New Roman"/>
+          <w:sz w:val="24"/>
+          <w:szCs w:val="24"/>
+        </w:rPr>
+        <w:tab/>
+        <w:t>The 66-bit block on the output of the gearbox is selected by a sliding window. While the buffer is 128-bits wide, a select 66 bits are chosen every cycle for the output word. In the first cycle</w:t>
+      </w:r>
+      <w:r>
+        <w:rPr>
+          <w:rFonts w:ascii="Times New Roman" w:eastAsia="Times New Roman" w:hAnsi="Times New Roman"/>
+          <w:sz w:val="24"/>
+          <w:szCs w:val="24"/>
+        </w:rPr>
+        <w:t xml:space="preserve">, bits 127 down to 62 of the </w:t>
+      </w:r>
+      <w:proofErr w:type="gramStart"/>
+      <w:r>
+        <w:rPr>
+          <w:rFonts w:ascii="Times New Roman" w:eastAsia="Times New Roman" w:hAnsi="Times New Roman"/>
+          <w:sz w:val="24"/>
+          <w:szCs w:val="24"/>
+        </w:rPr>
+        <w:t>buffer</w:t>
+      </w:r>
+      <w:proofErr w:type="gramEnd"/>
+      <w:r>
+        <w:rPr>
+          <w:rFonts w:ascii="Times New Roman" w:eastAsia="Times New Roman" w:hAnsi="Times New Roman"/>
+          <w:sz w:val="24"/>
+          <w:szCs w:val="24"/>
+        </w:rPr>
+        <w:t xml:space="preserve"> are chosen for the first 66-bit block. In the second </w:t>
+      </w:r>
+      <w:r>
+        <w:rPr>
+          <w:rFonts w:ascii="Times New Roman" w:eastAsia="Times New Roman" w:hAnsi="Times New Roman"/>
+          <w:sz w:val="24"/>
+          <w:szCs w:val="24"/>
+        </w:rPr>
+        <w:t>cycle, bits</w:t>
+      </w:r>
+      <w:r>
+        <w:rPr>
+          <w:rFonts w:ascii="Times New Roman" w:eastAsia="Times New Roman" w:hAnsi="Times New Roman"/>
+          <w:sz w:val="24"/>
+          <w:szCs w:val="24"/>
+        </w:rPr>
+        <w:t xml:space="preserve"> 125 down to 60 are read out for the second 66-bit block. This pattern </w:t>
+      </w:r>
+      <w:r>
+        <w:rPr>
+          <w:rFonts w:ascii="Times New Roman" w:eastAsia="Times New Roman" w:hAnsi="Times New Roman"/>
+          <w:sz w:val="24"/>
+          <w:szCs w:val="24"/>
+        </w:rPr>
+        <w:t>continues</w:t>
+      </w:r>
+      <w:r>
+        <w:rPr>
+          <w:rFonts w:ascii="Times New Roman" w:eastAsia="Times New Roman" w:hAnsi="Times New Roman"/>
+          <w:sz w:val="24"/>
+          <w:szCs w:val="24"/>
+        </w:rPr>
+        <w:t xml:space="preserve"> until bits 65 down to 0 are read out. The reason for this sliding window is because the gearbox </w:t>
+      </w:r>
+      <w:proofErr w:type="gramStart"/>
+      <w:r>
+        <w:rPr>
+          <w:rFonts w:ascii="Times New Roman" w:eastAsia="Times New Roman" w:hAnsi="Times New Roman"/>
+          <w:sz w:val="24"/>
+          <w:szCs w:val="24"/>
+        </w:rPr>
+        <w:t>has to</w:t>
+      </w:r>
+      <w:proofErr w:type="gramEnd"/>
+      <w:r>
+        <w:rPr>
+          <w:rFonts w:ascii="Times New Roman" w:eastAsia="Times New Roman" w:hAnsi="Times New Roman"/>
+          <w:sz w:val="24"/>
+          <w:szCs w:val="24"/>
+        </w:rPr>
+        <w:t xml:space="preserve"> make up for the 2 extra bits that are shifted out from the buffer than shifted in by adjusting the expected position of the next block.</w:t>
+      </w:r>
     </w:p>
     <w:p>
       <w:pPr>
         <w:spacing w:line="276" w:lineRule="auto"/>
-        <w:jc w:val="both"/>
-        <w:rPr>
-          <w:rFonts w:ascii="Times New Roman" w:eastAsia="Times New Roman" w:hAnsi="Times New Roman"/>
-          <w:sz w:val="24"/>
-          <w:szCs w:val="24"/>
-        </w:rPr>
-      </w:pPr>
-      <w:r>
-        <w:rPr>
-          <w:rFonts w:ascii="Times New Roman" w:eastAsia="Times New Roman" w:hAnsi="Times New Roman"/>
-          <w:sz w:val="24"/>
-          <w:szCs w:val="24"/>
-        </w:rPr>
-        <w:tab/>
-        <w:t>The 66-bit block on the output of the gearbox is selected by a sliding window. While the buffer is 128-bits wide, a select 66 bits are chosen every cycle for the output word. In the first cycle</w:t>
-      </w:r>
-      <w:r>
-        <w:rPr>
-          <w:rFonts w:ascii="Times New Roman" w:eastAsia="Times New Roman" w:hAnsi="Times New Roman"/>
-          <w:sz w:val="24"/>
-          <w:szCs w:val="24"/>
-        </w:rPr>
-        <w:t xml:space="preserve">, bits 127 down to 62 of the </w:t>
-      </w:r>
-      <w:proofErr w:type="gramStart"/>
-      <w:r>
-        <w:rPr>
-          <w:rFonts w:ascii="Times New Roman" w:eastAsia="Times New Roman" w:hAnsi="Times New Roman"/>
-          <w:sz w:val="24"/>
-          <w:szCs w:val="24"/>
-        </w:rPr>
-        <w:t>buffer</w:t>
-      </w:r>
-      <w:proofErr w:type="gramEnd"/>
-      <w:r>
-        <w:rPr>
-          <w:rFonts w:ascii="Times New Roman" w:eastAsia="Times New Roman" w:hAnsi="Times New Roman"/>
-          <w:sz w:val="24"/>
-          <w:szCs w:val="24"/>
-        </w:rPr>
-        <w:t xml:space="preserve"> are chosen for the first 66-bit block. In the second </w:t>
-      </w:r>
-      <w:r>
-        <w:rPr>
-          <w:rFonts w:ascii="Times New Roman" w:eastAsia="Times New Roman" w:hAnsi="Times New Roman"/>
-          <w:sz w:val="24"/>
-          <w:szCs w:val="24"/>
-        </w:rPr>
-        <w:t>cycle, bits</w:t>
-      </w:r>
-      <w:r>
-        <w:rPr>
-          <w:rFonts w:ascii="Times New Roman" w:eastAsia="Times New Roman" w:hAnsi="Times New Roman"/>
-          <w:sz w:val="24"/>
-          <w:szCs w:val="24"/>
-        </w:rPr>
-        <w:t xml:space="preserve"> 125 down to 60 are read out for the second 66-bit block. This pattern </w:t>
-      </w:r>
-      <w:r>
-        <w:rPr>
-          <w:rFonts w:ascii="Times New Roman" w:eastAsia="Times New Roman" w:hAnsi="Times New Roman"/>
-          <w:sz w:val="24"/>
-          <w:szCs w:val="24"/>
-        </w:rPr>
-        <w:t>continues</w:t>
-      </w:r>
-      <w:r>
-        <w:rPr>
-          <w:rFonts w:ascii="Times New Roman" w:eastAsia="Times New Roman" w:hAnsi="Times New Roman"/>
-          <w:sz w:val="24"/>
-          <w:szCs w:val="24"/>
-        </w:rPr>
-        <w:t xml:space="preserve"> until bits 65 down to 0 are read out. The reason for this sliding window is because the gearbox </w:t>
-      </w:r>
-      <w:proofErr w:type="gramStart"/>
-      <w:r>
-        <w:rPr>
-          <w:rFonts w:ascii="Times New Roman" w:eastAsia="Times New Roman" w:hAnsi="Times New Roman"/>
-          <w:sz w:val="24"/>
-          <w:szCs w:val="24"/>
-        </w:rPr>
-        <w:t>has to</w:t>
-      </w:r>
-      <w:proofErr w:type="gramEnd"/>
-      <w:r>
-        <w:rPr>
-          <w:rFonts w:ascii="Times New Roman" w:eastAsia="Times New Roman" w:hAnsi="Times New Roman"/>
-          <w:sz w:val="24"/>
-          <w:szCs w:val="24"/>
-        </w:rPr>
-        <w:t xml:space="preserve"> make up for the 2 extra bits that are shifted out from the buffer than shifted in by adjusting the expected position of the next block.</w:t>
-      </w:r>
+        <w:rPr>
+          <w:rFonts w:ascii="Times New Roman" w:eastAsia="Times New Roman" w:hAnsi="Times New Roman"/>
+          <w:sz w:val="24"/>
+          <w:szCs w:val="24"/>
+        </w:rPr>
+      </w:pPr>
     </w:p>
     <w:p>
       <w:pPr>
+        <w:keepNext/>
         <w:spacing w:line="276" w:lineRule="auto"/>
-        <w:rPr>
-          <w:rFonts w:ascii="Times New Roman" w:eastAsia="Times New Roman" w:hAnsi="Times New Roman"/>
-          <w:sz w:val="24"/>
-          <w:szCs w:val="24"/>
-        </w:rPr>
-      </w:pPr>
+        <w:jc w:val="center"/>
+      </w:pPr>
+      <w:r>
+        <w:rPr>
+          <w:rFonts w:ascii="Times New Roman" w:eastAsia="Times New Roman" w:hAnsi="Times New Roman"/>
+          <w:sz w:val="24"/>
+          <w:szCs w:val="24"/>
+        </w:rPr>
+        <w:lastRenderedPageBreak/>
+        <w:drawing>
+          <wp:inline distT="0" distB="0" distL="0" distR="0" wp14:anchorId="208C9F49" wp14:editId="5606854F">
+            <wp:extent cx="2738943" cy="4582463"/>
+            <wp:effectExtent l="0" t="0" r="4445" b="8890"/>
+            <wp:docPr id="24" name="Picture 24" descr="Diagram&#10;&#10;Description automatically generated"/>
+            <wp:cNvGraphicFramePr>
+              <a:graphicFrameLocks xmlns:a="http://schemas.openxmlformats.org/drawingml/2006/main" noChangeAspect="1"/>
+            </wp:cNvGraphicFramePr>
+            <a:graphic xmlns:a="http://schemas.openxmlformats.org/drawingml/2006/main">
+              <a:graphicData uri="http://schemas.openxmlformats.org/drawingml/2006/picture">
+                <pic:pic xmlns:pic="http://schemas.openxmlformats.org/drawingml/2006/picture">
+                  <pic:nvPicPr>
+                    <pic:cNvPr id="24" name="Picture 24" descr="Diagram&#10;&#10;Description automatically generated"/>
+                    <pic:cNvPicPr/>
+                  </pic:nvPicPr>
+                  <pic:blipFill>
+                    <a:blip r:embed="rId30"/>
+                    <a:stretch>
+                      <a:fillRect/>
+                    </a:stretch>
+                  </pic:blipFill>
+                  <pic:spPr>
+                    <a:xfrm>
+                      <a:off x="0" y="0"/>
+                      <a:ext cx="2742614" cy="4588605"/>
+                    </a:xfrm>
+                    <a:prstGeom prst="rect">
+                      <a:avLst/>
+                    </a:prstGeom>
+                  </pic:spPr>
+                </pic:pic>
+              </a:graphicData>
+            </a:graphic>
+          </wp:inline>
+        </w:drawing>
+      </w:r>
     </w:p>
     <w:p>
       <w:pPr>
-        <w:spacing w:line="276" w:lineRule="auto"/>
-        <w:ind w:firstLine="720"/>
+        <w:pStyle w:val="Caption"/>
         <w:jc w:val="center"/>
         <w:rPr>
           <w:rFonts w:ascii="Times New Roman" w:eastAsia="Times New Roman" w:hAnsi="Times New Roman"/>
@@ -11179,23 +11500,8 @@
         </w:rPr>
       </w:pPr>
       <w:r>
-        <w:rPr>
-          <w:rFonts w:ascii="Times New Roman" w:eastAsia="Times New Roman" w:hAnsi="Times New Roman"/>
-          <w:sz w:val="24"/>
-          <w:szCs w:val="24"/>
-        </w:rPr>
-        <w:t>[Image for the functional behavior for the Rx gearbox]</w:t>
-      </w:r>
-    </w:p>
-    <w:p>
-      <w:pPr>
-        <w:spacing w:line="276" w:lineRule="auto"/>
-        <w:rPr>
-          <w:rFonts w:ascii="Times New Roman" w:eastAsia="Times New Roman" w:hAnsi="Times New Roman"/>
-          <w:sz w:val="24"/>
-          <w:szCs w:val="24"/>
-        </w:rPr>
-      </w:pPr>
+        <w:t>Figure X: [Describe Image]</w:t>
+      </w:r>
     </w:p>
     <w:p>
       <w:pPr>
@@ -11285,7 +11591,7 @@
           <w:bCs/>
         </w:rPr>
       </w:pPr>
-      <w:bookmarkStart w:id="15" w:name="_Toc104237980"/>
+      <w:bookmarkStart w:id="16" w:name="_Toc104237980"/>
       <w:r>
         <w:rPr>
           <w:rFonts w:ascii="Times New Roman" w:hAnsi="Times New Roman"/>
@@ -11310,7 +11616,7 @@
         </w:rPr>
         <w:t>x Descrambler</w:t>
       </w:r>
-      <w:bookmarkEnd w:id="15"/>
+      <w:bookmarkEnd w:id="16"/>
     </w:p>
     <w:p>
       <w:pPr>
@@ -11581,7 +11887,7 @@
                     <pic:cNvPicPr preferRelativeResize="0"/>
                   </pic:nvPicPr>
                   <pic:blipFill>
-                    <a:blip r:embed="rId21"/>
+                    <a:blip r:embed="rId31"/>
                     <a:srcRect/>
                     <a:stretch>
                       <a:fillRect/>
@@ -11612,17 +11918,21 @@
       <w:r>
         <w:t>Figure X: [description] [citation]</w:t>
       </w:r>
+      <w:bookmarkStart w:id="17" w:name="_Toc104237981"/>
     </w:p>
     <w:p>
       <w:pPr>
         <w:rPr>
-          <w:rFonts w:ascii="Times New Roman" w:hAnsi="Times New Roman"/>
-          <w:bCs/>
-          <w:sz w:val="40"/>
-          <w:szCs w:val="40"/>
-        </w:rPr>
-      </w:pPr>
-      <w:bookmarkStart w:id="16" w:name="_Toc104237981"/>
+          <w:i/>
+          <w:iCs/>
+          <w:color w:val="44546A"/>
+          <w:sz w:val="18"/>
+          <w:szCs w:val="18"/>
+        </w:rPr>
+      </w:pPr>
+      <w:r>
+        <w:br w:type="page"/>
+      </w:r>
     </w:p>
     <w:p>
       <w:pPr>
@@ -11643,6 +11953,7 @@
           <w:sz w:val="40"/>
           <w:szCs w:val="40"/>
         </w:rPr>
+        <w:lastRenderedPageBreak/>
         <w:t xml:space="preserve">4.0 </w:t>
       </w:r>
       <w:r>
@@ -11685,7 +11996,7 @@
         </w:rPr>
         <w:t xml:space="preserve"> Scheme</w:t>
       </w:r>
-      <w:bookmarkEnd w:id="16"/>
+      <w:bookmarkEnd w:id="17"/>
     </w:p>
     <w:p>
       <w:pPr>
@@ -11696,11 +12007,20 @@
           <w:szCs w:val="24"/>
         </w:rPr>
       </w:pPr>
+      <w:commentRangeStart w:id="18"/>
       <w:r>
         <w:rPr>
           <w:rFonts w:ascii="Times New Roman" w:hAnsi="Times New Roman"/>
         </w:rPr>
         <w:tab/>
+      </w:r>
+      <w:commentRangeEnd w:id="18"/>
+      <w:r>
+        <w:rPr>
+          <w:rStyle w:val="CommentReference"/>
+          <w:szCs w:val="20"/>
+        </w:rPr>
+        <w:commentReference w:id="18"/>
       </w:r>
       <w:r>
         <w:rPr>
@@ -11921,7 +12241,7 @@
           <w:szCs w:val="32"/>
         </w:rPr>
       </w:pPr>
-      <w:bookmarkStart w:id="17" w:name="_Toc104237982"/>
+      <w:bookmarkStart w:id="19" w:name="_Toc104237982"/>
       <w:r>
         <w:rPr>
           <w:rFonts w:ascii="Times New Roman" w:hAnsi="Times New Roman"/>
@@ -11943,7 +12263,7 @@
         </w:rPr>
         <w:t>Bitslip</w:t>
       </w:r>
-      <w:bookmarkEnd w:id="17"/>
+      <w:bookmarkEnd w:id="19"/>
       <w:proofErr w:type="spellEnd"/>
     </w:p>
     <w:p>
@@ -12000,16 +12320,7 @@
           <w:sz w:val="24"/>
           <w:szCs w:val="24"/>
         </w:rPr>
-        <w:t xml:space="preserve"> module” whose original purpose was to lock </w:t>
-      </w:r>
-      <w:r>
-        <w:rPr>
-          <w:rFonts w:ascii="Times New Roman" w:hAnsi="Times New Roman"/>
-          <w:sz w:val="24"/>
-          <w:szCs w:val="24"/>
-        </w:rPr>
-        <w:lastRenderedPageBreak/>
-        <w:t xml:space="preserve">onto a repeating pattern, called a training pattern, to ensure that the </w:t>
+        <w:t xml:space="preserve"> module” whose original purpose was to lock onto a repeating pattern, called a training pattern, to ensure that the </w:t>
       </w:r>
       <w:proofErr w:type="spellStart"/>
       <w:r>
@@ -12126,46 +12437,67 @@
     </w:p>
     <w:p>
       <w:pPr>
+        <w:keepNext/>
         <w:spacing w:line="276" w:lineRule="auto"/>
         <w:jc w:val="center"/>
-        <w:rPr>
-          <w:rFonts w:ascii="Times New Roman" w:eastAsia="Times New Roman" w:hAnsi="Times New Roman"/>
-          <w:sz w:val="24"/>
-          <w:szCs w:val="24"/>
-        </w:rPr>
-      </w:pPr>
-      <w:r>
-        <w:rPr>
-          <w:rFonts w:ascii="Times New Roman" w:eastAsia="Times New Roman" w:hAnsi="Times New Roman"/>
-          <w:noProof/>
-          <w:sz w:val="24"/>
-          <w:szCs w:val="24"/>
-        </w:rPr>
-        <w:t>[Image d</w:t>
-      </w:r>
-      <w:r>
-        <w:rPr>
-          <w:rFonts w:ascii="Times New Roman" w:eastAsia="Times New Roman" w:hAnsi="Times New Roman"/>
-          <w:noProof/>
-          <w:sz w:val="24"/>
-          <w:szCs w:val="24"/>
-        </w:rPr>
-        <w:t>e</w:t>
-      </w:r>
-      <w:r>
-        <w:rPr>
-          <w:rFonts w:ascii="Times New Roman" w:eastAsia="Times New Roman" w:hAnsi="Times New Roman"/>
-          <w:noProof/>
-          <w:sz w:val="24"/>
-          <w:szCs w:val="24"/>
-        </w:rPr>
-        <w:t>picting the behavior of the bit slipping module]</w:t>
+      </w:pPr>
+      <w:r>
+        <w:lastRenderedPageBreak/>
+        <w:drawing>
+          <wp:inline distT="0" distB="0" distL="0" distR="0" wp14:anchorId="14ED0BCF" wp14:editId="64EACDC7">
+            <wp:extent cx="4915586" cy="4629796"/>
+            <wp:effectExtent l="0" t="0" r="0" b="0"/>
+            <wp:docPr id="20" name="Picture 20" descr="Table&#10;&#10;Description automatically generated"/>
+            <wp:cNvGraphicFramePr>
+              <a:graphicFrameLocks xmlns:a="http://schemas.openxmlformats.org/drawingml/2006/main" noChangeAspect="1"/>
+            </wp:cNvGraphicFramePr>
+            <a:graphic xmlns:a="http://schemas.openxmlformats.org/drawingml/2006/main">
+              <a:graphicData uri="http://schemas.openxmlformats.org/drawingml/2006/picture">
+                <pic:pic xmlns:pic="http://schemas.openxmlformats.org/drawingml/2006/picture">
+                  <pic:nvPicPr>
+                    <pic:cNvPr id="20" name="Picture 20" descr="Table&#10;&#10;Description automatically generated"/>
+                    <pic:cNvPicPr/>
+                  </pic:nvPicPr>
+                  <pic:blipFill>
+                    <a:blip r:embed="rId32"/>
+                    <a:stretch>
+                      <a:fillRect/>
+                    </a:stretch>
+                  </pic:blipFill>
+                  <pic:spPr>
+                    <a:xfrm>
+                      <a:off x="0" y="0"/>
+                      <a:ext cx="4915586" cy="4629796"/>
+                    </a:xfrm>
+                    <a:prstGeom prst="rect">
+                      <a:avLst/>
+                    </a:prstGeom>
+                  </pic:spPr>
+                </pic:pic>
+              </a:graphicData>
+            </a:graphic>
+          </wp:inline>
+        </w:drawing>
       </w:r>
     </w:p>
     <w:p>
       <w:pPr>
+        <w:pStyle w:val="Caption"/>
+        <w:jc w:val="center"/>
+        <w:rPr>
+          <w:rFonts w:ascii="Times New Roman" w:eastAsia="Times New Roman" w:hAnsi="Times New Roman"/>
+          <w:sz w:val="24"/>
+          <w:szCs w:val="24"/>
+        </w:rPr>
+      </w:pPr>
+      <w:r>
+        <w:t>Figure X: Describe the image</w:t>
+      </w:r>
+    </w:p>
+    <w:p>
+      <w:pPr>
         <w:spacing w:line="276" w:lineRule="auto"/>
-        <w:jc w:val="both"/>
+        <w:jc w:val="center"/>
         <w:rPr>
           <w:rFonts w:ascii="Times New Roman" w:eastAsia="Times New Roman" w:hAnsi="Times New Roman"/>
           <w:sz w:val="24"/>
@@ -12307,7 +12639,7 @@
           <w:szCs w:val="32"/>
         </w:rPr>
       </w:pPr>
-      <w:bookmarkStart w:id="18" w:name="_Toc104237983"/>
+      <w:bookmarkStart w:id="20" w:name="_Toc104237983"/>
       <w:r>
         <w:rPr>
           <w:rFonts w:ascii="Times New Roman" w:hAnsi="Times New Roman"/>
@@ -12338,7 +12670,7 @@
         </w:rPr>
         <w:t xml:space="preserve"> Slip</w:t>
       </w:r>
-      <w:bookmarkEnd w:id="18"/>
+      <w:bookmarkEnd w:id="20"/>
     </w:p>
     <w:p>
       <w:pPr>
@@ -12439,7 +12771,16 @@
           <w:sz w:val="24"/>
           <w:szCs w:val="24"/>
         </w:rPr>
-        <w:t xml:space="preserve"> buffer can be scanned over a series of cycles. Since the gearbox block selection window move</w:t>
+        <w:t xml:space="preserve"> buffer can be scanned </w:t>
+      </w:r>
+      <w:r>
+        <w:rPr>
+          <w:rFonts w:ascii="Times New Roman" w:eastAsia="Times New Roman" w:hAnsi="Times New Roman"/>
+          <w:sz w:val="24"/>
+          <w:szCs w:val="24"/>
+        </w:rPr>
+        <w:lastRenderedPageBreak/>
+        <w:t>over a series of cycles. Since the gearbox block selection window move</w:t>
       </w:r>
       <w:r>
         <w:rPr>
@@ -12652,16 +12993,7 @@
           <w:sz w:val="24"/>
           <w:szCs w:val="24"/>
         </w:rPr>
-        <w:t xml:space="preserve"> </w:t>
-      </w:r>
-      <w:r>
-        <w:rPr>
-          <w:rFonts w:ascii="Times New Roman" w:eastAsia="Times New Roman" w:hAnsi="Times New Roman"/>
-          <w:sz w:val="24"/>
-          <w:szCs w:val="24"/>
-        </w:rPr>
-        <w:lastRenderedPageBreak/>
-        <w:t>two bits at a time, meaning that alone it would be unable to recover from a</w:t>
+        <w:t xml:space="preserve"> two bits at a time, meaning that alone it would be unable to recover from a</w:t>
       </w:r>
       <w:r>
         <w:rPr>
@@ -12718,7 +13050,7 @@
           <w:szCs w:val="32"/>
         </w:rPr>
       </w:pPr>
-      <w:bookmarkStart w:id="19" w:name="_Toc104237984"/>
+      <w:bookmarkStart w:id="21" w:name="_Toc104237984"/>
       <w:r>
         <w:rPr>
           <w:rFonts w:ascii="Times New Roman" w:hAnsi="Times New Roman"/>
@@ -12739,7 +13071,7 @@
         </w:rPr>
         <w:t xml:space="preserve"> Block Sync FSM</w:t>
       </w:r>
-      <w:bookmarkEnd w:id="19"/>
+      <w:bookmarkEnd w:id="21"/>
     </w:p>
     <w:p>
       <w:pPr>
@@ -13018,7 +13350,16 @@
           <w:sz w:val="24"/>
           <w:szCs w:val="24"/>
         </w:rPr>
-        <w:t xml:space="preserve"> an invalid header is seen, assuming the data valid counter has reached 16</w:t>
+        <w:t xml:space="preserve"> an </w:t>
+      </w:r>
+      <w:r>
+        <w:rPr>
+          <w:rFonts w:ascii="Times New Roman" w:eastAsia="Times New Roman" w:hAnsi="Times New Roman"/>
+          <w:sz w:val="24"/>
+          <w:szCs w:val="24"/>
+        </w:rPr>
+        <w:lastRenderedPageBreak/>
+        <w:t>invalid header is seen, assuming the data valid counter has reached 16</w:t>
       </w:r>
       <w:r>
         <w:rPr>
@@ -13181,7 +13522,7 @@
           <w:szCs w:val="32"/>
         </w:rPr>
       </w:pPr>
-      <w:bookmarkStart w:id="20" w:name="_Toc104237985"/>
+      <w:bookmarkStart w:id="22" w:name="_Toc104237985"/>
       <w:r>
         <w:rPr>
           <w:rFonts w:ascii="Times New Roman" w:hAnsi="Times New Roman"/>
@@ -13202,7 +13543,7 @@
         </w:rPr>
         <w:t>Performance Evaluation and Results:</w:t>
       </w:r>
-      <w:bookmarkEnd w:id="20"/>
+      <w:bookmarkEnd w:id="22"/>
     </w:p>
     <w:p>
       <w:pPr>
@@ -13245,7 +13586,23 @@
           <w:sz w:val="24"/>
           <w:szCs w:val="24"/>
         </w:rPr>
-        <w:t xml:space="preserve"> and the speed of recovery from error</w:t>
+        <w:t xml:space="preserve"> and the speed of recovery from</w:t>
+      </w:r>
+      <w:r>
+        <w:rPr>
+          <w:rFonts w:ascii="Times New Roman" w:eastAsia="Times New Roman" w:hAnsi="Times New Roman"/>
+          <w:sz w:val="24"/>
+          <w:szCs w:val="24"/>
+        </w:rPr>
+        <w:t xml:space="preserve"> these</w:t>
+      </w:r>
+      <w:r>
+        <w:rPr>
+          <w:rFonts w:ascii="Times New Roman" w:eastAsia="Times New Roman" w:hAnsi="Times New Roman"/>
+          <w:sz w:val="24"/>
+          <w:szCs w:val="24"/>
+        </w:rPr>
+        <w:t xml:space="preserve"> error</w:t>
       </w:r>
       <w:r>
         <w:rPr>
@@ -14013,16 +14370,7 @@
           <w:sz w:val="24"/>
           <w:szCs w:val="24"/>
         </w:rPr>
-        <w:t xml:space="preserve"> and each blocks payload was set to the concatenation of two copies of the counter. This made determining how many and which blocks </w:t>
-      </w:r>
-      <w:r>
-        <w:rPr>
-          <w:rFonts w:ascii="Times New Roman" w:eastAsia="Times New Roman" w:hAnsi="Times New Roman"/>
-          <w:sz w:val="24"/>
-          <w:szCs w:val="24"/>
-        </w:rPr>
-        <w:lastRenderedPageBreak/>
-        <w:t xml:space="preserve">were dropped very easy. Having two duplicates of the same data in the data field also served as verification method to distinguish blocks received that were invalid but had seemingly valid header bits from valid blocks. Since the gearbox effectively randomizes the </w:t>
+        <w:t xml:space="preserve"> and each blocks payload was set to the concatenation of two copies of the counter. This made determining how many and which blocks were dropped very easy. Having two duplicates of the same data in the data field also served as verification method to distinguish blocks received that were invalid but had seemingly valid header bits from valid blocks. Since the gearbox effectively randomizes the </w:t>
       </w:r>
       <w:r>
         <w:rPr>
@@ -14127,6 +14475,7 @@
         <w:rPr>
           <w:noProof/>
         </w:rPr>
+        <w:lastRenderedPageBreak/>
         <w:drawing>
           <wp:inline distT="0" distB="0" distL="0" distR="0" wp14:anchorId="0A78A13E" wp14:editId="04BEC2F5">
             <wp:extent cx="5838825" cy="3124200"/>
@@ -14141,7 +14490,7 @@
             <wp:cNvGraphicFramePr/>
             <a:graphic xmlns:a="http://schemas.openxmlformats.org/drawingml/2006/main">
               <a:graphicData uri="http://schemas.openxmlformats.org/drawingml/2006/chart">
-                <c:chart xmlns:c="http://schemas.openxmlformats.org/drawingml/2006/chart" xmlns:r="http://schemas.openxmlformats.org/officeDocument/2006/relationships" r:id="rId22"/>
+                <c:chart xmlns:c="http://schemas.openxmlformats.org/drawingml/2006/chart" xmlns:r="http://schemas.openxmlformats.org/officeDocument/2006/relationships" r:id="rId33"/>
               </a:graphicData>
             </a:graphic>
           </wp:inline>
@@ -14391,6 +14740,7 @@
         <w:rPr>
           <w:noProof/>
         </w:rPr>
+        <w:lastRenderedPageBreak/>
         <w:drawing>
           <wp:inline distT="0" distB="0" distL="0" distR="0" wp14:anchorId="20FC9EB1" wp14:editId="11DA9591">
             <wp:extent cx="2876550" cy="2447925"/>
@@ -14405,7 +14755,7 @@
             <wp:cNvGraphicFramePr/>
             <a:graphic xmlns:a="http://schemas.openxmlformats.org/drawingml/2006/main">
               <a:graphicData uri="http://schemas.openxmlformats.org/drawingml/2006/chart">
-                <c:chart xmlns:c="http://schemas.openxmlformats.org/drawingml/2006/chart" xmlns:r="http://schemas.openxmlformats.org/officeDocument/2006/relationships" r:id="rId23"/>
+                <c:chart xmlns:c="http://schemas.openxmlformats.org/drawingml/2006/chart" xmlns:r="http://schemas.openxmlformats.org/officeDocument/2006/relationships" r:id="rId34"/>
               </a:graphicData>
             </a:graphic>
           </wp:inline>
@@ -14429,7 +14779,7 @@
             <wp:cNvGraphicFramePr/>
             <a:graphic xmlns:a="http://schemas.openxmlformats.org/drawingml/2006/main">
               <a:graphicData uri="http://schemas.openxmlformats.org/drawingml/2006/chart">
-                <c:chart xmlns:c="http://schemas.openxmlformats.org/drawingml/2006/chart" xmlns:r="http://schemas.openxmlformats.org/officeDocument/2006/relationships" r:id="rId24"/>
+                <c:chart xmlns:c="http://schemas.openxmlformats.org/drawingml/2006/chart" xmlns:r="http://schemas.openxmlformats.org/officeDocument/2006/relationships" r:id="rId35"/>
               </a:graphicData>
             </a:graphic>
           </wp:inline>
@@ -14530,7 +14880,7 @@
           <w:szCs w:val="40"/>
         </w:rPr>
       </w:pPr>
-      <w:bookmarkStart w:id="21" w:name="_Toc104237986"/>
+      <w:bookmarkStart w:id="23" w:name="_Toc104237986"/>
       <w:r>
         <w:rPr>
           <w:rFonts w:ascii="Times New Roman" w:hAnsi="Times New Roman"/>
@@ -14574,7 +14924,7 @@
         </w:rPr>
         <w:t>Proposed Detection and Resynchronization Scheme</w:t>
       </w:r>
-      <w:bookmarkEnd w:id="21"/>
+      <w:bookmarkEnd w:id="23"/>
     </w:p>
     <w:p>
       <w:pPr>
@@ -14902,7 +15252,7 @@
           <w:szCs w:val="32"/>
         </w:rPr>
       </w:pPr>
-      <w:bookmarkStart w:id="22" w:name="_Toc104237987"/>
+      <w:bookmarkStart w:id="24" w:name="_Toc104237987"/>
       <w:r>
         <w:rPr>
           <w:rFonts w:ascii="Times New Roman" w:hAnsi="Times New Roman"/>
@@ -14923,7 +15273,7 @@
         </w:rPr>
         <w:t>Moving from Bit Slipping to Parallel Evaluation</w:t>
       </w:r>
-      <w:bookmarkEnd w:id="22"/>
+      <w:bookmarkEnd w:id="24"/>
     </w:p>
     <w:p>
       <w:pPr>
@@ -15630,7 +15980,7 @@
           <w:szCs w:val="32"/>
         </w:rPr>
       </w:pPr>
-      <w:bookmarkStart w:id="23" w:name="_Toc104237988"/>
+      <w:bookmarkStart w:id="25" w:name="_Toc104237988"/>
       <w:r>
         <w:rPr>
           <w:rFonts w:ascii="Times New Roman" w:hAnsi="Times New Roman"/>
@@ -15671,7 +16021,7 @@
         </w:rPr>
         <w:t xml:space="preserve"> Seeker Aligner</w:t>
       </w:r>
-      <w:bookmarkEnd w:id="23"/>
+      <w:bookmarkEnd w:id="25"/>
     </w:p>
     <w:p>
       <w:pPr>
@@ -16554,7 +16904,7 @@
           <w:szCs w:val="32"/>
         </w:rPr>
       </w:pPr>
-      <w:bookmarkStart w:id="24" w:name="_Toc104237989"/>
+      <w:bookmarkStart w:id="26" w:name="_Toc104237989"/>
       <w:r>
         <w:rPr>
           <w:rFonts w:ascii="Times New Roman" w:hAnsi="Times New Roman"/>
@@ -16585,7 +16935,7 @@
         </w:rPr>
         <w:t>Results</w:t>
       </w:r>
-      <w:bookmarkEnd w:id="24"/>
+      <w:bookmarkEnd w:id="26"/>
     </w:p>
     <w:p>
       <w:pPr>
@@ -16675,7 +17025,7 @@
             <wp:cNvGraphicFramePr/>
             <a:graphic xmlns:a="http://schemas.openxmlformats.org/drawingml/2006/main">
               <a:graphicData uri="http://schemas.openxmlformats.org/drawingml/2006/chart">
-                <c:chart xmlns:c="http://schemas.openxmlformats.org/drawingml/2006/chart" xmlns:r="http://schemas.openxmlformats.org/officeDocument/2006/relationships" r:id="rId25"/>
+                <c:chart xmlns:c="http://schemas.openxmlformats.org/drawingml/2006/chart" xmlns:r="http://schemas.openxmlformats.org/officeDocument/2006/relationships" r:id="rId36"/>
               </a:graphicData>
             </a:graphic>
           </wp:inline>
@@ -16774,7 +17124,7 @@
             <wp:cNvGraphicFramePr/>
             <a:graphic xmlns:a="http://schemas.openxmlformats.org/drawingml/2006/main">
               <a:graphicData uri="http://schemas.openxmlformats.org/drawingml/2006/chart">
-                <c:chart xmlns:c="http://schemas.openxmlformats.org/drawingml/2006/chart" xmlns:r="http://schemas.openxmlformats.org/officeDocument/2006/relationships" r:id="rId26"/>
+                <c:chart xmlns:c="http://schemas.openxmlformats.org/drawingml/2006/chart" xmlns:r="http://schemas.openxmlformats.org/officeDocument/2006/relationships" r:id="rId37"/>
               </a:graphicData>
             </a:graphic>
           </wp:inline>
@@ -17663,7 +18013,7 @@
             <wp:cNvGraphicFramePr/>
             <a:graphic xmlns:a="http://schemas.openxmlformats.org/drawingml/2006/main">
               <a:graphicData uri="http://schemas.openxmlformats.org/drawingml/2006/chart">
-                <c:chart xmlns:c="http://schemas.openxmlformats.org/drawingml/2006/chart" xmlns:r="http://schemas.openxmlformats.org/officeDocument/2006/relationships" r:id="rId27"/>
+                <c:chart xmlns:c="http://schemas.openxmlformats.org/drawingml/2006/chart" xmlns:r="http://schemas.openxmlformats.org/officeDocument/2006/relationships" r:id="rId38"/>
               </a:graphicData>
             </a:graphic>
           </wp:inline>
@@ -17687,7 +18037,7 @@
             <wp:cNvGraphicFramePr/>
             <a:graphic xmlns:a="http://schemas.openxmlformats.org/drawingml/2006/main">
               <a:graphicData uri="http://schemas.openxmlformats.org/drawingml/2006/chart">
-                <c:chart xmlns:c="http://schemas.openxmlformats.org/drawingml/2006/chart" xmlns:r="http://schemas.openxmlformats.org/officeDocument/2006/relationships" r:id="rId28"/>
+                <c:chart xmlns:c="http://schemas.openxmlformats.org/drawingml/2006/chart" xmlns:r="http://schemas.openxmlformats.org/officeDocument/2006/relationships" r:id="rId39"/>
               </a:graphicData>
             </a:graphic>
           </wp:inline>
@@ -17849,7 +18199,7 @@
           <w:szCs w:val="40"/>
         </w:rPr>
       </w:pPr>
-      <w:bookmarkStart w:id="25" w:name="_Toc104237990"/>
+      <w:bookmarkStart w:id="27" w:name="_Toc104237990"/>
       <w:r>
         <w:rPr>
           <w:rFonts w:ascii="Times New Roman" w:hAnsi="Times New Roman"/>
@@ -17893,7 +18243,7 @@
         </w:rPr>
         <w:t>Conclusion</w:t>
       </w:r>
-      <w:bookmarkEnd w:id="25"/>
+      <w:bookmarkEnd w:id="27"/>
     </w:p>
     <w:p>
       <w:pPr>
@@ -18191,7 +18541,7 @@
           <w:szCs w:val="40"/>
         </w:rPr>
       </w:pPr>
-      <w:bookmarkStart w:id="26" w:name="_Toc104237991"/>
+      <w:bookmarkStart w:id="28" w:name="_Toc104237991"/>
       <w:r>
         <w:rPr>
           <w:rFonts w:ascii="Times New Roman" w:hAnsi="Times New Roman"/>
@@ -18235,7 +18585,7 @@
         </w:rPr>
         <w:t>Future Work</w:t>
       </w:r>
-      <w:bookmarkEnd w:id="26"/>
+      <w:bookmarkEnd w:id="28"/>
     </w:p>
     <w:p>
       <w:pPr>
@@ -18521,7 +18871,7 @@
           <w:szCs w:val="40"/>
         </w:rPr>
       </w:pPr>
-      <w:bookmarkStart w:id="27" w:name="_Toc104237992"/>
+      <w:bookmarkStart w:id="29" w:name="_Toc104237992"/>
       <w:r>
         <w:rPr>
           <w:rFonts w:ascii="Times New Roman" w:hAnsi="Times New Roman"/>
@@ -18565,7 +18915,7 @@
         </w:rPr>
         <w:t>Acknowledgements</w:t>
       </w:r>
-      <w:bookmarkEnd w:id="27"/>
+      <w:bookmarkEnd w:id="29"/>
     </w:p>
     <w:p>
       <w:pPr>
@@ -18820,7 +19170,27 @@
           <w:sz w:val="24"/>
           <w:szCs w:val="24"/>
         </w:rPr>
-        <w:t xml:space="preserve"> and Sanjukta Roychoudhury who I had close contact </w:t>
+        <w:t xml:space="preserve"> and Sanjukta </w:t>
+      </w:r>
+      <w:proofErr w:type="spellStart"/>
+      <w:r>
+        <w:rPr>
+          <w:rFonts w:ascii="Times New Roman" w:eastAsia="Times New Roman" w:hAnsi="Times New Roman"/>
+          <w:iCs/>
+          <w:sz w:val="24"/>
+          <w:szCs w:val="24"/>
+        </w:rPr>
+        <w:t>Roychoudhury</w:t>
+      </w:r>
+      <w:proofErr w:type="spellEnd"/>
+      <w:r>
+        <w:rPr>
+          <w:rFonts w:ascii="Times New Roman" w:eastAsia="Times New Roman" w:hAnsi="Times New Roman"/>
+          <w:iCs/>
+          <w:sz w:val="24"/>
+          <w:szCs w:val="24"/>
+        </w:rPr>
+        <w:t xml:space="preserve"> who I had close contact </w:t>
       </w:r>
       <w:r>
         <w:rPr>
@@ -19002,7 +19372,7 @@
           <w:szCs w:val="40"/>
         </w:rPr>
       </w:pPr>
-      <w:bookmarkStart w:id="28" w:name="_Toc104237993"/>
+      <w:bookmarkStart w:id="30" w:name="_Toc104237993"/>
       <w:r>
         <w:rPr>
           <w:rFonts w:ascii="Times New Roman" w:hAnsi="Times New Roman"/>
@@ -19036,7 +19406,7 @@
         <w:lastRenderedPageBreak/>
         <w:t>References</w:t>
       </w:r>
-      <w:bookmarkEnd w:id="28"/>
+      <w:bookmarkEnd w:id="30"/>
     </w:p>
     <w:p>
       <w:pPr>
@@ -19097,7 +19467,7 @@
         </w:rPr>
         <w:t xml:space="preserve"> </w:t>
       </w:r>
-      <w:hyperlink r:id="rId29" w:history="1">
+      <w:hyperlink r:id="rId40" w:history="1">
         <w:r>
           <w:rPr>
             <w:rStyle w:val="Hyperlink"/>
@@ -19134,7 +19504,7 @@
         </w:rPr>
         <w:t xml:space="preserve">[2] “CERN Atlas Website”, CERN, [Online], Available at </w:t>
       </w:r>
-      <w:hyperlink r:id="rId30" w:history="1">
+      <w:hyperlink r:id="rId41" w:history="1">
         <w:r>
           <w:rPr>
             <w:rStyle w:val="Hyperlink"/>
@@ -19171,7 +19541,7 @@
         </w:rPr>
         <w:t xml:space="preserve">[3] McMahon, Stephen; Pontecorvo, Ludovico, “Technical Design Report for the ATLAS Inner Tracker Strip Detector”, CERN, April 1, 2017, [Online], Available at </w:t>
       </w:r>
-      <w:hyperlink r:id="rId31" w:history="1">
+      <w:hyperlink r:id="rId42" w:history="1">
         <w:r>
           <w:rPr>
             <w:rStyle w:val="Hyperlink"/>
@@ -19226,7 +19596,7 @@
         </w:rPr>
         <w:t xml:space="preserve"> LHC Project”, CERN, [Online], Available at </w:t>
       </w:r>
-      <w:hyperlink r:id="rId32" w:history="1">
+      <w:hyperlink r:id="rId43" w:history="1">
         <w:r>
           <w:rPr>
             <w:rStyle w:val="Hyperlink"/>
@@ -19353,7 +19723,7 @@
         </w:rPr>
         <w:t xml:space="preserve">[8] “YARR Documentation”, CERN, [Online], Available at </w:t>
       </w:r>
-      <w:hyperlink r:id="rId33" w:history="1">
+      <w:hyperlink r:id="rId44" w:history="1">
         <w:r>
           <w:rPr>
             <w:rStyle w:val="Hyperlink"/>
@@ -19390,7 +19760,7 @@
         </w:rPr>
         <w:t xml:space="preserve">[9] “Single Event Effects (SEEs) in FPGAs ASICs, and Processors, Part I”, D. White, Xilinx, [Online] Available at </w:t>
       </w:r>
-      <w:hyperlink r:id="rId34" w:history="1">
+      <w:hyperlink r:id="rId45" w:history="1">
         <w:r>
           <w:rPr>
             <w:rStyle w:val="Hyperlink"/>
@@ -19427,7 +19797,7 @@
         </w:rPr>
         <w:t xml:space="preserve">[10] “Single Event Effects (SEEs) in FPGAs ASICs, and Processors, Part II”, D. White, Xilinx, [Online] Available at </w:t>
       </w:r>
-      <w:hyperlink r:id="rId35" w:history="1">
+      <w:hyperlink r:id="rId46" w:history="1">
         <w:r>
           <w:rPr>
             <w:rStyle w:val="Hyperlink"/>
@@ -19594,7 +19964,7 @@
         </w:rPr>
         <w:t xml:space="preserve">, 2022, [Slide Deck], Available at </w:t>
       </w:r>
-      <w:hyperlink r:id="rId36" w:history="1">
+      <w:hyperlink r:id="rId47" w:history="1">
         <w:r>
           <w:rPr>
             <w:rStyle w:val="Hyperlink"/>
@@ -19761,7 +20131,7 @@
         </w:rPr>
         <w:t xml:space="preserve">, 2022, [Slide Deck], Available at </w:t>
       </w:r>
-      <w:hyperlink r:id="rId37" w:history="1">
+      <w:hyperlink r:id="rId48" w:history="1">
         <w:r>
           <w:rPr>
             <w:rStyle w:val="Hyperlink"/>
@@ -19791,7 +20161,7 @@
         <w:lastRenderedPageBreak/>
         <w:t xml:space="preserve">[17] “SEE Chip/System Estimates for RD53B/C”, CERN, 2022, [Slide Deck], Available at </w:t>
       </w:r>
-      <w:hyperlink r:id="rId38" w:history="1">
+      <w:hyperlink r:id="rId49" w:history="1">
         <w:r>
           <w:rPr>
             <w:rStyle w:val="Hyperlink"/>
@@ -19854,7 +20224,7 @@
         </w:rPr>
         <w:t xml:space="preserve">, Xilinx, October 2014, [Online], Available at </w:t>
       </w:r>
-      <w:hyperlink r:id="rId39" w:history="1">
+      <w:hyperlink r:id="rId50" w:history="1">
         <w:r>
           <w:rPr>
             <w:rStyle w:val="Hyperlink"/>
@@ -19875,12 +20245,12 @@
       </w:r>
     </w:p>
     <w:sectPr>
-      <w:headerReference w:type="even" r:id="rId40"/>
-      <w:headerReference w:type="default" r:id="rId41"/>
-      <w:footerReference w:type="even" r:id="rId42"/>
-      <w:footerReference w:type="default" r:id="rId43"/>
-      <w:headerReference w:type="first" r:id="rId44"/>
-      <w:footerReference w:type="first" r:id="rId45"/>
+      <w:headerReference w:type="even" r:id="rId51"/>
+      <w:headerReference w:type="default" r:id="rId52"/>
+      <w:footerReference w:type="even" r:id="rId53"/>
+      <w:footerReference w:type="default" r:id="rId54"/>
+      <w:headerReference w:type="first" r:id="rId55"/>
+      <w:footerReference w:type="first" r:id="rId56"/>
       <w:pgSz w:w="12240" w:h="15840"/>
       <w:pgMar w:top="1440" w:right="1440" w:bottom="1440" w:left="1440" w:header="720" w:footer="720" w:gutter="0"/>
       <w:pgNumType w:start="1"/>
@@ -19888,6 +20258,64 @@
     </w:sectPr>
   </w:body>
 </w:document>
+</file>
+
+<file path=word/comments.xml><?xml version="1.0" encoding="utf-8"?>
+<w:comments xmlns:wpc="http://schemas.microsoft.com/office/word/2010/wordprocessingCanvas" xmlns:cx="http://schemas.microsoft.com/office/drawing/2014/chartex" xmlns:cx1="http://schemas.microsoft.com/office/drawing/2015/9/8/chartex" xmlns:cx2="http://schemas.microsoft.com/office/drawing/2015/10/21/chartex" xmlns:cx3="http://schemas.microsoft.com/office/drawing/2016/5/9/chartex" xmlns:cx4="http://schemas.microsoft.com/office/drawing/2016/5/10/chartex" xmlns:cx5="http://schemas.microsoft.com/office/drawing/2016/5/11/chartex" xmlns:cx6="http://schemas.microsoft.com/office/drawing/2016/5/12/chartex" xmlns:cx7="http://schemas.microsoft.com/office/drawing/2016/5/13/chartex" xmlns:cx8="http://schemas.microsoft.com/office/drawing/2016/5/14/chartex" xmlns:mc="http://schemas.openxmlformats.org/markup-compatibility/2006" xmlns:aink="http://schemas.microsoft.com/office/drawing/2016/ink" xmlns:am3d="http://schemas.microsoft.com/office/drawing/2017/model3d" xmlns:o="urn:schemas-microsoft-com:office:office" xmlns:oel="http://schemas.microsoft.com/office/2019/extlst" xmlns:r="http://schemas.openxmlformats.org/officeDocument/2006/relationships" xmlns:m="http://schemas.openxmlformats.org/officeDocument/2006/math" xmlns:v="urn:schemas-microsoft-com:vml" xmlns:wp14="http://schemas.microsoft.com/office/word/2010/wordprocessingDrawing" xmlns:wp="http://schemas.openxmlformats.org/drawingml/2006/wordprocessingDrawing" xmlns:w10="urn:schemas-microsoft-com:office:word" xmlns:w="http://schemas.openxmlformats.org/wordprocessingml/2006/main" xmlns:w14="http://schemas.microsoft.com/office/word/2010/wordml" xmlns:w15="http://schemas.microsoft.com/office/word/2012/wordml" xmlns:w16cex="http://schemas.microsoft.com/office/word/2018/wordml/cex" xmlns:w16cid="http://schemas.microsoft.com/office/word/2016/wordml/cid" xmlns:w16="http://schemas.microsoft.com/office/word/2018/wordml" xmlns:w16sdtdh="http://schemas.microsoft.com/office/word/2020/wordml/sdtdatahash" xmlns:w16se="http://schemas.microsoft.com/office/word/2015/wordml/symex" xmlns:wpg="http://schemas.microsoft.com/office/word/2010/wordprocessingGroup" xmlns:wpi="http://schemas.microsoft.com/office/word/2010/wordprocessingInk" xmlns:wne="http://schemas.microsoft.com/office/word/2006/wordml" xmlns:wps="http://schemas.microsoft.com/office/word/2010/wordprocessingShape" mc:Ignorable="w14 w15 w16se w16cid w16 w16cex w16sdtdh wp14">
+  <w:comment w:id="8" w:author="Anatoliy Martynyuk" w:date="2022-05-26T22:29:00Z" w:initials="AM">
+    <w:p>
+      <w:pPr>
+        <w:pStyle w:val="CommentText"/>
+      </w:pPr>
+      <w:r>
+        <w:rPr>
+          <w:rStyle w:val="CommentReference"/>
+        </w:rPr>
+        <w:annotationRef/>
+      </w:r>
+      <w:r>
+        <w:t>TODO: Sort out unfinshed text</w:t>
+      </w:r>
+    </w:p>
+  </w:comment>
+  <w:comment w:id="18" w:author="Anatoliy Martynyuk" w:date="2022-05-26T22:33:00Z" w:initials="AM">
+    <w:p>
+      <w:pPr>
+        <w:pStyle w:val="CommentText"/>
+      </w:pPr>
+      <w:r>
+        <w:rPr>
+          <w:rStyle w:val="CommentReference"/>
+        </w:rPr>
+        <w:annotationRef/>
+      </w:r>
+      <w:r>
+        <w:t>TODO: Check this paragraph with Scott</w:t>
+      </w:r>
+    </w:p>
+  </w:comment>
+</w:comments>
+</file>
+
+<file path=word/commentsExtended.xml><?xml version="1.0" encoding="utf-8"?>
+<w15:commentsEx xmlns:wpc="http://schemas.microsoft.com/office/word/2010/wordprocessingCanvas" xmlns:cx="http://schemas.microsoft.com/office/drawing/2014/chartex" xmlns:cx1="http://schemas.microsoft.com/office/drawing/2015/9/8/chartex" xmlns:cx2="http://schemas.microsoft.com/office/drawing/2015/10/21/chartex" xmlns:cx3="http://schemas.microsoft.com/office/drawing/2016/5/9/chartex" xmlns:cx4="http://schemas.microsoft.com/office/drawing/2016/5/10/chartex" xmlns:cx5="http://schemas.microsoft.com/office/drawing/2016/5/11/chartex" xmlns:cx6="http://schemas.microsoft.com/office/drawing/2016/5/12/chartex" xmlns:cx7="http://schemas.microsoft.com/office/drawing/2016/5/13/chartex" xmlns:cx8="http://schemas.microsoft.com/office/drawing/2016/5/14/chartex" xmlns:mc="http://schemas.openxmlformats.org/markup-compatibility/2006" xmlns:aink="http://schemas.microsoft.com/office/drawing/2016/ink" xmlns:am3d="http://schemas.microsoft.com/office/drawing/2017/model3d" xmlns:o="urn:schemas-microsoft-com:office:office" xmlns:oel="http://schemas.microsoft.com/office/2019/extlst" xmlns:r="http://schemas.openxmlformats.org/officeDocument/2006/relationships" xmlns:m="http://schemas.openxmlformats.org/officeDocument/2006/math" xmlns:v="urn:schemas-microsoft-com:vml" xmlns:wp14="http://schemas.microsoft.com/office/word/2010/wordprocessingDrawing" xmlns:wp="http://schemas.openxmlformats.org/drawingml/2006/wordprocessingDrawing" xmlns:w10="urn:schemas-microsoft-com:office:word" xmlns:w="http://schemas.openxmlformats.org/wordprocessingml/2006/main" xmlns:w14="http://schemas.microsoft.com/office/word/2010/wordml" xmlns:w15="http://schemas.microsoft.com/office/word/2012/wordml" xmlns:w16cex="http://schemas.microsoft.com/office/word/2018/wordml/cex" xmlns:w16cid="http://schemas.microsoft.com/office/word/2016/wordml/cid" xmlns:w16="http://schemas.microsoft.com/office/word/2018/wordml" xmlns:w16sdtdh="http://schemas.microsoft.com/office/word/2020/wordml/sdtdatahash" xmlns:w16se="http://schemas.microsoft.com/office/word/2015/wordml/symex" xmlns:wpg="http://schemas.microsoft.com/office/word/2010/wordprocessingGroup" xmlns:wpi="http://schemas.microsoft.com/office/word/2010/wordprocessingInk" xmlns:wne="http://schemas.microsoft.com/office/word/2006/wordml" xmlns:wps="http://schemas.microsoft.com/office/word/2010/wordprocessingShape" mc:Ignorable="w14 w15 w16se w16cid w16 w16cex w16sdtdh wp14">
+  <w15:commentEx w15:paraId="0390D1D9" w15:done="0"/>
+  <w15:commentEx w15:paraId="3A094139" w15:done="0"/>
+</w15:commentsEx>
+</file>
+
+<file path=word/commentsExtensible.xml><?xml version="1.0" encoding="utf-8"?>
+<w16cex:commentsExtensible xmlns:wpc="http://schemas.microsoft.com/office/word/2010/wordprocessingCanvas" xmlns:cx="http://schemas.microsoft.com/office/drawing/2014/chartex" xmlns:cx1="http://schemas.microsoft.com/office/drawing/2015/9/8/chartex" xmlns:cx2="http://schemas.microsoft.com/office/drawing/2015/10/21/chartex" xmlns:cx3="http://schemas.microsoft.com/office/drawing/2016/5/9/chartex" xmlns:cx4="http://schemas.microsoft.com/office/drawing/2016/5/10/chartex" xmlns:cx5="http://schemas.microsoft.com/office/drawing/2016/5/11/chartex" xmlns:cx6="http://schemas.microsoft.com/office/drawing/2016/5/12/chartex" xmlns:cx7="http://schemas.microsoft.com/office/drawing/2016/5/13/chartex" xmlns:cx8="http://schemas.microsoft.com/office/drawing/2016/5/14/chartex" xmlns:mc="http://schemas.openxmlformats.org/markup-compatibility/2006" xmlns:aink="http://schemas.microsoft.com/office/drawing/2016/ink" xmlns:am3d="http://schemas.microsoft.com/office/drawing/2017/model3d" xmlns:o="urn:schemas-microsoft-com:office:office" xmlns:oel="http://schemas.microsoft.com/office/2019/extlst" xmlns:r="http://schemas.openxmlformats.org/officeDocument/2006/relationships" xmlns:m="http://schemas.openxmlformats.org/officeDocument/2006/math" xmlns:v="urn:schemas-microsoft-com:vml" xmlns:wp14="http://schemas.microsoft.com/office/word/2010/wordprocessingDrawing" xmlns:wp="http://schemas.openxmlformats.org/drawingml/2006/wordprocessingDrawing" xmlns:w10="urn:schemas-microsoft-com:office:word" xmlns:w="http://schemas.openxmlformats.org/wordprocessingml/2006/main" xmlns:w14="http://schemas.microsoft.com/office/word/2010/wordml" xmlns:w15="http://schemas.microsoft.com/office/word/2012/wordml" xmlns:w16cex="http://schemas.microsoft.com/office/word/2018/wordml/cex" xmlns:w16cid="http://schemas.microsoft.com/office/word/2016/wordml/cid" xmlns:w16="http://schemas.microsoft.com/office/word/2018/wordml" xmlns:w16sdtdh="http://schemas.microsoft.com/office/word/2020/wordml/sdtdatahash" xmlns:w16se="http://schemas.microsoft.com/office/word/2015/wordml/symex" xmlns:wpg="http://schemas.microsoft.com/office/word/2010/wordprocessingGroup" xmlns:wpi="http://schemas.microsoft.com/office/word/2010/wordprocessingInk" xmlns:wne="http://schemas.microsoft.com/office/word/2006/wordml" xmlns:wps="http://schemas.microsoft.com/office/word/2010/wordprocessingShape" mc:Ignorable="w14 w15 w16se w16cid w16 w16cex w16sdtdh wp14">
+  <w16cex:commentExtensible w16cex:durableId="263A7DC9" w16cex:dateUtc="2022-05-27T05:29:00Z"/>
+  <w16cex:commentExtensible w16cex:durableId="263A7EBB" w16cex:dateUtc="2022-05-27T05:33:00Z"/>
+</w16cex:commentsExtensible>
+</file>
+
+<file path=word/commentsIds.xml><?xml version="1.0" encoding="utf-8"?>
+<w16cid:commentsIds xmlns:wpc="http://schemas.microsoft.com/office/word/2010/wordprocessingCanvas" xmlns:cx="http://schemas.microsoft.com/office/drawing/2014/chartex" xmlns:cx1="http://schemas.microsoft.com/office/drawing/2015/9/8/chartex" xmlns:cx2="http://schemas.microsoft.com/office/drawing/2015/10/21/chartex" xmlns:cx3="http://schemas.microsoft.com/office/drawing/2016/5/9/chartex" xmlns:cx4="http://schemas.microsoft.com/office/drawing/2016/5/10/chartex" xmlns:cx5="http://schemas.microsoft.com/office/drawing/2016/5/11/chartex" xmlns:cx6="http://schemas.microsoft.com/office/drawing/2016/5/12/chartex" xmlns:cx7="http://schemas.microsoft.com/office/drawing/2016/5/13/chartex" xmlns:cx8="http://schemas.microsoft.com/office/drawing/2016/5/14/chartex" xmlns:mc="http://schemas.openxmlformats.org/markup-compatibility/2006" xmlns:aink="http://schemas.microsoft.com/office/drawing/2016/ink" xmlns:am3d="http://schemas.microsoft.com/office/drawing/2017/model3d" xmlns:o="urn:schemas-microsoft-com:office:office" xmlns:oel="http://schemas.microsoft.com/office/2019/extlst" xmlns:r="http://schemas.openxmlformats.org/officeDocument/2006/relationships" xmlns:m="http://schemas.openxmlformats.org/officeDocument/2006/math" xmlns:v="urn:schemas-microsoft-com:vml" xmlns:wp14="http://schemas.microsoft.com/office/word/2010/wordprocessingDrawing" xmlns:wp="http://schemas.openxmlformats.org/drawingml/2006/wordprocessingDrawing" xmlns:w10="urn:schemas-microsoft-com:office:word" xmlns:w="http://schemas.openxmlformats.org/wordprocessingml/2006/main" xmlns:w14="http://schemas.microsoft.com/office/word/2010/wordml" xmlns:w15="http://schemas.microsoft.com/office/word/2012/wordml" xmlns:w16cex="http://schemas.microsoft.com/office/word/2018/wordml/cex" xmlns:w16cid="http://schemas.microsoft.com/office/word/2016/wordml/cid" xmlns:w16="http://schemas.microsoft.com/office/word/2018/wordml" xmlns:w16sdtdh="http://schemas.microsoft.com/office/word/2020/wordml/sdtdatahash" xmlns:w16se="http://schemas.microsoft.com/office/word/2015/wordml/symex" xmlns:wpg="http://schemas.microsoft.com/office/word/2010/wordprocessingGroup" xmlns:wpi="http://schemas.microsoft.com/office/word/2010/wordprocessingInk" xmlns:wne="http://schemas.microsoft.com/office/word/2006/wordml" xmlns:wps="http://schemas.microsoft.com/office/word/2010/wordprocessingShape" mc:Ignorable="w14 w15 w16se w16cid w16 w16cex w16sdtdh wp14">
+  <w16cid:commentId w16cid:paraId="0390D1D9" w16cid:durableId="263A7DC9"/>
+  <w16cid:commentId w16cid:paraId="3A094139" w16cid:durableId="263A7EBB"/>
+</w16cid:commentsIds>
 </file>
 
 <file path=word/endnotes.xml><?xml version="1.0" encoding="utf-8"?>
@@ -20225,6 +20653,118 @@
     </w:lvl>
   </w:abstractNum>
   <w:abstractNum w:abstractNumId="1" w15:restartNumberingAfterBreak="0">
+    <w:nsid w:val="5A05338B"/>
+    <w:multiLevelType w:val="hybridMultilevel"/>
+    <w:tmpl w:val="0D54D3D4"/>
+    <w:lvl w:ilvl="0" w:tplc="58F648CC">
+      <w:numFmt w:val="bullet"/>
+      <w:lvlText w:val=""/>
+      <w:lvlJc w:val="left"/>
+      <w:pPr>
+        <w:ind w:left="720" w:hanging="360"/>
+      </w:pPr>
+      <w:rPr>
+        <w:rFonts w:ascii="Symbol" w:eastAsia="Times New Roman" w:hAnsi="Symbol" w:cs="Times New Roman" w:hint="default"/>
+      </w:rPr>
+    </w:lvl>
+    <w:lvl w:ilvl="1" w:tplc="04090003" w:tentative="1">
+      <w:start w:val="1"/>
+      <w:numFmt w:val="bullet"/>
+      <w:lvlText w:val="o"/>
+      <w:lvlJc w:val="left"/>
+      <w:pPr>
+        <w:ind w:left="1440" w:hanging="360"/>
+      </w:pPr>
+      <w:rPr>
+        <w:rFonts w:ascii="Courier New" w:hAnsi="Courier New" w:cs="Courier New" w:hint="default"/>
+      </w:rPr>
+    </w:lvl>
+    <w:lvl w:ilvl="2" w:tplc="04090005" w:tentative="1">
+      <w:start w:val="1"/>
+      <w:numFmt w:val="bullet"/>
+      <w:lvlText w:val=""/>
+      <w:lvlJc w:val="left"/>
+      <w:pPr>
+        <w:ind w:left="2160" w:hanging="360"/>
+      </w:pPr>
+      <w:rPr>
+        <w:rFonts w:ascii="Wingdings" w:hAnsi="Wingdings" w:hint="default"/>
+      </w:rPr>
+    </w:lvl>
+    <w:lvl w:ilvl="3" w:tplc="04090001" w:tentative="1">
+      <w:start w:val="1"/>
+      <w:numFmt w:val="bullet"/>
+      <w:lvlText w:val=""/>
+      <w:lvlJc w:val="left"/>
+      <w:pPr>
+        <w:ind w:left="2880" w:hanging="360"/>
+      </w:pPr>
+      <w:rPr>
+        <w:rFonts w:ascii="Symbol" w:hAnsi="Symbol" w:hint="default"/>
+      </w:rPr>
+    </w:lvl>
+    <w:lvl w:ilvl="4" w:tplc="04090003" w:tentative="1">
+      <w:start w:val="1"/>
+      <w:numFmt w:val="bullet"/>
+      <w:lvlText w:val="o"/>
+      <w:lvlJc w:val="left"/>
+      <w:pPr>
+        <w:ind w:left="3600" w:hanging="360"/>
+      </w:pPr>
+      <w:rPr>
+        <w:rFonts w:ascii="Courier New" w:hAnsi="Courier New" w:cs="Courier New" w:hint="default"/>
+      </w:rPr>
+    </w:lvl>
+    <w:lvl w:ilvl="5" w:tplc="04090005" w:tentative="1">
+      <w:start w:val="1"/>
+      <w:numFmt w:val="bullet"/>
+      <w:lvlText w:val=""/>
+      <w:lvlJc w:val="left"/>
+      <w:pPr>
+        <w:ind w:left="4320" w:hanging="360"/>
+      </w:pPr>
+      <w:rPr>
+        <w:rFonts w:ascii="Wingdings" w:hAnsi="Wingdings" w:hint="default"/>
+      </w:rPr>
+    </w:lvl>
+    <w:lvl w:ilvl="6" w:tplc="04090001" w:tentative="1">
+      <w:start w:val="1"/>
+      <w:numFmt w:val="bullet"/>
+      <w:lvlText w:val=""/>
+      <w:lvlJc w:val="left"/>
+      <w:pPr>
+        <w:ind w:left="5040" w:hanging="360"/>
+      </w:pPr>
+      <w:rPr>
+        <w:rFonts w:ascii="Symbol" w:hAnsi="Symbol" w:hint="default"/>
+      </w:rPr>
+    </w:lvl>
+    <w:lvl w:ilvl="7" w:tplc="04090003" w:tentative="1">
+      <w:start w:val="1"/>
+      <w:numFmt w:val="bullet"/>
+      <w:lvlText w:val="o"/>
+      <w:lvlJc w:val="left"/>
+      <w:pPr>
+        <w:ind w:left="5760" w:hanging="360"/>
+      </w:pPr>
+      <w:rPr>
+        <w:rFonts w:ascii="Courier New" w:hAnsi="Courier New" w:cs="Courier New" w:hint="default"/>
+      </w:rPr>
+    </w:lvl>
+    <w:lvl w:ilvl="8" w:tplc="04090005" w:tentative="1">
+      <w:start w:val="1"/>
+      <w:numFmt w:val="bullet"/>
+      <w:lvlText w:val=""/>
+      <w:lvlJc w:val="left"/>
+      <w:pPr>
+        <w:ind w:left="6480" w:hanging="360"/>
+      </w:pPr>
+      <w:rPr>
+        <w:rFonts w:ascii="Wingdings" w:hAnsi="Wingdings" w:hint="default"/>
+      </w:rPr>
+    </w:lvl>
+  </w:abstractNum>
+  <w:abstractNum w:abstractNumId="2" w15:restartNumberingAfterBreak="0">
     <w:nsid w:val="70943C19"/>
     <w:multiLevelType w:val="multilevel"/>
     <w:tmpl w:val="9454E300"/>
@@ -20310,7 +20850,7 @@
       </w:pPr>
     </w:lvl>
   </w:abstractNum>
-  <w:abstractNum w:abstractNumId="2" w15:restartNumberingAfterBreak="0">
+  <w:abstractNum w:abstractNumId="3" w15:restartNumberingAfterBreak="0">
     <w:nsid w:val="731C55CC"/>
     <w:multiLevelType w:val="multilevel"/>
     <w:tmpl w:val="65FC049C"/>
@@ -20396,7 +20936,7 @@
       </w:pPr>
     </w:lvl>
   </w:abstractNum>
-  <w:abstractNum w:abstractNumId="3" w15:restartNumberingAfterBreak="0">
+  <w:abstractNum w:abstractNumId="4" w15:restartNumberingAfterBreak="0">
     <w:nsid w:val="79FF00FB"/>
     <w:multiLevelType w:val="hybridMultilevel"/>
     <w:tmpl w:val="B9FED09C"/>
@@ -20486,18 +21026,29 @@
     </w:lvl>
   </w:abstractNum>
   <w:num w:numId="1" w16cid:durableId="717359707">
-    <w:abstractNumId w:val="1"/>
+    <w:abstractNumId w:val="2"/>
   </w:num>
   <w:num w:numId="2" w16cid:durableId="471336362">
-    <w:abstractNumId w:val="2"/>
+    <w:abstractNumId w:val="3"/>
   </w:num>
   <w:num w:numId="3" w16cid:durableId="1700004715">
     <w:abstractNumId w:val="0"/>
   </w:num>
   <w:num w:numId="4" w16cid:durableId="1056053652">
-    <w:abstractNumId w:val="3"/>
+    <w:abstractNumId w:val="4"/>
+  </w:num>
+  <w:num w:numId="5" w16cid:durableId="1912932823">
+    <w:abstractNumId w:val="1"/>
   </w:num>
 </w:numbering>
+</file>
+
+<file path=word/people.xml><?xml version="1.0" encoding="utf-8"?>
+<w15:people xmlns:wpc="http://schemas.microsoft.com/office/word/2010/wordprocessingCanvas" xmlns:cx="http://schemas.microsoft.com/office/drawing/2014/chartex" xmlns:cx1="http://schemas.microsoft.com/office/drawing/2015/9/8/chartex" xmlns:cx2="http://schemas.microsoft.com/office/drawing/2015/10/21/chartex" xmlns:cx3="http://schemas.microsoft.com/office/drawing/2016/5/9/chartex" xmlns:cx4="http://schemas.microsoft.com/office/drawing/2016/5/10/chartex" xmlns:cx5="http://schemas.microsoft.com/office/drawing/2016/5/11/chartex" xmlns:cx6="http://schemas.microsoft.com/office/drawing/2016/5/12/chartex" xmlns:cx7="http://schemas.microsoft.com/office/drawing/2016/5/13/chartex" xmlns:cx8="http://schemas.microsoft.com/office/drawing/2016/5/14/chartex" xmlns:mc="http://schemas.openxmlformats.org/markup-compatibility/2006" xmlns:aink="http://schemas.microsoft.com/office/drawing/2016/ink" xmlns:am3d="http://schemas.microsoft.com/office/drawing/2017/model3d" xmlns:o="urn:schemas-microsoft-com:office:office" xmlns:oel="http://schemas.microsoft.com/office/2019/extlst" xmlns:r="http://schemas.openxmlformats.org/officeDocument/2006/relationships" xmlns:m="http://schemas.openxmlformats.org/officeDocument/2006/math" xmlns:v="urn:schemas-microsoft-com:vml" xmlns:wp14="http://schemas.microsoft.com/office/word/2010/wordprocessingDrawing" xmlns:wp="http://schemas.openxmlformats.org/drawingml/2006/wordprocessingDrawing" xmlns:w10="urn:schemas-microsoft-com:office:word" xmlns:w="http://schemas.openxmlformats.org/wordprocessingml/2006/main" xmlns:w14="http://schemas.microsoft.com/office/word/2010/wordml" xmlns:w15="http://schemas.microsoft.com/office/word/2012/wordml" xmlns:w16cex="http://schemas.microsoft.com/office/word/2018/wordml/cex" xmlns:w16cid="http://schemas.microsoft.com/office/word/2016/wordml/cid" xmlns:w16="http://schemas.microsoft.com/office/word/2018/wordml" xmlns:w16sdtdh="http://schemas.microsoft.com/office/word/2020/wordml/sdtdatahash" xmlns:w16se="http://schemas.microsoft.com/office/word/2015/wordml/symex" xmlns:wpg="http://schemas.microsoft.com/office/word/2010/wordprocessingGroup" xmlns:wpi="http://schemas.microsoft.com/office/word/2010/wordprocessingInk" xmlns:wne="http://schemas.microsoft.com/office/word/2006/wordml" xmlns:wps="http://schemas.microsoft.com/office/word/2010/wordprocessingShape" mc:Ignorable="w14 w15 w16se w16cid w16 w16cex w16sdtdh wp14">
+  <w15:person w15:author="Anatoliy Martynyuk">
+    <w15:presenceInfo w15:providerId="None" w15:userId="Anatoliy Martynyuk"/>
+  </w15:person>
+</w15:people>
 </file>
 
 <file path=word/styles.xml><?xml version="1.0" encoding="utf-8"?>
@@ -33847,28 +34398,28 @@
 </file>
 
 <file path=customXml/item1.xml><?xml version="1.0" encoding="utf-8"?>
+<b:Sources xmlns:b="http://schemas.openxmlformats.org/officeDocument/2006/bibliography" xmlns="http://schemas.openxmlformats.org/officeDocument/2006/bibliography" SelectedStyle="\APASixthEditionOfficeOnline.xsl" StyleName="APA" Version="6"/>
+</file>
+
+<file path=customXml/item2.xml><?xml version="1.0" encoding="utf-8"?>
 <go:gDocsCustomXmlDataStorage xmlns:go="http://customooxmlschemas.google.com/" xmlns:r="http://schemas.openxmlformats.org/officeDocument/2006/relationships">
   <go:docsCustomData xmlns:go="http://customooxmlschemas.google.com/" roundtripDataSignature="AMtx7mg61LSQf0B4x8aFCsLMGI/8pgSYUw==">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</go:docsCustomData>
 </go:gDocsCustomXmlDataStorage>
 </file>
 
-<file path=customXml/item2.xml><?xml version="1.0" encoding="utf-8"?>
-<b:Sources xmlns:b="http://schemas.openxmlformats.org/officeDocument/2006/bibliography" xmlns="http://schemas.openxmlformats.org/officeDocument/2006/bibliography" SelectedStyle="\APASixthEditionOfficeOnline.xsl" StyleName="APA" Version="6"/>
+<file path=customXml/itemProps1.xml><?xml version="1.0" encoding="utf-8"?>
+<ds:datastoreItem xmlns:ds="http://schemas.openxmlformats.org/officeDocument/2006/customXml" ds:itemID="{5EF65FA9-B54F-4DB1-BCB7-690DD97A362B}">
+  <ds:schemaRefs>
+    <ds:schemaRef ds:uri="http://schemas.openxmlformats.org/officeDocument/2006/bibliography"/>
+  </ds:schemaRefs>
+</ds:datastoreItem>
 </file>
 
-<file path=customXml/itemProps1.xml><?xml version="1.0" encoding="utf-8"?>
+<file path=customXml/itemProps2.xml><?xml version="1.0" encoding="utf-8"?>
 <ds:datastoreItem xmlns:ds="http://schemas.openxmlformats.org/officeDocument/2006/customXml" ds:itemID="{11111111-1234-1234-1234-123412341234}">
   <ds:schemaRefs>
     <ds:schemaRef ds:uri="http://customooxmlschemas.google.com/"/>
     <ds:schemaRef ds:uri="http://schemas.openxmlformats.org/officeDocument/2006/relationships"/>
   </ds:schemaRefs>
 </ds:datastoreItem>
-</file>
-
-<file path=customXml/itemProps2.xml><?xml version="1.0" encoding="utf-8"?>
-<ds:datastoreItem xmlns:ds="http://schemas.openxmlformats.org/officeDocument/2006/customXml" ds:itemID="{5EF65FA9-B54F-4DB1-BCB7-690DD97A362B}">
-  <ds:schemaRefs>
-    <ds:schemaRef ds:uri="http://schemas.openxmlformats.org/officeDocument/2006/bibliography"/>
-  </ds:schemaRefs>
-</ds:datastoreItem>
 </file>
</xml_diff>